<commit_message>
änderung doku und entscheidungstabelle
</commit_message>
<xml_diff>
--- a/Dokumentation.docx
+++ b/Dokumentation.docx
@@ -109,573 +109,520 @@
     </w:p>
     <w:sdt>
       <w:sdtPr>
-        <w:rPr>
-          <w:rFonts w:ascii="Arial" w:eastAsia="Times New Roman" w:hAnsi="Arial" w:cs="Times New Roman"/>
-          <w:color w:val="auto"/>
-          <w:sz w:val="20"/>
-          <w:szCs w:val="20"/>
-          <w:lang w:val="de-CH"/>
-        </w:rPr>
-        <w:id w:val="-1045287465"/>
+        <w:id w:val="-1179499903"/>
         <w:docPartObj>
           <w:docPartGallery w:val="Table of Contents"/>
           <w:docPartUnique/>
         </w:docPartObj>
       </w:sdtPr>
+      <w:sdtEndPr>
+        <w:rPr>
+          <w:rFonts w:ascii="Arial" w:eastAsia="Times New Roman" w:hAnsi="Arial" w:cs="Times New Roman"/>
+          <w:b/>
+          <w:bCs/>
+          <w:color w:val="auto"/>
+          <w:sz w:val="20"/>
+          <w:szCs w:val="20"/>
+        </w:rPr>
+      </w:sdtEndPr>
       <w:sdtContent>
         <w:p>
           <w:pPr>
             <w:pStyle w:val="Inhaltsverzeichnisberschrift"/>
           </w:pPr>
           <w:r>
-            <w:t>Inhaltsverzeichnis</w:t>
+            <w:t>Inhalt</w:t>
           </w:r>
         </w:p>
         <w:p>
           <w:pPr>
             <w:pStyle w:val="Verzeichnis1"/>
+            <w:tabs>
+              <w:tab w:val="left" w:pos="480"/>
+              <w:tab w:val="right" w:leader="dot" w:pos="9737"/>
+            </w:tabs>
+            <w:rPr>
+              <w:rFonts w:asciiTheme="minorHAnsi" w:eastAsiaTheme="minorEastAsia" w:hAnsiTheme="minorHAnsi" w:cstheme="minorBidi"/>
+              <w:noProof/>
+              <w:kern w:val="2"/>
+              <w:sz w:val="24"/>
+              <w:szCs w:val="24"/>
+              <w:lang w:eastAsia="de-CH"/>
+              <w14:ligatures w14:val="standardContextual"/>
+            </w:rPr>
           </w:pPr>
           <w:r>
-            <w:rPr>
-              <w:b/>
-              <w:bCs/>
-              <w:color w:val="CC00FF"/>
-            </w:rPr>
-            <w:t>Informieren</w:t>
+            <w:fldChar w:fldCharType="begin"/>
           </w:r>
           <w:r>
-            <w:ptab w:relativeTo="margin" w:alignment="right" w:leader="dot"/>
+            <w:instrText xml:space="preserve"> TOC \o "1-3" \h \z \u </w:instrText>
           </w:r>
+          <w:r>
+            <w:fldChar w:fldCharType="separate"/>
+          </w:r>
+          <w:hyperlink w:anchor="_Toc200615323" w:history="1">
+            <w:r>
+              <w:rPr>
+                <w:rStyle w:val="Hyperlink"/>
+                <w:noProof/>
+              </w:rPr>
+              <w:t>1</w:t>
+            </w:r>
+            <w:r>
+              <w:rPr>
+                <w:rFonts w:asciiTheme="minorHAnsi" w:eastAsiaTheme="minorEastAsia" w:hAnsiTheme="minorHAnsi" w:cstheme="minorBidi"/>
+                <w:noProof/>
+                <w:kern w:val="2"/>
+                <w:sz w:val="24"/>
+                <w:szCs w:val="24"/>
+                <w:lang w:eastAsia="de-CH"/>
+                <w14:ligatures w14:val="standardContextual"/>
+              </w:rPr>
+              <w:tab/>
+            </w:r>
+            <w:r>
+              <w:rPr>
+                <w:rStyle w:val="Hyperlink"/>
+                <w:noProof/>
+                <w:color w:val="A02B93" w:themeColor="accent5"/>
+              </w:rPr>
+              <w:t>Informieren</w:t>
+            </w:r>
+            <w:r>
+              <w:rPr>
+                <w:noProof/>
+                <w:webHidden/>
+              </w:rPr>
+              <w:tab/>
+            </w:r>
+            <w:r>
+              <w:rPr>
+                <w:noProof/>
+                <w:webHidden/>
+              </w:rPr>
+              <w:fldChar w:fldCharType="begin"/>
+            </w:r>
+            <w:r>
+              <w:rPr>
+                <w:noProof/>
+                <w:webHidden/>
+              </w:rPr>
+              <w:instrText xml:space="preserve"> PAGEREF _Toc200615323 \h </w:instrText>
+            </w:r>
+            <w:r>
+              <w:rPr>
+                <w:noProof/>
+                <w:webHidden/>
+              </w:rPr>
+            </w:r>
+            <w:r>
+              <w:rPr>
+                <w:noProof/>
+                <w:webHidden/>
+              </w:rPr>
+              <w:fldChar w:fldCharType="separate"/>
+            </w:r>
+            <w:r>
+              <w:rPr>
+                <w:noProof/>
+                <w:webHidden/>
+              </w:rPr>
+              <w:t>3</w:t>
+            </w:r>
+            <w:r>
+              <w:rPr>
+                <w:noProof/>
+                <w:webHidden/>
+              </w:rPr>
+              <w:fldChar w:fldCharType="end"/>
+            </w:r>
+          </w:hyperlink>
+        </w:p>
+        <w:p>
+          <w:pPr>
+            <w:pStyle w:val="Verzeichnis1"/>
+            <w:tabs>
+              <w:tab w:val="left" w:pos="480"/>
+              <w:tab w:val="right" w:leader="dot" w:pos="9737"/>
+            </w:tabs>
+            <w:rPr>
+              <w:rFonts w:asciiTheme="minorHAnsi" w:eastAsiaTheme="minorEastAsia" w:hAnsiTheme="minorHAnsi" w:cstheme="minorBidi"/>
+              <w:noProof/>
+              <w:kern w:val="2"/>
+              <w:sz w:val="24"/>
+              <w:szCs w:val="24"/>
+              <w:lang w:eastAsia="de-CH"/>
+              <w14:ligatures w14:val="standardContextual"/>
+            </w:rPr>
+          </w:pPr>
+          <w:hyperlink w:anchor="_Toc200615324" w:history="1">
+            <w:r>
+              <w:rPr>
+                <w:rStyle w:val="Hyperlink"/>
+                <w:noProof/>
+              </w:rPr>
+              <w:t>2</w:t>
+            </w:r>
+            <w:r>
+              <w:rPr>
+                <w:rFonts w:asciiTheme="minorHAnsi" w:eastAsiaTheme="minorEastAsia" w:hAnsiTheme="minorHAnsi" w:cstheme="minorBidi"/>
+                <w:noProof/>
+                <w:kern w:val="2"/>
+                <w:sz w:val="24"/>
+                <w:szCs w:val="24"/>
+                <w:lang w:eastAsia="de-CH"/>
+                <w14:ligatures w14:val="standardContextual"/>
+              </w:rPr>
+              <w:tab/>
+            </w:r>
+            <w:r>
+              <w:rPr>
+                <w:rStyle w:val="Hyperlink"/>
+                <w:noProof/>
+                <w:color w:val="EE0000"/>
+              </w:rPr>
+              <w:t>Planen</w:t>
+            </w:r>
+            <w:r>
+              <w:rPr>
+                <w:noProof/>
+                <w:webHidden/>
+              </w:rPr>
+              <w:tab/>
+            </w:r>
+            <w:r>
+              <w:rPr>
+                <w:noProof/>
+                <w:webHidden/>
+              </w:rPr>
+              <w:fldChar w:fldCharType="begin"/>
+            </w:r>
+            <w:r>
+              <w:rPr>
+                <w:noProof/>
+                <w:webHidden/>
+              </w:rPr>
+              <w:instrText xml:space="preserve"> PAGEREF _Toc200615324 \h </w:instrText>
+            </w:r>
+            <w:r>
+              <w:rPr>
+                <w:noProof/>
+                <w:webHidden/>
+              </w:rPr>
+            </w:r>
+            <w:r>
+              <w:rPr>
+                <w:noProof/>
+                <w:webHidden/>
+              </w:rPr>
+              <w:fldChar w:fldCharType="separate"/>
+            </w:r>
+            <w:r>
+              <w:rPr>
+                <w:noProof/>
+                <w:webHidden/>
+              </w:rPr>
+              <w:t>3</w:t>
+            </w:r>
+            <w:r>
+              <w:rPr>
+                <w:noProof/>
+                <w:webHidden/>
+              </w:rPr>
+              <w:fldChar w:fldCharType="end"/>
+            </w:r>
+          </w:hyperlink>
+        </w:p>
+        <w:p>
+          <w:pPr>
+            <w:pStyle w:val="Verzeichnis2"/>
+            <w:tabs>
+              <w:tab w:val="left" w:pos="960"/>
+              <w:tab w:val="right" w:leader="dot" w:pos="9737"/>
+            </w:tabs>
+            <w:rPr>
+              <w:rFonts w:asciiTheme="minorHAnsi" w:eastAsiaTheme="minorEastAsia" w:hAnsiTheme="minorHAnsi" w:cstheme="minorBidi"/>
+              <w:noProof/>
+              <w:kern w:val="2"/>
+              <w:sz w:val="24"/>
+              <w:szCs w:val="24"/>
+              <w:lang w:eastAsia="de-CH"/>
+              <w14:ligatures w14:val="standardContextual"/>
+            </w:rPr>
+          </w:pPr>
+          <w:hyperlink w:anchor="_Toc200615325" w:history="1">
+            <w:r>
+              <w:rPr>
+                <w:rStyle w:val="Hyperlink"/>
+                <w:noProof/>
+              </w:rPr>
+              <w:t>2.1</w:t>
+            </w:r>
+            <w:r>
+              <w:rPr>
+                <w:rFonts w:asciiTheme="minorHAnsi" w:eastAsiaTheme="minorEastAsia" w:hAnsiTheme="minorHAnsi" w:cstheme="minorBidi"/>
+                <w:noProof/>
+                <w:kern w:val="2"/>
+                <w:sz w:val="24"/>
+                <w:szCs w:val="24"/>
+                <w:lang w:eastAsia="de-CH"/>
+                <w14:ligatures w14:val="standardContextual"/>
+              </w:rPr>
+              <w:tab/>
+            </w:r>
+            <w:r>
+              <w:rPr>
+                <w:rStyle w:val="Hyperlink"/>
+                <w:noProof/>
+              </w:rPr>
+              <w:t>Wireframe</w:t>
+            </w:r>
+            <w:r>
+              <w:rPr>
+                <w:noProof/>
+                <w:webHidden/>
+              </w:rPr>
+              <w:tab/>
+            </w:r>
+            <w:r>
+              <w:rPr>
+                <w:noProof/>
+                <w:webHidden/>
+              </w:rPr>
+              <w:fldChar w:fldCharType="begin"/>
+            </w:r>
+            <w:r>
+              <w:rPr>
+                <w:noProof/>
+                <w:webHidden/>
+              </w:rPr>
+              <w:instrText xml:space="preserve"> PAGEREF _Toc200615325 \h </w:instrText>
+            </w:r>
+            <w:r>
+              <w:rPr>
+                <w:noProof/>
+                <w:webHidden/>
+              </w:rPr>
+            </w:r>
+            <w:r>
+              <w:rPr>
+                <w:noProof/>
+                <w:webHidden/>
+              </w:rPr>
+              <w:fldChar w:fldCharType="separate"/>
+            </w:r>
+            <w:r>
+              <w:rPr>
+                <w:noProof/>
+                <w:webHidden/>
+              </w:rPr>
+              <w:t>3</w:t>
+            </w:r>
+            <w:r>
+              <w:rPr>
+                <w:noProof/>
+                <w:webHidden/>
+              </w:rPr>
+              <w:fldChar w:fldCharType="end"/>
+            </w:r>
+          </w:hyperlink>
+        </w:p>
+        <w:p>
+          <w:pPr>
+            <w:pStyle w:val="Verzeichnis2"/>
+            <w:tabs>
+              <w:tab w:val="left" w:pos="960"/>
+              <w:tab w:val="right" w:leader="dot" w:pos="9737"/>
+            </w:tabs>
+            <w:rPr>
+              <w:rFonts w:asciiTheme="minorHAnsi" w:eastAsiaTheme="minorEastAsia" w:hAnsiTheme="minorHAnsi" w:cstheme="minorBidi"/>
+              <w:noProof/>
+              <w:kern w:val="2"/>
+              <w:sz w:val="24"/>
+              <w:szCs w:val="24"/>
+              <w:lang w:eastAsia="de-CH"/>
+              <w14:ligatures w14:val="standardContextual"/>
+            </w:rPr>
+          </w:pPr>
+          <w:hyperlink w:anchor="_Toc200615326" w:history="1">
+            <w:r>
+              <w:rPr>
+                <w:rStyle w:val="Hyperlink"/>
+                <w:noProof/>
+              </w:rPr>
+              <w:t>2.2</w:t>
+            </w:r>
+            <w:r>
+              <w:rPr>
+                <w:rFonts w:asciiTheme="minorHAnsi" w:eastAsiaTheme="minorEastAsia" w:hAnsiTheme="minorHAnsi" w:cstheme="minorBidi"/>
+                <w:noProof/>
+                <w:kern w:val="2"/>
+                <w:sz w:val="24"/>
+                <w:szCs w:val="24"/>
+                <w:lang w:eastAsia="de-CH"/>
+                <w14:ligatures w14:val="standardContextual"/>
+              </w:rPr>
+              <w:tab/>
+            </w:r>
+            <w:r>
+              <w:rPr>
+                <w:rStyle w:val="Hyperlink"/>
+                <w:noProof/>
+              </w:rPr>
+              <w:t>Entscheidungstabelle</w:t>
+            </w:r>
+            <w:r>
+              <w:rPr>
+                <w:noProof/>
+                <w:webHidden/>
+              </w:rPr>
+              <w:tab/>
+            </w:r>
+            <w:r>
+              <w:rPr>
+                <w:noProof/>
+                <w:webHidden/>
+              </w:rPr>
+              <w:fldChar w:fldCharType="begin"/>
+            </w:r>
+            <w:r>
+              <w:rPr>
+                <w:noProof/>
+                <w:webHidden/>
+              </w:rPr>
+              <w:instrText xml:space="preserve"> PAGEREF _Toc200615326 \h </w:instrText>
+            </w:r>
+            <w:r>
+              <w:rPr>
+                <w:noProof/>
+                <w:webHidden/>
+              </w:rPr>
+            </w:r>
+            <w:r>
+              <w:rPr>
+                <w:noProof/>
+                <w:webHidden/>
+              </w:rPr>
+              <w:fldChar w:fldCharType="separate"/>
+            </w:r>
+            <w:r>
+              <w:rPr>
+                <w:noProof/>
+                <w:webHidden/>
+              </w:rPr>
+              <w:t>4</w:t>
+            </w:r>
+            <w:r>
+              <w:rPr>
+                <w:noProof/>
+                <w:webHidden/>
+              </w:rPr>
+              <w:fldChar w:fldCharType="end"/>
+            </w:r>
+          </w:hyperlink>
+        </w:p>
+        <w:p>
+          <w:pPr>
+            <w:pStyle w:val="Verzeichnis2"/>
+            <w:tabs>
+              <w:tab w:val="left" w:pos="960"/>
+              <w:tab w:val="right" w:leader="dot" w:pos="9737"/>
+            </w:tabs>
+            <w:rPr>
+              <w:rFonts w:asciiTheme="minorHAnsi" w:eastAsiaTheme="minorEastAsia" w:hAnsiTheme="minorHAnsi" w:cstheme="minorBidi"/>
+              <w:noProof/>
+              <w:kern w:val="2"/>
+              <w:sz w:val="24"/>
+              <w:szCs w:val="24"/>
+              <w:lang w:eastAsia="de-CH"/>
+              <w14:ligatures w14:val="standardContextual"/>
+            </w:rPr>
+          </w:pPr>
+          <w:hyperlink w:anchor="_Toc200615327" w:history="1">
+            <w:r>
+              <w:rPr>
+                <w:rStyle w:val="Hyperlink"/>
+                <w:noProof/>
+              </w:rPr>
+              <w:t>2.3</w:t>
+            </w:r>
+            <w:r>
+              <w:rPr>
+                <w:rFonts w:asciiTheme="minorHAnsi" w:eastAsiaTheme="minorEastAsia" w:hAnsiTheme="minorHAnsi" w:cstheme="minorBidi"/>
+                <w:noProof/>
+                <w:kern w:val="2"/>
+                <w:sz w:val="24"/>
+                <w:szCs w:val="24"/>
+                <w:lang w:eastAsia="de-CH"/>
+                <w14:ligatures w14:val="standardContextual"/>
+              </w:rPr>
+              <w:tab/>
+            </w:r>
+            <w:r>
+              <w:rPr>
+                <w:rStyle w:val="Hyperlink"/>
+                <w:noProof/>
+              </w:rPr>
+              <w:t>Kanban</w:t>
+            </w:r>
+            <w:r>
+              <w:rPr>
+                <w:noProof/>
+                <w:webHidden/>
+              </w:rPr>
+              <w:tab/>
+            </w:r>
+            <w:r>
+              <w:rPr>
+                <w:noProof/>
+                <w:webHidden/>
+              </w:rPr>
+              <w:fldChar w:fldCharType="begin"/>
+            </w:r>
+            <w:r>
+              <w:rPr>
+                <w:noProof/>
+                <w:webHidden/>
+              </w:rPr>
+              <w:instrText xml:space="preserve"> PAGEREF _Toc200615327 \h </w:instrText>
+            </w:r>
+            <w:r>
+              <w:rPr>
+                <w:noProof/>
+                <w:webHidden/>
+              </w:rPr>
+            </w:r>
+            <w:r>
+              <w:rPr>
+                <w:noProof/>
+                <w:webHidden/>
+              </w:rPr>
+              <w:fldChar w:fldCharType="separate"/>
+            </w:r>
+            <w:r>
+              <w:rPr>
+                <w:noProof/>
+                <w:webHidden/>
+              </w:rPr>
+              <w:t>4</w:t>
+            </w:r>
+            <w:r>
+              <w:rPr>
+                <w:noProof/>
+                <w:webHidden/>
+              </w:rPr>
+              <w:fldChar w:fldCharType="end"/>
+            </w:r>
+          </w:hyperlink>
+        </w:p>
+        <w:p>
           <w:r>
             <w:rPr>
               <w:b/>
               <w:bCs/>
               <w:lang w:val="de-DE"/>
             </w:rPr>
-            <w:t>1</w:t>
-          </w:r>
-        </w:p>
-        <w:p>
-          <w:pPr>
-            <w:pStyle w:val="Verzeichnis2"/>
-            <w:ind w:left="216"/>
-          </w:pPr>
-          <w:sdt>
-            <w:sdtPr>
-              <w:id w:val="1667506712"/>
-              <w:placeholder>
-                <w:docPart w:val="FFDC29BD32CE4024905424B2FE7A0517"/>
-              </w:placeholder>
-              <w:temporary/>
-              <w:showingPlcHdr/>
-            </w:sdtPr>
-            <w:sdtContent>
-              <w:r>
-                <w:rPr>
-                  <w:lang w:val="de-DE"/>
-                </w:rPr>
-                <w:t>Geben Sie die Kapitelüberschrift ein (Stufe 2)</w:t>
-              </w:r>
-            </w:sdtContent>
-          </w:sdt>
-          <w:r>
-            <w:ptab w:relativeTo="margin" w:alignment="right" w:leader="dot"/>
-          </w:r>
-          <w:r>
-            <w:rPr>
-              <w:lang w:val="de-DE"/>
-            </w:rPr>
-            <w:t>2</w:t>
-          </w:r>
-        </w:p>
-        <w:p>
-          <w:pPr>
-            <w:pStyle w:val="Verzeichnis3"/>
-            <w:ind w:left="446"/>
-          </w:pPr>
-          <w:sdt>
-            <w:sdtPr>
-              <w:id w:val="93059032"/>
-              <w:placeholder>
-                <w:docPart w:val="C672BCADA1EB43A887C9111518970481"/>
-              </w:placeholder>
-              <w:temporary/>
-              <w:showingPlcHdr/>
-            </w:sdtPr>
-            <w:sdtContent>
-              <w:r>
-                <w:rPr>
-                  <w:lang w:val="de-DE"/>
-                </w:rPr>
-                <w:t>Geben Sie die Kapitelüberschrift ein (Stufe 3)</w:t>
-              </w:r>
-            </w:sdtContent>
-          </w:sdt>
-          <w:r>
-            <w:ptab w:relativeTo="margin" w:alignment="right" w:leader="dot"/>
-          </w:r>
-          <w:r>
-            <w:rPr>
-              <w:lang w:val="de-DE"/>
-            </w:rPr>
-            <w:t>3</w:t>
-          </w:r>
-        </w:p>
-        <w:p>
-          <w:pPr>
-            <w:pStyle w:val="Verzeichnis1"/>
-          </w:pPr>
-          <w:r>
-            <w:rPr>
-              <w:b/>
-              <w:bCs/>
-              <w:color w:val="C00000"/>
-            </w:rPr>
-            <w:t>Planen</w:t>
-          </w:r>
-          <w:r>
-            <w:ptab w:relativeTo="margin" w:alignment="right" w:leader="dot"/>
-          </w:r>
-          <w:r>
-            <w:rPr>
-              <w:b/>
-              <w:bCs/>
-              <w:lang w:val="de-DE"/>
-            </w:rPr>
-            <w:t>4</w:t>
-          </w:r>
-        </w:p>
-        <w:p>
-          <w:pPr>
-            <w:pStyle w:val="Verzeichnis2"/>
-            <w:ind w:left="216"/>
-          </w:pPr>
-          <w:sdt>
-            <w:sdtPr>
-              <w:id w:val="93059040"/>
-              <w:placeholder>
-                <w:docPart w:val="FFDC29BD32CE4024905424B2FE7A0517"/>
-              </w:placeholder>
-              <w:temporary/>
-              <w:showingPlcHdr/>
-            </w:sdtPr>
-            <w:sdtContent>
-              <w:r>
-                <w:rPr>
-                  <w:lang w:val="de-DE"/>
-                </w:rPr>
-                <w:t>Geben Sie die Kapitelüberschrift ein (Stufe 2)</w:t>
-              </w:r>
-            </w:sdtContent>
-          </w:sdt>
-          <w:r>
-            <w:ptab w:relativeTo="margin" w:alignment="right" w:leader="dot"/>
-          </w:r>
-          <w:r>
-            <w:rPr>
-              <w:lang w:val="de-DE"/>
-            </w:rPr>
-            <w:t>5</w:t>
-          </w:r>
-        </w:p>
-        <w:p>
-          <w:pPr>
-            <w:pStyle w:val="Verzeichnis3"/>
-            <w:ind w:left="446"/>
-            <w:rPr>
-              <w:lang w:val="de-DE"/>
-            </w:rPr>
-          </w:pPr>
-          <w:sdt>
-            <w:sdtPr>
-              <w:id w:val="93059044"/>
-              <w:placeholder>
-                <w:docPart w:val="C672BCADA1EB43A887C9111518970481"/>
-              </w:placeholder>
-              <w:temporary/>
-              <w:showingPlcHdr/>
-            </w:sdtPr>
-            <w:sdtContent>
-              <w:r>
-                <w:rPr>
-                  <w:lang w:val="de-DE"/>
-                </w:rPr>
-                <w:t>Geben Sie die Kapitelüberschrift ein (Stufe 3)</w:t>
-              </w:r>
-            </w:sdtContent>
-          </w:sdt>
-          <w:r>
-            <w:ptab w:relativeTo="margin" w:alignment="right" w:leader="dot"/>
-          </w:r>
-          <w:r>
-            <w:rPr>
-              <w:lang w:val="de-DE"/>
-            </w:rPr>
-            <w:t>6</w:t>
-          </w:r>
-        </w:p>
-        <w:p>
-          <w:pPr>
-            <w:pStyle w:val="Verzeichnis1"/>
-          </w:pPr>
-          <w:r>
-            <w:rPr>
-              <w:b/>
-              <w:bCs/>
-              <w:color w:val="DEA900"/>
-            </w:rPr>
-            <w:t>Entscheiden</w:t>
-          </w:r>
-          <w:r>
-            <w:ptab w:relativeTo="margin" w:alignment="right" w:leader="dot"/>
-          </w:r>
-          <w:r>
-            <w:rPr>
-              <w:b/>
-              <w:bCs/>
-              <w:lang w:val="de-DE"/>
-            </w:rPr>
-            <w:t>7</w:t>
-          </w:r>
-        </w:p>
-        <w:p>
-          <w:pPr>
-            <w:pStyle w:val="Verzeichnis2"/>
-            <w:ind w:left="216"/>
-          </w:pPr>
-          <w:sdt>
-            <w:sdtPr>
-              <w:id w:val="514741513"/>
-              <w:placeholder>
-                <w:docPart w:val="567B0F6C832746B5BB39BBE211B4BFB4"/>
-              </w:placeholder>
-              <w:temporary/>
-              <w:showingPlcHdr/>
-            </w:sdtPr>
-            <w:sdtContent>
-              <w:r>
-                <w:rPr>
-                  <w:lang w:val="de-DE"/>
-                </w:rPr>
-                <w:t>Geben Sie die Kapitelüberschrift ein (Stufe 2)</w:t>
-              </w:r>
-            </w:sdtContent>
-          </w:sdt>
-          <w:r>
-            <w:ptab w:relativeTo="margin" w:alignment="right" w:leader="dot"/>
-          </w:r>
-          <w:r>
-            <w:rPr>
-              <w:lang w:val="de-DE"/>
-            </w:rPr>
-            <w:t>8</w:t>
-          </w:r>
-        </w:p>
-        <w:p>
-          <w:pPr>
-            <w:rPr>
-              <w:lang w:val="de-DE"/>
-            </w:rPr>
-          </w:pPr>
-          <w:sdt>
-            <w:sdtPr>
-              <w:id w:val="-1872523318"/>
-              <w:placeholder>
-                <w:docPart w:val="8AE9A5BA8C894C08BB9226E89B6B7874"/>
-              </w:placeholder>
-              <w:temporary/>
-              <w:showingPlcHdr/>
-            </w:sdtPr>
-            <w:sdtContent>
-              <w:r>
-                <w:rPr>
-                  <w:lang w:val="de-DE"/>
-                </w:rPr>
-                <w:t>Geben Sie die Kapitelüberschrift ein (Stufe 3)</w:t>
-              </w:r>
-            </w:sdtContent>
-          </w:sdt>
-          <w:r>
-            <w:ptab w:relativeTo="margin" w:alignment="right" w:leader="dot"/>
-          </w:r>
-          <w:r>
-            <w:rPr>
-              <w:lang w:val="de-DE"/>
-            </w:rPr>
-            <w:t>9</w:t>
-          </w:r>
-        </w:p>
-        <w:p>
-          <w:pPr>
-            <w:pStyle w:val="Verzeichnis1"/>
-          </w:pPr>
-          <w:r>
-            <w:rPr>
-              <w:b/>
-              <w:bCs/>
-              <w:color w:val="92D050"/>
-            </w:rPr>
-            <w:t>Realisieren</w:t>
-          </w:r>
-          <w:r>
-            <w:ptab w:relativeTo="margin" w:alignment="right" w:leader="dot"/>
-          </w:r>
-          <w:r>
-            <w:rPr>
-              <w:b/>
-              <w:bCs/>
-              <w:lang w:val="de-DE"/>
-            </w:rPr>
-            <w:t>10</w:t>
-          </w:r>
-        </w:p>
-        <w:p>
-          <w:pPr>
-            <w:pStyle w:val="Verzeichnis2"/>
-            <w:ind w:left="216"/>
-          </w:pPr>
-          <w:sdt>
-            <w:sdtPr>
-              <w:id w:val="649102424"/>
-              <w:placeholder>
-                <w:docPart w:val="EACA1CC791E14AA980BD1375871969A9"/>
-              </w:placeholder>
-              <w:temporary/>
-              <w:showingPlcHdr/>
-            </w:sdtPr>
-            <w:sdtContent>
-              <w:r>
-                <w:rPr>
-                  <w:lang w:val="de-DE"/>
-                </w:rPr>
-                <w:t>Geben Sie die Kapitelüberschrift ein (Stufe 2)</w:t>
-              </w:r>
-            </w:sdtContent>
-          </w:sdt>
-          <w:r>
-            <w:ptab w:relativeTo="margin" w:alignment="right" w:leader="dot"/>
-          </w:r>
-          <w:r>
-            <w:rPr>
-              <w:lang w:val="de-DE"/>
-            </w:rPr>
-            <w:t>11</w:t>
-          </w:r>
-        </w:p>
-        <w:p>
-          <w:pPr>
-            <w:rPr>
-              <w:lang w:val="de-DE"/>
-            </w:rPr>
-          </w:pPr>
-          <w:sdt>
-            <w:sdtPr>
-              <w:id w:val="2138136000"/>
-              <w:placeholder>
-                <w:docPart w:val="C671D45D86CD419481B3F5255685E9D4"/>
-              </w:placeholder>
-              <w:temporary/>
-              <w:showingPlcHdr/>
-            </w:sdtPr>
-            <w:sdtContent>
-              <w:r>
-                <w:rPr>
-                  <w:lang w:val="de-DE"/>
-                </w:rPr>
-                <w:t>Geben Sie die Kapitelüberschrift ein (Stufe 3)</w:t>
-              </w:r>
-            </w:sdtContent>
-          </w:sdt>
-          <w:r>
-            <w:ptab w:relativeTo="margin" w:alignment="right" w:leader="dot"/>
-          </w:r>
-          <w:r>
-            <w:rPr>
-              <w:lang w:val="de-DE"/>
-            </w:rPr>
-            <w:t>12</w:t>
-          </w:r>
-        </w:p>
-        <w:p>
-          <w:pPr>
-            <w:pStyle w:val="Verzeichnis1"/>
-          </w:pPr>
-          <w:r>
-            <w:rPr>
-              <w:b/>
-              <w:bCs/>
-              <w:color w:val="00B0F0"/>
-            </w:rPr>
-            <w:t>Kontrollieren</w:t>
-          </w:r>
-          <w:r>
-            <w:ptab w:relativeTo="margin" w:alignment="right" w:leader="dot"/>
-          </w:r>
-          <w:r>
-            <w:rPr>
-              <w:b/>
-              <w:bCs/>
-              <w:lang w:val="de-DE"/>
-            </w:rPr>
-            <w:t>13</w:t>
-          </w:r>
-        </w:p>
-        <w:p>
-          <w:pPr>
-            <w:pStyle w:val="Verzeichnis2"/>
-            <w:ind w:left="216"/>
-          </w:pPr>
-          <w:sdt>
-            <w:sdtPr>
-              <w:id w:val="794259625"/>
-              <w:placeholder>
-                <w:docPart w:val="C1A6524DE86A4C6CB3216E69039A59CF"/>
-              </w:placeholder>
-              <w:temporary/>
-              <w:showingPlcHdr/>
-            </w:sdtPr>
-            <w:sdtContent>
-              <w:r>
-                <w:rPr>
-                  <w:lang w:val="de-DE"/>
-                </w:rPr>
-                <w:t>Geben Sie die Kapitelüberschrift ein (Stufe 2)</w:t>
-              </w:r>
-            </w:sdtContent>
-          </w:sdt>
-          <w:r>
-            <w:ptab w:relativeTo="margin" w:alignment="right" w:leader="dot"/>
-          </w:r>
-          <w:r>
-            <w:rPr>
-              <w:lang w:val="de-DE"/>
-            </w:rPr>
-            <w:t>14</w:t>
-          </w:r>
-        </w:p>
-        <w:p>
-          <w:pPr>
-            <w:rPr>
-              <w:lang w:val="de-DE"/>
-            </w:rPr>
-          </w:pPr>
-          <w:sdt>
-            <w:sdtPr>
-              <w:id w:val="1661580142"/>
-              <w:placeholder>
-                <w:docPart w:val="8CED53AD0CF448E3B2BB40B2F5470C04"/>
-              </w:placeholder>
-              <w:temporary/>
-              <w:showingPlcHdr/>
-            </w:sdtPr>
-            <w:sdtContent>
-              <w:r>
-                <w:rPr>
-                  <w:lang w:val="de-DE"/>
-                </w:rPr>
-                <w:t>Geben Sie die Kapitelüberschrift ein (Stufe 3)</w:t>
-              </w:r>
-            </w:sdtContent>
-          </w:sdt>
-          <w:r>
-            <w:ptab w:relativeTo="margin" w:alignment="right" w:leader="dot"/>
-          </w:r>
-          <w:r>
-            <w:rPr>
-              <w:lang w:val="de-DE"/>
-            </w:rPr>
-            <w:t>15</w:t>
-          </w:r>
-        </w:p>
-        <w:p>
-          <w:pPr>
-            <w:pStyle w:val="Verzeichnis1"/>
-          </w:pPr>
-          <w:r>
-            <w:rPr>
-              <w:b/>
-              <w:bCs/>
-              <w:color w:val="0B769F" w:themeColor="accent4" w:themeShade="BF"/>
-            </w:rPr>
-            <w:t>Auswerten</w:t>
-          </w:r>
-          <w:r>
-            <w:ptab w:relativeTo="margin" w:alignment="right" w:leader="dot"/>
-          </w:r>
-          <w:r>
-            <w:rPr>
-              <w:b/>
-              <w:bCs/>
-              <w:lang w:val="de-DE"/>
-            </w:rPr>
-            <w:t>16</w:t>
-          </w:r>
-        </w:p>
-        <w:p>
-          <w:pPr>
-            <w:pStyle w:val="Verzeichnis2"/>
-            <w:ind w:left="216"/>
-          </w:pPr>
-          <w:sdt>
-            <w:sdtPr>
-              <w:id w:val="-1789344824"/>
-              <w:placeholder>
-                <w:docPart w:val="02E7D3BDA05F4ACFB75928679EDBFE22"/>
-              </w:placeholder>
-              <w:temporary/>
-              <w:showingPlcHdr/>
-            </w:sdtPr>
-            <w:sdtContent>
-              <w:r>
-                <w:rPr>
-                  <w:lang w:val="de-DE"/>
-                </w:rPr>
-                <w:t>Geben Sie die Kapitelüberschrift ein (Stufe 2)</w:t>
-              </w:r>
-            </w:sdtContent>
-          </w:sdt>
-          <w:r>
-            <w:ptab w:relativeTo="margin" w:alignment="right" w:leader="dot"/>
-          </w:r>
-          <w:r>
-            <w:rPr>
-              <w:lang w:val="de-DE"/>
-            </w:rPr>
-            <w:t>17</w:t>
-          </w:r>
-        </w:p>
-        <w:p>
-          <w:pPr>
-            <w:rPr>
-              <w:lang w:val="de-DE"/>
-            </w:rPr>
-          </w:pPr>
-          <w:sdt>
-            <w:sdtPr>
-              <w:id w:val="936558245"/>
-              <w:placeholder>
-                <w:docPart w:val="D2C35314DDF645BE8484D1FFA04D3BA7"/>
-              </w:placeholder>
-              <w:temporary/>
-              <w:showingPlcHdr/>
-            </w:sdtPr>
-            <w:sdtContent>
-              <w:r>
-                <w:rPr>
-                  <w:lang w:val="de-DE"/>
-                </w:rPr>
-                <w:t>Geben Sie die Kapitelüberschrift ein (Stufe 3)</w:t>
-              </w:r>
-            </w:sdtContent>
-          </w:sdt>
-          <w:r>
-            <w:ptab w:relativeTo="margin" w:alignment="right" w:leader="dot"/>
-          </w:r>
-          <w:r>
-            <w:rPr>
-              <w:lang w:val="de-DE"/>
-            </w:rPr>
-            <w:t>18</w:t>
+            <w:fldChar w:fldCharType="end"/>
           </w:r>
         </w:p>
       </w:sdtContent>
@@ -690,20 +637,18 @@
     <w:p>
       <w:pPr>
         <w:pStyle w:val="berschrift1"/>
-        <w:numPr>
-          <w:ilvl w:val="0"/>
-          <w:numId w:val="15"/>
-        </w:numPr>
         <w:rPr>
           <w:color w:val="A02B93" w:themeColor="accent5"/>
         </w:rPr>
       </w:pPr>
+      <w:bookmarkStart w:id="0" w:name="_Toc200615323"/>
       <w:r>
         <w:rPr>
           <w:color w:val="A02B93" w:themeColor="accent5"/>
         </w:rPr>
         <w:t>Informieren</w:t>
       </w:r>
+      <w:bookmarkEnd w:id="0"/>
     </w:p>
     <w:p>
       <w:r>
@@ -738,7 +683,7 @@
           <w:noProof/>
         </w:rPr>
         <w:drawing>
-          <wp:inline distT="0" distB="0" distL="0" distR="0" wp14:anchorId="4E8D089D" wp14:editId="1B3753A7">
+          <wp:inline distT="0" distB="0" distL="0" distR="0" wp14:anchorId="4E8D089D" wp14:editId="25BCF877">
             <wp:extent cx="2108200" cy="1522913"/>
             <wp:effectExtent l="0" t="0" r="6350" b="1270"/>
             <wp:docPr id="42888044" name="Grafik 2" descr="Ein Bild, das Text, Screenshot, Zahl, Schrift enthält."/>
@@ -755,7 +700,7 @@
                     </pic:cNvPicPr>
                   </pic:nvPicPr>
                   <pic:blipFill>
-                    <a:blip r:embed="rId7" cstate="print">
+                    <a:blip r:embed="rId8" cstate="print">
                       <a:extLst>
                         <a:ext uri="{28A0092B-C50C-407E-A947-70E740481C1C}">
                           <a14:useLocalDpi xmlns:a14="http://schemas.microsoft.com/office/drawing/2010/main" val="0"/>
@@ -795,45 +740,517 @@
     <w:p/>
     <w:p>
       <w:pPr>
-        <w:pStyle w:val="berschrift3"/>
-        <w:numPr>
-          <w:ilvl w:val="0"/>
-          <w:numId w:val="0"/>
-        </w:numPr>
-        <w:ind w:left="720" w:hanging="720"/>
-      </w:pPr>
-    </w:p>
-    <w:p/>
-    <w:p>
-      <w:pPr>
         <w:pStyle w:val="berschrift1"/>
-        <w:numPr>
-          <w:ilvl w:val="0"/>
-          <w:numId w:val="15"/>
-        </w:numPr>
         <w:rPr>
           <w:color w:val="EE0000"/>
         </w:rPr>
       </w:pPr>
+      <w:bookmarkStart w:id="1" w:name="_Toc200615324"/>
       <w:r>
         <w:rPr>
           <w:color w:val="EE0000"/>
         </w:rPr>
         <w:t>Planen</w:t>
       </w:r>
+      <w:bookmarkEnd w:id="1"/>
     </w:p>
     <w:p>
+      <w:pPr>
+        <w:pStyle w:val="berschrift2"/>
+        <w:rPr>
+          <w:color w:val="EE0000"/>
+        </w:rPr>
+      </w:pPr>
+      <w:bookmarkStart w:id="2" w:name="_Toc200615325"/>
+      <w:r>
+        <w:rPr>
+          <w:color w:val="EE0000"/>
+        </w:rPr>
+        <w:t>Wireframe</w:t>
+      </w:r>
+      <w:bookmarkEnd w:id="2"/>
+    </w:p>
+    <w:p>
       <w:r>
         <w:t>Als allererster schritt, fragten wir Herr Gehrig, was alles mit Planen gemeint sei. Er sagte wir müssen zwei Wireframes erstellen und diese dann mit der Entscheidungstabelle vergleichen</w:t>
+      </w:r>
+      <w:r>
+        <w:t>. Noel hatte sein Wireframe am Vortag schon gemacht und Florian erstellte sein Wireframe in der 2. Lektion.</w:t>
+      </w:r>
+    </w:p>
+    <w:p>
+      <w:r>
+        <w:t>Als beide fertig gestellt wurden, machten wir eine Umfrage mit vier Personen (Anonym) welches Design sie besser fanden. Zwei fanden das rote besser, da die Farbe besser passte, die anderen beiden fanden das Grüne besser, weil das Design aufwendiger war und besser mit den Farben harmonierte.</w:t>
+      </w:r>
+      <w:r>
+        <w:t xml:space="preserve"> Somit entschieden wir uns nach kurzer Besprechung für Noels Design der Webseite.</w:t>
+      </w:r>
+    </w:p>
+    <w:p>
+      <w:r>
+        <w:drawing>
+          <wp:anchor distT="0" distB="0" distL="114300" distR="114300" simplePos="0" relativeHeight="251659264" behindDoc="0" locked="0" layoutInCell="1" allowOverlap="1" wp14:anchorId="16386015" wp14:editId="157BE781">
+            <wp:simplePos x="0" y="0"/>
+            <wp:positionH relativeFrom="margin">
+              <wp:posOffset>4019550</wp:posOffset>
+            </wp:positionH>
+            <wp:positionV relativeFrom="paragraph">
+              <wp:posOffset>81280</wp:posOffset>
+            </wp:positionV>
+            <wp:extent cx="1993900" cy="2182495"/>
+            <wp:effectExtent l="0" t="0" r="6350" b="8255"/>
+            <wp:wrapThrough wrapText="bothSides">
+              <wp:wrapPolygon edited="0">
+                <wp:start x="0" y="0"/>
+                <wp:lineTo x="0" y="21493"/>
+                <wp:lineTo x="21462" y="21493"/>
+                <wp:lineTo x="21462" y="0"/>
+                <wp:lineTo x="0" y="0"/>
+              </wp:wrapPolygon>
+            </wp:wrapThrough>
+            <wp:docPr id="2003308268" name="Grafik 2" descr="Ein Bild, das Text, Elektronik, Screenshot, Software enthält.&#10;&#10;KI-generierte Inhalte können fehlerhaft sein."/>
+            <wp:cNvGraphicFramePr>
+              <a:graphicFrameLocks xmlns:a="http://schemas.openxmlformats.org/drawingml/2006/main" noChangeAspect="1"/>
+            </wp:cNvGraphicFramePr>
+            <a:graphic xmlns:a="http://schemas.openxmlformats.org/drawingml/2006/main">
+              <a:graphicData uri="http://schemas.openxmlformats.org/drawingml/2006/picture">
+                <pic:pic xmlns:pic="http://schemas.openxmlformats.org/drawingml/2006/picture">
+                  <pic:nvPicPr>
+                    <pic:cNvPr id="2003308268" name="Grafik 2" descr="Ein Bild, das Text, Elektronik, Screenshot, Software enthält.&#10;&#10;KI-generierte Inhalte können fehlerhaft sein."/>
+                    <pic:cNvPicPr>
+                      <a:picLocks noChangeAspect="1" noChangeArrowheads="1"/>
+                    </pic:cNvPicPr>
+                  </pic:nvPicPr>
+                  <pic:blipFill>
+                    <a:blip r:embed="rId9" cstate="print">
+                      <a:extLst>
+                        <a:ext uri="{28A0092B-C50C-407E-A947-70E740481C1C}">
+                          <a14:useLocalDpi xmlns:a14="http://schemas.microsoft.com/office/drawing/2010/main" val="0"/>
+                        </a:ext>
+                      </a:extLst>
+                    </a:blip>
+                    <a:srcRect/>
+                    <a:stretch>
+                      <a:fillRect/>
+                    </a:stretch>
+                  </pic:blipFill>
+                  <pic:spPr bwMode="auto">
+                    <a:xfrm>
+                      <a:off x="0" y="0"/>
+                      <a:ext cx="1993900" cy="2182495"/>
+                    </a:xfrm>
+                    <a:prstGeom prst="rect">
+                      <a:avLst/>
+                    </a:prstGeom>
+                    <a:noFill/>
+                    <a:ln>
+                      <a:noFill/>
+                    </a:ln>
+                  </pic:spPr>
+                </pic:pic>
+              </a:graphicData>
+            </a:graphic>
+            <wp14:sizeRelH relativeFrom="margin">
+              <wp14:pctWidth>0</wp14:pctWidth>
+            </wp14:sizeRelH>
+            <wp14:sizeRelV relativeFrom="margin">
+              <wp14:pctHeight>0</wp14:pctHeight>
+            </wp14:sizeRelV>
+          </wp:anchor>
+        </w:drawing>
+      </w:r>
+      <w:r>
+        <w:drawing>
+          <wp:anchor distT="0" distB="0" distL="114300" distR="114300" simplePos="0" relativeHeight="251658240" behindDoc="0" locked="0" layoutInCell="1" allowOverlap="1" wp14:anchorId="3CDD7798" wp14:editId="5A2340DB">
+            <wp:simplePos x="0" y="0"/>
+            <wp:positionH relativeFrom="column">
+              <wp:posOffset>-25400</wp:posOffset>
+            </wp:positionH>
+            <wp:positionV relativeFrom="paragraph">
+              <wp:posOffset>89535</wp:posOffset>
+            </wp:positionV>
+            <wp:extent cx="2044700" cy="2197735"/>
+            <wp:effectExtent l="0" t="0" r="0" b="0"/>
+            <wp:wrapThrough wrapText="bothSides">
+              <wp:wrapPolygon edited="0">
+                <wp:start x="0" y="0"/>
+                <wp:lineTo x="0" y="21344"/>
+                <wp:lineTo x="21332" y="21344"/>
+                <wp:lineTo x="21332" y="0"/>
+                <wp:lineTo x="0" y="0"/>
+              </wp:wrapPolygon>
+            </wp:wrapThrough>
+            <wp:docPr id="137652939" name="Grafik 1" descr="Ein Bild, das Text, Screenshot, Software, Design enthält.&#10;&#10;KI-generierte Inhalte können fehlerhaft sein."/>
+            <wp:cNvGraphicFramePr>
+              <a:graphicFrameLocks xmlns:a="http://schemas.openxmlformats.org/drawingml/2006/main" noChangeAspect="1"/>
+            </wp:cNvGraphicFramePr>
+            <a:graphic xmlns:a="http://schemas.openxmlformats.org/drawingml/2006/main">
+              <a:graphicData uri="http://schemas.openxmlformats.org/drawingml/2006/picture">
+                <pic:pic xmlns:pic="http://schemas.openxmlformats.org/drawingml/2006/picture">
+                  <pic:nvPicPr>
+                    <pic:cNvPr id="137652939" name="Grafik 1" descr="Ein Bild, das Text, Screenshot, Software, Design enthält.&#10;&#10;KI-generierte Inhalte können fehlerhaft sein."/>
+                    <pic:cNvPicPr/>
+                  </pic:nvPicPr>
+                  <pic:blipFill>
+                    <a:blip r:embed="rId10" cstate="print">
+                      <a:extLst>
+                        <a:ext uri="{28A0092B-C50C-407E-A947-70E740481C1C}">
+                          <a14:useLocalDpi xmlns:a14="http://schemas.microsoft.com/office/drawing/2010/main" val="0"/>
+                        </a:ext>
+                      </a:extLst>
+                    </a:blip>
+                    <a:stretch>
+                      <a:fillRect/>
+                    </a:stretch>
+                  </pic:blipFill>
+                  <pic:spPr>
+                    <a:xfrm>
+                      <a:off x="0" y="0"/>
+                      <a:ext cx="2044700" cy="2197735"/>
+                    </a:xfrm>
+                    <a:prstGeom prst="rect">
+                      <a:avLst/>
+                    </a:prstGeom>
+                  </pic:spPr>
+                </pic:pic>
+              </a:graphicData>
+            </a:graphic>
+            <wp14:sizeRelH relativeFrom="margin">
+              <wp14:pctWidth>0</wp14:pctWidth>
+            </wp14:sizeRelH>
+            <wp14:sizeRelV relativeFrom="margin">
+              <wp14:pctHeight>0</wp14:pctHeight>
+            </wp14:sizeRelV>
+          </wp:anchor>
+        </w:drawing>
+      </w:r>
+    </w:p>
+    <w:p>
+      <w:r>
+        <w:t xml:space="preserve">                                                 </w:t>
       </w:r>
     </w:p>
     <w:p/>
     <w:p/>
+    <w:p/>
+    <w:p/>
+    <w:p/>
+    <w:p/>
+    <w:p/>
+    <w:p/>
+    <w:p/>
+    <w:p/>
+    <w:p>
+      <w:pPr>
+        <w:rPr>
+          <w:lang w:val="en-GB"/>
+        </w:rPr>
+      </w:pPr>
+      <w:r>
+        <w:rPr>
+          <w:lang w:val="en-GB"/>
+        </w:rPr>
+        <w:t xml:space="preserve">          </w:t>
+      </w:r>
+      <w:r>
+        <w:rPr>
+          <w:lang w:val="en-GB"/>
+        </w:rPr>
+        <w:t>Florians Design</w:t>
+      </w:r>
+      <w:r>
+        <w:rPr>
+          <w:lang w:val="en-GB"/>
+        </w:rPr>
+        <w:t>(</w:t>
+      </w:r>
+      <w:r>
+        <w:rPr>
+          <w:lang w:val="en-GB"/>
+        </w:rPr>
+        <w:t>ht</w:t>
+      </w:r>
+      <w:r>
+        <w:rPr>
+          <w:lang w:val="en-GB"/>
+        </w:rPr>
+        <w:t>tp)</w:t>
+      </w:r>
+      <w:r>
+        <w:rPr>
+          <w:lang w:val="en-GB"/>
+        </w:rPr>
+        <w:t xml:space="preserve">  </w:t>
+      </w:r>
+      <w:r>
+        <w:rPr>
+          <w:lang w:val="en-GB"/>
+        </w:rPr>
+        <w:t xml:space="preserve">                                                                          </w:t>
+      </w:r>
+      <w:r>
+        <w:rPr>
+          <w:lang w:val="en-GB"/>
+        </w:rPr>
+        <w:t xml:space="preserve">   </w:t>
+      </w:r>
+      <w:r>
+        <w:rPr>
+          <w:lang w:val="en-GB"/>
+        </w:rPr>
+        <w:t xml:space="preserve">  </w:t>
+      </w:r>
+      <w:r>
+        <w:rPr>
+          <w:lang w:val="en-GB"/>
+        </w:rPr>
+        <w:t>Noels Design</w:t>
+      </w:r>
+      <w:r>
+        <w:rPr>
+          <w:lang w:val="en-GB"/>
+        </w:rPr>
+        <w:t>(https)</w:t>
+      </w:r>
+    </w:p>
+    <w:p>
+      <w:pPr>
+        <w:ind w:firstLine="709"/>
+        <w:rPr>
+          <w:lang w:val="en-GB"/>
+        </w:rPr>
+      </w:pPr>
+    </w:p>
+    <w:p>
+      <w:pPr>
+        <w:pStyle w:val="berschrift2"/>
+        <w:rPr>
+          <w:color w:val="EE0000"/>
+        </w:rPr>
+      </w:pPr>
+      <w:bookmarkStart w:id="3" w:name="_Toc200615326"/>
+      <w:r>
+        <w:rPr>
+          <w:color w:val="EE0000"/>
+        </w:rPr>
+        <w:lastRenderedPageBreak/>
+        <w:t>Entscheidungstabelle</w:t>
+      </w:r>
+      <w:bookmarkEnd w:id="3"/>
+    </w:p>
+    <w:p>
+      <w:r>
+        <w:t>Als wir uns für das Wireframe entschieden hatten, füllten wir die Entscheidungstabelle, für das endgültige Resultat, aus</w:t>
+      </w:r>
+    </w:p>
+    <w:p/>
+    <w:p>
+      <w:r>
+        <w:drawing>
+          <wp:inline distT="0" distB="0" distL="0" distR="0" wp14:anchorId="4D085CC0" wp14:editId="4CDEC488">
+            <wp:extent cx="5797459" cy="2687875"/>
+            <wp:effectExtent l="0" t="0" r="0" b="0"/>
+            <wp:docPr id="532463511" name="Grafik 1" descr="Ein Bild, das Text, Screenshot, Diagramm, Zahl enthält."/>
+            <wp:cNvGraphicFramePr>
+              <a:graphicFrameLocks xmlns:a="http://schemas.openxmlformats.org/drawingml/2006/main" noChangeAspect="1"/>
+            </wp:cNvGraphicFramePr>
+            <a:graphic xmlns:a="http://schemas.openxmlformats.org/drawingml/2006/main">
+              <a:graphicData uri="http://schemas.openxmlformats.org/drawingml/2006/picture">
+                <pic:pic xmlns:pic="http://schemas.openxmlformats.org/drawingml/2006/picture">
+                  <pic:nvPicPr>
+                    <pic:cNvPr id="532463511" name="Grafik 1" descr="Ein Bild, das Text, Screenshot, Diagramm, Zahl enthält."/>
+                    <pic:cNvPicPr/>
+                  </pic:nvPicPr>
+                  <pic:blipFill>
+                    <a:blip r:embed="rId11"/>
+                    <a:stretch>
+                      <a:fillRect/>
+                    </a:stretch>
+                  </pic:blipFill>
+                  <pic:spPr>
+                    <a:xfrm>
+                      <a:off x="0" y="0"/>
+                      <a:ext cx="5829413" cy="2702690"/>
+                    </a:xfrm>
+                    <a:prstGeom prst="rect">
+                      <a:avLst/>
+                    </a:prstGeom>
+                  </pic:spPr>
+                </pic:pic>
+              </a:graphicData>
+            </a:graphic>
+          </wp:inline>
+        </w:drawing>
+      </w:r>
+    </w:p>
+    <w:p/>
+    <w:p>
+      <w:r>
+        <w:t>Die Security von Florians Wireframe ist so tief, wei</w:t>
+      </w:r>
+      <w:r>
+        <w:t xml:space="preserve">l er die Webseite mit http machte und Noel mit https. Jedoch ist die Security im </w:t>
+      </w:r>
+      <w:r>
+        <w:t>Allgemeinen</w:t>
+      </w:r>
+      <w:r>
+        <w:t xml:space="preserve"> nicht so hoch, da auf unserer Webseite keine Privaten Informationen gespeichert werden.</w:t>
+      </w:r>
+      <w:r>
+        <w:t xml:space="preserve"> Nach dem wir das gemacht hatten, beschlossen wir endgültig Noels Wireframe für die Webseite zu verwenden.</w:t>
+      </w:r>
+    </w:p>
+    <w:p>
+      <w:pPr>
+        <w:pStyle w:val="berschrift2"/>
+        <w:rPr>
+          <w:color w:val="EE0000"/>
+        </w:rPr>
+      </w:pPr>
+      <w:bookmarkStart w:id="4" w:name="_Toc200615327"/>
+      <w:r>
+        <w:rPr>
+          <w:color w:val="EE0000"/>
+        </w:rPr>
+        <w:t>Kanban</w:t>
+      </w:r>
+      <w:bookmarkEnd w:id="4"/>
+    </w:p>
+    <w:p>
+      <w:r>
+        <w:t>Während Florian die Entscheidungstabelle ausfüllte</w:t>
+      </w:r>
+      <w:r>
+        <w:t xml:space="preserve"> erstellte Noel die Kanban Tabelle.</w:t>
+      </w:r>
+    </w:p>
+    <w:p>
+      <w:r>
+        <w:t xml:space="preserve">Er sammelte Ideen, welche ein Benutzer von unserer Webseite erwarten würde, und schrieb diese auf </w:t>
+      </w:r>
+      <w:proofErr w:type="spellStart"/>
+      <w:r>
+        <w:t>One</w:t>
+      </w:r>
+      <w:proofErr w:type="spellEnd"/>
+      <w:r>
+        <w:t xml:space="preserve"> Note auf. Nach dem er 7 Ziele gesammelt hatte, erstellte er auf </w:t>
+      </w:r>
+      <w:proofErr w:type="spellStart"/>
+      <w:r>
+        <w:t>Github</w:t>
+      </w:r>
+      <w:proofErr w:type="spellEnd"/>
+      <w:r>
+        <w:t xml:space="preserve"> ein Kanban Project und fügte die Ziele dort ein.</w:t>
+      </w:r>
+    </w:p>
+    <w:p/>
+    <w:p>
+      <w:r>
+        <w:drawing>
+          <wp:anchor distT="0" distB="0" distL="114300" distR="114300" simplePos="0" relativeHeight="251660288" behindDoc="0" locked="0" layoutInCell="1" allowOverlap="1" wp14:anchorId="1C5F67C2" wp14:editId="027A864B">
+            <wp:simplePos x="0" y="0"/>
+            <wp:positionH relativeFrom="margin">
+              <wp:align>left</wp:align>
+            </wp:positionH>
+            <wp:positionV relativeFrom="paragraph">
+              <wp:posOffset>6350</wp:posOffset>
+            </wp:positionV>
+            <wp:extent cx="3526790" cy="2715260"/>
+            <wp:effectExtent l="0" t="0" r="0" b="8890"/>
+            <wp:wrapThrough wrapText="bothSides">
+              <wp:wrapPolygon edited="0">
+                <wp:start x="0" y="0"/>
+                <wp:lineTo x="0" y="21519"/>
+                <wp:lineTo x="21468" y="21519"/>
+                <wp:lineTo x="21468" y="0"/>
+                <wp:lineTo x="0" y="0"/>
+              </wp:wrapPolygon>
+            </wp:wrapThrough>
+            <wp:docPr id="2046056399" name="Grafik 4" descr="Ein Bild, das Text, Screenshot, Software, Webseite enthält."/>
+            <wp:cNvGraphicFramePr>
+              <a:graphicFrameLocks xmlns:a="http://schemas.openxmlformats.org/drawingml/2006/main" noChangeAspect="1"/>
+            </wp:cNvGraphicFramePr>
+            <a:graphic xmlns:a="http://schemas.openxmlformats.org/drawingml/2006/main">
+              <a:graphicData uri="http://schemas.openxmlformats.org/drawingml/2006/picture">
+                <pic:pic xmlns:pic="http://schemas.openxmlformats.org/drawingml/2006/picture">
+                  <pic:nvPicPr>
+                    <pic:cNvPr id="2046056399" name="Grafik 4" descr="Ein Bild, das Text, Screenshot, Software, Webseite enthält."/>
+                    <pic:cNvPicPr>
+                      <a:picLocks noChangeAspect="1" noChangeArrowheads="1"/>
+                    </pic:cNvPicPr>
+                  </pic:nvPicPr>
+                  <pic:blipFill>
+                    <a:blip r:embed="rId12">
+                      <a:extLst>
+                        <a:ext uri="{28A0092B-C50C-407E-A947-70E740481C1C}">
+                          <a14:useLocalDpi xmlns:a14="http://schemas.microsoft.com/office/drawing/2010/main" val="0"/>
+                        </a:ext>
+                      </a:extLst>
+                    </a:blip>
+                    <a:srcRect/>
+                    <a:stretch>
+                      <a:fillRect/>
+                    </a:stretch>
+                  </pic:blipFill>
+                  <pic:spPr bwMode="auto">
+                    <a:xfrm>
+                      <a:off x="0" y="0"/>
+                      <a:ext cx="3526790" cy="2715260"/>
+                    </a:xfrm>
+                    <a:prstGeom prst="rect">
+                      <a:avLst/>
+                    </a:prstGeom>
+                    <a:noFill/>
+                    <a:ln>
+                      <a:noFill/>
+                    </a:ln>
+                  </pic:spPr>
+                </pic:pic>
+              </a:graphicData>
+            </a:graphic>
+            <wp14:sizeRelH relativeFrom="margin">
+              <wp14:pctWidth>0</wp14:pctWidth>
+            </wp14:sizeRelH>
+            <wp14:sizeRelV relativeFrom="margin">
+              <wp14:pctHeight>0</wp14:pctHeight>
+            </wp14:sizeRelV>
+          </wp:anchor>
+        </w:drawing>
+      </w:r>
+    </w:p>
+    <w:p/>
+    <w:p/>
+    <w:p/>
+    <w:p/>
+    <w:p/>
+    <w:p/>
+    <w:p/>
+    <w:p/>
+    <w:p/>
+    <w:p/>
+    <w:p/>
+    <w:p>
+      <w:pPr>
+        <w:spacing w:before="0"/>
+      </w:pPr>
+      <w:r>
+        <w:br w:type="page"/>
+      </w:r>
+    </w:p>
+    <w:p>
+      <w:r>
+        <w:lastRenderedPageBreak/>
+        <w:t>Zuerst waren alle Ideen im Backlog. Danach fügte Noel sie ins Ready ein, jedoch wurde ein der Punkt «Das Game Downloaden» zurückgelassen, da es eine Grundanforderung ist und nicht ins Kanban passt.</w:t>
+      </w:r>
+    </w:p>
     <w:sectPr>
-      <w:headerReference w:type="default" r:id="rId8"/>
-      <w:footerReference w:type="default" r:id="rId9"/>
-      <w:headerReference w:type="first" r:id="rId10"/>
-      <w:footerReference w:type="first" r:id="rId11"/>
+      <w:headerReference w:type="default" r:id="rId13"/>
+      <w:footerReference w:type="default" r:id="rId14"/>
+      <w:headerReference w:type="first" r:id="rId15"/>
+      <w:footerReference w:type="first" r:id="rId16"/>
       <w:pgSz w:w="11907" w:h="16840"/>
       <w:pgMar w:top="1440" w:right="1080" w:bottom="1440" w:left="1080" w:header="567" w:footer="964" w:gutter="0"/>
       <w:cols w:space="720"/>
@@ -1377,19 +1794,39 @@
         <w:tab w:val="right" w:pos="9923"/>
       </w:tabs>
     </w:pPr>
-    <w:fldSimple w:instr=" TITLE ">
-      <w:r>
-        <w:t>Titel (z.B. Webauftritt Karl Meier GmbH)</w:t>
-      </w:r>
-    </w:fldSimple>
+    <w:r>
+      <w:fldChar w:fldCharType="begin"/>
+    </w:r>
+    <w:r>
+      <w:instrText xml:space="preserve"> TITLE </w:instrText>
+    </w:r>
+    <w:r>
+      <w:fldChar w:fldCharType="separate"/>
+    </w:r>
+    <w:r>
+      <w:t>Titel (z.B. Webauftritt Karl Meier GmbH)</w:t>
+    </w:r>
+    <w:r>
+      <w:fldChar w:fldCharType="end"/>
+    </w:r>
     <w:r>
       <w:tab/>
     </w:r>
-    <w:fldSimple w:instr=" SUBJECT ">
-      <w:r>
-        <w:t>Thema (z.B. Konzept)</w:t>
-      </w:r>
-    </w:fldSimple>
+    <w:r>
+      <w:fldChar w:fldCharType="begin"/>
+    </w:r>
+    <w:r>
+      <w:instrText xml:space="preserve"> SUBJECT </w:instrText>
+    </w:r>
+    <w:r>
+      <w:fldChar w:fldCharType="separate"/>
+    </w:r>
+    <w:r>
+      <w:t>Thema (z.B. Konzept)</w:t>
+    </w:r>
+    <w:r>
+      <w:fldChar w:fldCharType="end"/>
+    </w:r>
   </w:p>
 </w:hdr>
 </file>
@@ -1703,7 +2140,7 @@
   <w:abstractNum w:abstractNumId="3" w15:restartNumberingAfterBreak="0">
     <w:nsid w:val="1D0462F5"/>
     <w:multiLevelType w:val="multilevel"/>
-    <w:tmpl w:val="52A4D520"/>
+    <w:tmpl w:val="545EF8C8"/>
     <w:styleLink w:val="WWOutlineListStyle1"/>
     <w:lvl w:ilvl="0">
       <w:start w:val="1"/>
@@ -2617,6 +3054,36 @@
   </w:abstractNum>
   <w:num w:numId="1" w16cid:durableId="1877086143">
     <w:abstractNumId w:val="3"/>
+    <w:lvlOverride w:ilvl="0">
+      <w:lvl w:ilvl="0">
+        <w:start w:val="1"/>
+        <w:numFmt w:val="decimal"/>
+        <w:pStyle w:val="berschrift1"/>
+        <w:lvlText w:val="%1"/>
+        <w:lvlJc w:val="left"/>
+        <w:pPr>
+          <w:ind w:left="432" w:hanging="432"/>
+        </w:pPr>
+        <w:rPr>
+          <w:color w:val="000000" w:themeColor="text1"/>
+        </w:rPr>
+      </w:lvl>
+    </w:lvlOverride>
+    <w:lvlOverride w:ilvl="1">
+      <w:lvl w:ilvl="1">
+        <w:start w:val="1"/>
+        <w:numFmt w:val="decimal"/>
+        <w:pStyle w:val="berschrift2"/>
+        <w:lvlText w:val="%1.%2"/>
+        <w:lvlJc w:val="left"/>
+        <w:pPr>
+          <w:ind w:left="576" w:hanging="576"/>
+        </w:pPr>
+        <w:rPr>
+          <w:color w:val="000000" w:themeColor="text1"/>
+        </w:rPr>
+      </w:lvl>
+    </w:lvlOverride>
   </w:num>
   <w:num w:numId="2" w16cid:durableId="1475562357">
     <w:abstractNumId w:val="8"/>
@@ -3261,7 +3728,6 @@
   <w:style w:type="character" w:default="1" w:styleId="Absatz-Standardschriftart">
     <w:name w:val="Default Paragraph Font"/>
     <w:uiPriority w:val="1"/>
-    <w:semiHidden/>
     <w:unhideWhenUsed/>
   </w:style>
   <w:style w:type="table" w:default="1" w:styleId="NormaleTabelle">
@@ -4139,867 +4605,18 @@
       <w:lang w:eastAsia="de-DE"/>
     </w:rPr>
   </w:style>
+  <w:style w:type="character" w:styleId="Hyperlink">
+    <w:name w:val="Hyperlink"/>
+    <w:basedOn w:val="Absatz-Standardschriftart"/>
+    <w:uiPriority w:val="99"/>
+    <w:unhideWhenUsed/>
+    <w:rsid w:val="00631D7B"/>
+    <w:rPr>
+      <w:color w:val="467886" w:themeColor="hyperlink"/>
+      <w:u w:val="single"/>
+    </w:rPr>
+  </w:style>
 </w:styles>
-</file>
-
-<file path=word/glossary/document.xml><?xml version="1.0" encoding="utf-8"?>
-<w:glossaryDocument xmlns:wpc="http://schemas.microsoft.com/office/word/2010/wordprocessingCanvas" xmlns:cx="http://schemas.microsoft.com/office/drawing/2014/chartex" xmlns:cx1="http://schemas.microsoft.com/office/drawing/2015/9/8/chartex" xmlns:cx2="http://schemas.microsoft.com/office/drawing/2015/10/21/chartex" xmlns:cx3="http://schemas.microsoft.com/office/drawing/2016/5/9/chartex" xmlns:cx4="http://schemas.microsoft.com/office/drawing/2016/5/10/chartex" xmlns:cx5="http://schemas.microsoft.com/office/drawing/2016/5/11/chartex" xmlns:cx6="http://schemas.microsoft.com/office/drawing/2016/5/12/chartex" xmlns:cx7="http://schemas.microsoft.com/office/drawing/2016/5/13/chartex" xmlns:cx8="http://schemas.microsoft.com/office/drawing/2016/5/14/chartex" xmlns:mc="http://schemas.openxmlformats.org/markup-compatibility/2006" xmlns:aink="http://schemas.microsoft.com/office/drawing/2016/ink" xmlns:am3d="http://schemas.microsoft.com/office/drawing/2017/model3d" xmlns:o="urn:schemas-microsoft-com:office:office" xmlns:oel="http://schemas.microsoft.com/office/2019/extlst" xmlns:r="http://schemas.openxmlformats.org/officeDocument/2006/relationships" xmlns:m="http://schemas.openxmlformats.org/officeDocument/2006/math" xmlns:v="urn:schemas-microsoft-com:vml" xmlns:wp14="http://schemas.microsoft.com/office/word/2010/wordprocessingDrawing" xmlns:wp="http://schemas.openxmlformats.org/drawingml/2006/wordprocessingDrawing" xmlns:w10="urn:schemas-microsoft-com:office:word" xmlns:w="http://schemas.openxmlformats.org/wordprocessingml/2006/main" xmlns:w14="http://schemas.microsoft.com/office/word/2010/wordml" xmlns:w15="http://schemas.microsoft.com/office/word/2012/wordml" xmlns:w16cex="http://schemas.microsoft.com/office/word/2018/wordml/cex" xmlns:w16cid="http://schemas.microsoft.com/office/word/2016/wordml/cid" xmlns:w16="http://schemas.microsoft.com/office/word/2018/wordml" xmlns:w16du="http://schemas.microsoft.com/office/word/2023/wordml/word16du" xmlns:w16sdtdh="http://schemas.microsoft.com/office/word/2020/wordml/sdtdatahash" xmlns:w16sdtfl="http://schemas.microsoft.com/office/word/2024/wordml/sdtformatlock" xmlns:w16se="http://schemas.microsoft.com/office/word/2015/wordml/symex" xmlns:wpg="http://schemas.microsoft.com/office/word/2010/wordprocessingGroup" xmlns:wpi="http://schemas.microsoft.com/office/word/2010/wordprocessingInk" xmlns:wne="http://schemas.microsoft.com/office/word/2006/wordml" xmlns:wps="http://schemas.microsoft.com/office/word/2010/wordprocessingShape" mc:Ignorable="w14 w15 w16se w16cid w16 w16cex w16sdtdh w16sdtfl w16du wp14">
-  <w:docParts>
-    <w:docPart>
-      <w:docPartPr>
-        <w:name w:val="FFDC29BD32CE4024905424B2FE7A0517"/>
-        <w:category>
-          <w:name w:val="Allgemein"/>
-          <w:gallery w:val="placeholder"/>
-        </w:category>
-        <w:types>
-          <w:type w:val="bbPlcHdr"/>
-        </w:types>
-        <w:behaviors>
-          <w:behavior w:val="content"/>
-        </w:behaviors>
-        <w:guid w:val="{7B0588D4-370C-465E-96C7-58AB2AAE02AE}"/>
-      </w:docPartPr>
-      <w:docPartBody>
-        <w:p>
-          <w:pPr>
-            <w:pStyle w:val="FFDC29BD32CE4024905424B2FE7A0517"/>
-          </w:pPr>
-          <w:r>
-            <w:t>Geben Sie die Kapitelüberschrift ein (Stufe 2)</w:t>
-          </w:r>
-        </w:p>
-      </w:docPartBody>
-    </w:docPart>
-    <w:docPart>
-      <w:docPartPr>
-        <w:name w:val="C672BCADA1EB43A887C9111518970481"/>
-        <w:category>
-          <w:name w:val="Allgemein"/>
-          <w:gallery w:val="placeholder"/>
-        </w:category>
-        <w:types>
-          <w:type w:val="bbPlcHdr"/>
-        </w:types>
-        <w:behaviors>
-          <w:behavior w:val="content"/>
-        </w:behaviors>
-        <w:guid w:val="{59CABDFB-4411-4DE2-91E4-5507918112E5}"/>
-      </w:docPartPr>
-      <w:docPartBody>
-        <w:p>
-          <w:pPr>
-            <w:pStyle w:val="C672BCADA1EB43A887C9111518970481"/>
-          </w:pPr>
-          <w:r>
-            <w:t>Geben Sie die Kapitelüberschrift ein (Stufe 3)</w:t>
-          </w:r>
-        </w:p>
-      </w:docPartBody>
-    </w:docPart>
-    <w:docPart>
-      <w:docPartPr>
-        <w:name w:val="567B0F6C832746B5BB39BBE211B4BFB4"/>
-        <w:category>
-          <w:name w:val="Allgemein"/>
-          <w:gallery w:val="placeholder"/>
-        </w:category>
-        <w:types>
-          <w:type w:val="bbPlcHdr"/>
-        </w:types>
-        <w:behaviors>
-          <w:behavior w:val="content"/>
-        </w:behaviors>
-        <w:guid w:val="{1AF2954D-1167-435A-B23C-8CFF5B904AD4}"/>
-      </w:docPartPr>
-      <w:docPartBody>
-        <w:p>
-          <w:pPr>
-            <w:pStyle w:val="567B0F6C832746B5BB39BBE211B4BFB4"/>
-          </w:pPr>
-          <w:r>
-            <w:t>Geben Sie die Kapitelüberschrift ein (Stufe 2)</w:t>
-          </w:r>
-        </w:p>
-      </w:docPartBody>
-    </w:docPart>
-    <w:docPart>
-      <w:docPartPr>
-        <w:name w:val="8AE9A5BA8C894C08BB9226E89B6B7874"/>
-        <w:category>
-          <w:name w:val="Allgemein"/>
-          <w:gallery w:val="placeholder"/>
-        </w:category>
-        <w:types>
-          <w:type w:val="bbPlcHdr"/>
-        </w:types>
-        <w:behaviors>
-          <w:behavior w:val="content"/>
-        </w:behaviors>
-        <w:guid w:val="{3775EE55-4A73-41D9-9F06-2EADFFBBCF4E}"/>
-      </w:docPartPr>
-      <w:docPartBody>
-        <w:p>
-          <w:pPr>
-            <w:pStyle w:val="8AE9A5BA8C894C08BB9226E89B6B7874"/>
-          </w:pPr>
-          <w:r>
-            <w:t>Geben Sie die Kapitelüberschrift ein (Stufe 3)</w:t>
-          </w:r>
-        </w:p>
-      </w:docPartBody>
-    </w:docPart>
-    <w:docPart>
-      <w:docPartPr>
-        <w:name w:val="EACA1CC791E14AA980BD1375871969A9"/>
-        <w:category>
-          <w:name w:val="Allgemein"/>
-          <w:gallery w:val="placeholder"/>
-        </w:category>
-        <w:types>
-          <w:type w:val="bbPlcHdr"/>
-        </w:types>
-        <w:behaviors>
-          <w:behavior w:val="content"/>
-        </w:behaviors>
-        <w:guid w:val="{98EC517F-3E93-4495-B560-7E7FC87AEE2B}"/>
-      </w:docPartPr>
-      <w:docPartBody>
-        <w:p>
-          <w:pPr>
-            <w:pStyle w:val="EACA1CC791E14AA980BD1375871969A9"/>
-          </w:pPr>
-          <w:r>
-            <w:t>Geben Sie die Kapitelüberschrift ein (Stufe 2)</w:t>
-          </w:r>
-        </w:p>
-      </w:docPartBody>
-    </w:docPart>
-    <w:docPart>
-      <w:docPartPr>
-        <w:name w:val="C671D45D86CD419481B3F5255685E9D4"/>
-        <w:category>
-          <w:name w:val="Allgemein"/>
-          <w:gallery w:val="placeholder"/>
-        </w:category>
-        <w:types>
-          <w:type w:val="bbPlcHdr"/>
-        </w:types>
-        <w:behaviors>
-          <w:behavior w:val="content"/>
-        </w:behaviors>
-        <w:guid w:val="{FE2AF94C-608F-4531-BA22-D5E33408B4A4}"/>
-      </w:docPartPr>
-      <w:docPartBody>
-        <w:p>
-          <w:pPr>
-            <w:pStyle w:val="C671D45D86CD419481B3F5255685E9D4"/>
-          </w:pPr>
-          <w:r>
-            <w:t>Geben Sie die Kapitelüberschrift ein (Stufe 3)</w:t>
-          </w:r>
-        </w:p>
-      </w:docPartBody>
-    </w:docPart>
-    <w:docPart>
-      <w:docPartPr>
-        <w:name w:val="C1A6524DE86A4C6CB3216E69039A59CF"/>
-        <w:category>
-          <w:name w:val="Allgemein"/>
-          <w:gallery w:val="placeholder"/>
-        </w:category>
-        <w:types>
-          <w:type w:val="bbPlcHdr"/>
-        </w:types>
-        <w:behaviors>
-          <w:behavior w:val="content"/>
-        </w:behaviors>
-        <w:guid w:val="{E33E3684-5848-43DA-87EC-59621B7F1B29}"/>
-      </w:docPartPr>
-      <w:docPartBody>
-        <w:p>
-          <w:pPr>
-            <w:pStyle w:val="C1A6524DE86A4C6CB3216E69039A59CF"/>
-          </w:pPr>
-          <w:r>
-            <w:t>Geben Sie die Kapitelüberschrift ein (Stufe 2)</w:t>
-          </w:r>
-        </w:p>
-      </w:docPartBody>
-    </w:docPart>
-    <w:docPart>
-      <w:docPartPr>
-        <w:name w:val="8CED53AD0CF448E3B2BB40B2F5470C04"/>
-        <w:category>
-          <w:name w:val="Allgemein"/>
-          <w:gallery w:val="placeholder"/>
-        </w:category>
-        <w:types>
-          <w:type w:val="bbPlcHdr"/>
-        </w:types>
-        <w:behaviors>
-          <w:behavior w:val="content"/>
-        </w:behaviors>
-        <w:guid w:val="{D197F172-DEA2-48C5-8F57-AE3FC5FF4C16}"/>
-      </w:docPartPr>
-      <w:docPartBody>
-        <w:p>
-          <w:pPr>
-            <w:pStyle w:val="8CED53AD0CF448E3B2BB40B2F5470C04"/>
-          </w:pPr>
-          <w:r>
-            <w:t>Geben Sie die Kapitelüberschrift ein (Stufe 3)</w:t>
-          </w:r>
-        </w:p>
-      </w:docPartBody>
-    </w:docPart>
-    <w:docPart>
-      <w:docPartPr>
-        <w:name w:val="02E7D3BDA05F4ACFB75928679EDBFE22"/>
-        <w:category>
-          <w:name w:val="Allgemein"/>
-          <w:gallery w:val="placeholder"/>
-        </w:category>
-        <w:types>
-          <w:type w:val="bbPlcHdr"/>
-        </w:types>
-        <w:behaviors>
-          <w:behavior w:val="content"/>
-        </w:behaviors>
-        <w:guid w:val="{A6B5AB4D-57E2-4C5D-B1AB-E81B430CB0B5}"/>
-      </w:docPartPr>
-      <w:docPartBody>
-        <w:p>
-          <w:pPr>
-            <w:pStyle w:val="02E7D3BDA05F4ACFB75928679EDBFE22"/>
-          </w:pPr>
-          <w:r>
-            <w:t>Geben Sie die Kapitelüberschrift ein (Stufe 2)</w:t>
-          </w:r>
-        </w:p>
-      </w:docPartBody>
-    </w:docPart>
-    <w:docPart>
-      <w:docPartPr>
-        <w:name w:val="D2C35314DDF645BE8484D1FFA04D3BA7"/>
-        <w:category>
-          <w:name w:val="Allgemein"/>
-          <w:gallery w:val="placeholder"/>
-        </w:category>
-        <w:types>
-          <w:type w:val="bbPlcHdr"/>
-        </w:types>
-        <w:behaviors>
-          <w:behavior w:val="content"/>
-        </w:behaviors>
-        <w:guid w:val="{FD5A215B-1BC0-4C6B-B2B0-7B80404FC81E}"/>
-      </w:docPartPr>
-      <w:docPartBody>
-        <w:p>
-          <w:pPr>
-            <w:pStyle w:val="D2C35314DDF645BE8484D1FFA04D3BA7"/>
-          </w:pPr>
-          <w:r>
-            <w:t>Geben Sie die Kapitelüberschrift ein (Stufe 3)</w:t>
-          </w:r>
-        </w:p>
-      </w:docPartBody>
-    </w:docPart>
-  </w:docParts>
-</w:glossaryDocument>
-</file>
-
-<file path=word/glossary/fontTable.xml><?xml version="1.0" encoding="utf-8"?>
-<w:fonts xmlns:mc="http://schemas.openxmlformats.org/markup-compatibility/2006" xmlns:r="http://schemas.openxmlformats.org/officeDocument/2006/relationships" xmlns:w="http://schemas.openxmlformats.org/wordprocessingml/2006/main" xmlns:w14="http://schemas.microsoft.com/office/word/2010/wordml" xmlns:w15="http://schemas.microsoft.com/office/word/2012/wordml" xmlns:w16cex="http://schemas.microsoft.com/office/word/2018/wordml/cex" xmlns:w16cid="http://schemas.microsoft.com/office/word/2016/wordml/cid" xmlns:w16="http://schemas.microsoft.com/office/word/2018/wordml" xmlns:w16du="http://schemas.microsoft.com/office/word/2023/wordml/word16du" xmlns:w16sdtdh="http://schemas.microsoft.com/office/word/2020/wordml/sdtdatahash" xmlns:w16sdtfl="http://schemas.microsoft.com/office/word/2024/wordml/sdtformatlock" xmlns:w16se="http://schemas.microsoft.com/office/word/2015/wordml/symex" mc:Ignorable="w14 w15 w16se w16cid w16 w16cex w16sdtdh w16sdtfl w16du">
-  <w:font w:name="Symbol">
-    <w:panose1 w:val="05050102010706020507"/>
-    <w:charset w:val="02"/>
-    <w:family w:val="roman"/>
-    <w:pitch w:val="variable"/>
-    <w:sig w:usb0="00000000" w:usb1="10000000" w:usb2="00000000" w:usb3="00000000" w:csb0="80000000" w:csb1="00000000"/>
-  </w:font>
-  <w:font w:name="Times New Roman">
-    <w:panose1 w:val="02020603050405020304"/>
-    <w:charset w:val="00"/>
-    <w:family w:val="roman"/>
-    <w:pitch w:val="variable"/>
-    <w:sig w:usb0="E0002EFF" w:usb1="C000785B" w:usb2="00000009" w:usb3="00000000" w:csb0="000001FF" w:csb1="00000000"/>
-  </w:font>
-  <w:font w:name="Courier New">
-    <w:panose1 w:val="02070309020205020404"/>
-    <w:charset w:val="00"/>
-    <w:family w:val="modern"/>
-    <w:pitch w:val="fixed"/>
-    <w:sig w:usb0="E0002EFF" w:usb1="C0007843" w:usb2="00000009" w:usb3="00000000" w:csb0="000001FF" w:csb1="00000000"/>
-  </w:font>
-  <w:font w:name="Wingdings">
-    <w:panose1 w:val="05000000000000000000"/>
-    <w:charset w:val="02"/>
-    <w:family w:val="auto"/>
-    <w:pitch w:val="variable"/>
-    <w:sig w:usb0="00000000" w:usb1="10000000" w:usb2="00000000" w:usb3="00000000" w:csb0="80000000" w:csb1="00000000"/>
-  </w:font>
-  <w:font w:name="Arial">
-    <w:panose1 w:val="020B0604020202020204"/>
-    <w:charset w:val="00"/>
-    <w:family w:val="swiss"/>
-    <w:pitch w:val="variable"/>
-    <w:sig w:usb0="E0002EFF" w:usb1="C000785B" w:usb2="00000009" w:usb3="00000000" w:csb0="000001FF" w:csb1="00000000"/>
-  </w:font>
-  <w:font w:name="Helvetica">
-    <w:panose1 w:val="020B0604020202020204"/>
-    <w:charset w:val="00"/>
-    <w:family w:val="swiss"/>
-    <w:pitch w:val="variable"/>
-    <w:sig w:usb0="E0002EFF" w:usb1="C000785B" w:usb2="00000009" w:usb3="00000000" w:csb0="000001FF" w:csb1="00000000"/>
-  </w:font>
-  <w:font w:name="Tahoma">
-    <w:panose1 w:val="020B0604030504040204"/>
-    <w:charset w:val="00"/>
-    <w:family w:val="swiss"/>
-    <w:pitch w:val="variable"/>
-    <w:sig w:usb0="E1002EFF" w:usb1="C000605B" w:usb2="00000029" w:usb3="00000000" w:csb0="000101FF" w:csb1="00000000"/>
-  </w:font>
-  <w:font w:name="Aptos Display">
-    <w:charset w:val="00"/>
-    <w:family w:val="swiss"/>
-    <w:pitch w:val="variable"/>
-    <w:sig w:usb0="20000287" w:usb1="00000003" w:usb2="00000000" w:usb3="00000000" w:csb0="0000019F" w:csb1="00000000"/>
-  </w:font>
-  <w:font w:name="Aptos">
-    <w:charset w:val="00"/>
-    <w:family w:val="swiss"/>
-    <w:pitch w:val="variable"/>
-    <w:sig w:usb0="20000287" w:usb1="00000003" w:usb2="00000000" w:usb3="00000000" w:csb0="0000019F" w:csb1="00000000"/>
-  </w:font>
-</w:fonts>
-</file>
-
-<file path=word/glossary/settings.xml><?xml version="1.0" encoding="utf-8"?>
-<w:settings xmlns:mc="http://schemas.openxmlformats.org/markup-compatibility/2006" xmlns:o="urn:schemas-microsoft-com:office:office" xmlns:r="http://schemas.openxmlformats.org/officeDocument/2006/relationships" xmlns:m="http://schemas.openxmlformats.org/officeDocument/2006/math" xmlns:v="urn:schemas-microsoft-com:vml" xmlns:w10="urn:schemas-microsoft-com:office:word" xmlns:w="http://schemas.openxmlformats.org/wordprocessingml/2006/main" xmlns:w14="http://schemas.microsoft.com/office/word/2010/wordml" xmlns:w15="http://schemas.microsoft.com/office/word/2012/wordml" xmlns:w16cex="http://schemas.microsoft.com/office/word/2018/wordml/cex" xmlns:w16cid="http://schemas.microsoft.com/office/word/2016/wordml/cid" xmlns:w16="http://schemas.microsoft.com/office/word/2018/wordml" xmlns:w16du="http://schemas.microsoft.com/office/word/2023/wordml/word16du" xmlns:w16sdtdh="http://schemas.microsoft.com/office/word/2020/wordml/sdtdatahash" xmlns:w16sdtfl="http://schemas.microsoft.com/office/word/2024/wordml/sdtformatlock" xmlns:w16se="http://schemas.microsoft.com/office/word/2015/wordml/symex" xmlns:sl="http://schemas.openxmlformats.org/schemaLibrary/2006/main" mc:Ignorable="w14 w15 w16se w16cid w16 w16cex w16sdtdh w16sdtfl w16du">
-  <w:view w:val="normal"/>
-  <w:defaultTabStop w:val="708"/>
-  <w:hyphenationZone w:val="425"/>
-  <w:characterSpacingControl w:val="doNotCompress"/>
-  <w:compat>
-    <w:useFELayout/>
-    <w:compatSetting w:name="compatibilityMode" w:uri="http://schemas.microsoft.com/office/word" w:val="15"/>
-    <w:compatSetting w:name="overrideTableStyleFontSizeAndJustification" w:uri="http://schemas.microsoft.com/office/word" w:val="1"/>
-    <w:compatSetting w:name="enableOpenTypeFeatures" w:uri="http://schemas.microsoft.com/office/word" w:val="1"/>
-    <w:compatSetting w:name="doNotFlipMirrorIndents" w:uri="http://schemas.microsoft.com/office/word" w:val="1"/>
-    <w:compatSetting w:name="differentiateMultirowTableHeaders" w:uri="http://schemas.microsoft.com/office/word" w:val="1"/>
-    <w:compatSetting w:name="useWord2013TrackBottomHyphenation" w:uri="http://schemas.microsoft.com/office/word" w:val="0"/>
-  </w:compat>
-  <w:rsids>
-    <w:rsidRoot w:val="0035029E"/>
-    <w:rsid w:val="000271E9"/>
-    <w:rsid w:val="002A3A70"/>
-    <w:rsid w:val="0035029E"/>
-    <w:rsid w:val="004A5E2C"/>
-    <w:rsid w:val="00745B63"/>
-    <w:rsid w:val="007F6BBD"/>
-    <w:rsid w:val="00AB0A02"/>
-    <w:rsid w:val="00AB43BA"/>
-    <w:rsid w:val="00C43029"/>
-    <w:rsid w:val="00F31590"/>
-  </w:rsids>
-  <m:mathPr>
-    <m:mathFont m:val="Cambria Math"/>
-    <m:brkBin m:val="before"/>
-    <m:brkBinSub m:val="--"/>
-    <m:smallFrac m:val="0"/>
-    <m:dispDef/>
-    <m:lMargin m:val="0"/>
-    <m:rMargin m:val="0"/>
-    <m:defJc m:val="centerGroup"/>
-    <m:wrapIndent m:val="1440"/>
-    <m:intLim m:val="subSup"/>
-    <m:naryLim m:val="undOvr"/>
-  </m:mathPr>
-  <w:themeFontLang w:val="de-DE"/>
-  <w:clrSchemeMapping w:bg1="light1" w:t1="dark1" w:bg2="light2" w:t2="dark2" w:accent1="accent1" w:accent2="accent2" w:accent3="accent3" w:accent4="accent4" w:accent5="accent5" w:accent6="accent6" w:hyperlink="hyperlink" w:followedHyperlink="followedHyperlink"/>
-  <w:decimalSymbol w:val="."/>
-  <w:listSeparator w:val=";"/>
-  <w15:chartTrackingRefBased/>
-</w:settings>
-</file>
-
-<file path=word/glossary/styles.xml><?xml version="1.0" encoding="utf-8"?>
-<w:styles xmlns:mc="http://schemas.openxmlformats.org/markup-compatibility/2006" xmlns:r="http://schemas.openxmlformats.org/officeDocument/2006/relationships" xmlns:w="http://schemas.openxmlformats.org/wordprocessingml/2006/main" xmlns:w14="http://schemas.microsoft.com/office/word/2010/wordml" xmlns:w15="http://schemas.microsoft.com/office/word/2012/wordml" xmlns:w16cex="http://schemas.microsoft.com/office/word/2018/wordml/cex" xmlns:w16cid="http://schemas.microsoft.com/office/word/2016/wordml/cid" xmlns:w16="http://schemas.microsoft.com/office/word/2018/wordml" xmlns:w16du="http://schemas.microsoft.com/office/word/2023/wordml/word16du" xmlns:w16sdtdh="http://schemas.microsoft.com/office/word/2020/wordml/sdtdatahash" xmlns:w16sdtfl="http://schemas.microsoft.com/office/word/2024/wordml/sdtformatlock" xmlns:w16se="http://schemas.microsoft.com/office/word/2015/wordml/symex" mc:Ignorable="w14 w15 w16se w16cid w16 w16cex w16sdtdh w16sdtfl w16du">
-  <w:docDefaults>
-    <w:rPrDefault>
-      <w:rPr>
-        <w:rFonts w:asciiTheme="minorHAnsi" w:eastAsiaTheme="minorEastAsia" w:hAnsiTheme="minorHAnsi" w:cstheme="minorBidi"/>
-        <w:kern w:val="2"/>
-        <w:sz w:val="24"/>
-        <w:szCs w:val="24"/>
-        <w:lang w:val="de-DE" w:eastAsia="de-DE" w:bidi="ar-SA"/>
-        <w14:ligatures w14:val="standardContextual"/>
-      </w:rPr>
-    </w:rPrDefault>
-    <w:pPrDefault>
-      <w:pPr>
-        <w:spacing w:after="160" w:line="278" w:lineRule="auto"/>
-      </w:pPr>
-    </w:pPrDefault>
-  </w:docDefaults>
-  <w:latentStyles w:defLockedState="0" w:defUIPriority="99" w:defSemiHidden="0" w:defUnhideWhenUsed="0" w:defQFormat="0" w:count="376">
-    <w:lsdException w:name="Normal" w:uiPriority="0" w:qFormat="1"/>
-    <w:lsdException w:name="heading 1" w:uiPriority="9" w:qFormat="1"/>
-    <w:lsdException w:name="heading 2" w:semiHidden="1" w:uiPriority="9" w:unhideWhenUsed="1" w:qFormat="1"/>
-    <w:lsdException w:name="heading 3" w:semiHidden="1" w:uiPriority="9" w:unhideWhenUsed="1" w:qFormat="1"/>
-    <w:lsdException w:name="heading 4" w:semiHidden="1" w:uiPriority="9" w:unhideWhenUsed="1" w:qFormat="1"/>
-    <w:lsdException w:name="heading 5" w:semiHidden="1" w:uiPriority="9" w:unhideWhenUsed="1" w:qFormat="1"/>
-    <w:lsdException w:name="heading 6" w:semiHidden="1" w:uiPriority="9" w:unhideWhenUsed="1" w:qFormat="1"/>
-    <w:lsdException w:name="heading 7" w:semiHidden="1" w:uiPriority="9" w:unhideWhenUsed="1" w:qFormat="1"/>
-    <w:lsdException w:name="heading 8" w:semiHidden="1" w:uiPriority="9" w:unhideWhenUsed="1" w:qFormat="1"/>
-    <w:lsdException w:name="heading 9" w:semiHidden="1" w:uiPriority="9" w:unhideWhenUsed="1" w:qFormat="1"/>
-    <w:lsdException w:name="index 1" w:semiHidden="1" w:unhideWhenUsed="1"/>
-    <w:lsdException w:name="index 2" w:semiHidden="1" w:unhideWhenUsed="1"/>
-    <w:lsdException w:name="index 3" w:semiHidden="1" w:unhideWhenUsed="1"/>
-    <w:lsdException w:name="index 4" w:semiHidden="1" w:unhideWhenUsed="1"/>
-    <w:lsdException w:name="index 5" w:semiHidden="1" w:unhideWhenUsed="1"/>
-    <w:lsdException w:name="index 6" w:semiHidden="1" w:unhideWhenUsed="1"/>
-    <w:lsdException w:name="index 7" w:semiHidden="1" w:unhideWhenUsed="1"/>
-    <w:lsdException w:name="index 8" w:semiHidden="1" w:unhideWhenUsed="1"/>
-    <w:lsdException w:name="index 9" w:semiHidden="1" w:unhideWhenUsed="1"/>
-    <w:lsdException w:name="toc 1" w:semiHidden="1" w:uiPriority="39" w:unhideWhenUsed="1"/>
-    <w:lsdException w:name="toc 2" w:semiHidden="1" w:uiPriority="39" w:unhideWhenUsed="1"/>
-    <w:lsdException w:name="toc 3" w:semiHidden="1" w:uiPriority="39" w:unhideWhenUsed="1"/>
-    <w:lsdException w:name="toc 4" w:semiHidden="1" w:uiPriority="39" w:unhideWhenUsed="1"/>
-    <w:lsdException w:name="toc 5" w:semiHidden="1" w:uiPriority="39" w:unhideWhenUsed="1"/>
-    <w:lsdException w:name="toc 6" w:semiHidden="1" w:uiPriority="39" w:unhideWhenUsed="1"/>
-    <w:lsdException w:name="toc 7" w:semiHidden="1" w:uiPriority="39" w:unhideWhenUsed="1"/>
-    <w:lsdException w:name="toc 8" w:semiHidden="1" w:uiPriority="39" w:unhideWhenUsed="1"/>
-    <w:lsdException w:name="toc 9" w:semiHidden="1" w:uiPriority="39" w:unhideWhenUsed="1"/>
-    <w:lsdException w:name="Normal Indent" w:semiHidden="1" w:unhideWhenUsed="1"/>
-    <w:lsdException w:name="footnote text" w:semiHidden="1" w:unhideWhenUsed="1"/>
-    <w:lsdException w:name="annotation text" w:semiHidden="1" w:unhideWhenUsed="1"/>
-    <w:lsdException w:name="header" w:semiHidden="1" w:unhideWhenUsed="1"/>
-    <w:lsdException w:name="footer" w:semiHidden="1" w:unhideWhenUsed="1"/>
-    <w:lsdException w:name="index heading" w:semiHidden="1" w:unhideWhenUsed="1"/>
-    <w:lsdException w:name="caption" w:semiHidden="1" w:uiPriority="35" w:unhideWhenUsed="1" w:qFormat="1"/>
-    <w:lsdException w:name="table of figures" w:semiHidden="1" w:unhideWhenUsed="1"/>
-    <w:lsdException w:name="envelope address" w:semiHidden="1" w:unhideWhenUsed="1"/>
-    <w:lsdException w:name="envelope return" w:semiHidden="1" w:unhideWhenUsed="1"/>
-    <w:lsdException w:name="footnote reference" w:semiHidden="1" w:unhideWhenUsed="1"/>
-    <w:lsdException w:name="annotation reference" w:semiHidden="1" w:unhideWhenUsed="1"/>
-    <w:lsdException w:name="line number" w:semiHidden="1" w:unhideWhenUsed="1"/>
-    <w:lsdException w:name="page number" w:semiHidden="1" w:unhideWhenUsed="1"/>
-    <w:lsdException w:name="endnote reference" w:semiHidden="1" w:unhideWhenUsed="1"/>
-    <w:lsdException w:name="endnote text" w:semiHidden="1" w:unhideWhenUsed="1"/>
-    <w:lsdException w:name="table of authorities" w:semiHidden="1" w:unhideWhenUsed="1"/>
-    <w:lsdException w:name="macro" w:semiHidden="1" w:unhideWhenUsed="1"/>
-    <w:lsdException w:name="toa heading" w:semiHidden="1" w:unhideWhenUsed="1"/>
-    <w:lsdException w:name="List" w:semiHidden="1" w:unhideWhenUsed="1"/>
-    <w:lsdException w:name="List Bullet" w:semiHidden="1" w:unhideWhenUsed="1"/>
-    <w:lsdException w:name="List Number" w:semiHidden="1" w:unhideWhenUsed="1"/>
-    <w:lsdException w:name="List 2" w:semiHidden="1" w:unhideWhenUsed="1"/>
-    <w:lsdException w:name="List 3" w:semiHidden="1" w:unhideWhenUsed="1"/>
-    <w:lsdException w:name="List 4" w:semiHidden="1" w:unhideWhenUsed="1"/>
-    <w:lsdException w:name="List 5" w:semiHidden="1" w:unhideWhenUsed="1"/>
-    <w:lsdException w:name="List Bullet 2" w:semiHidden="1" w:unhideWhenUsed="1"/>
-    <w:lsdException w:name="List Bullet 3" w:semiHidden="1" w:unhideWhenUsed="1"/>
-    <w:lsdException w:name="List Bullet 4" w:semiHidden="1" w:unhideWhenUsed="1"/>
-    <w:lsdException w:name="List Bullet 5" w:semiHidden="1" w:unhideWhenUsed="1"/>
-    <w:lsdException w:name="List Number 2" w:semiHidden="1" w:unhideWhenUsed="1"/>
-    <w:lsdException w:name="List Number 3" w:semiHidden="1" w:unhideWhenUsed="1"/>
-    <w:lsdException w:name="List Number 4" w:semiHidden="1" w:unhideWhenUsed="1"/>
-    <w:lsdException w:name="List Number 5" w:semiHidden="1" w:unhideWhenUsed="1"/>
-    <w:lsdException w:name="Title" w:uiPriority="10" w:qFormat="1"/>
-    <w:lsdException w:name="Closing" w:semiHidden="1" w:unhideWhenUsed="1"/>
-    <w:lsdException w:name="Signature" w:semiHidden="1" w:unhideWhenUsed="1"/>
-    <w:lsdException w:name="Default Paragraph Font" w:semiHidden="1" w:uiPriority="1" w:unhideWhenUsed="1"/>
-    <w:lsdException w:name="Body Text" w:semiHidden="1" w:unhideWhenUsed="1"/>
-    <w:lsdException w:name="Body Text Indent" w:semiHidden="1" w:unhideWhenUsed="1"/>
-    <w:lsdException w:name="List Continue" w:semiHidden="1" w:unhideWhenUsed="1"/>
-    <w:lsdException w:name="List Continue 2" w:semiHidden="1" w:unhideWhenUsed="1"/>
-    <w:lsdException w:name="List Continue 3" w:semiHidden="1" w:unhideWhenUsed="1"/>
-    <w:lsdException w:name="List Continue 4" w:semiHidden="1" w:unhideWhenUsed="1"/>
-    <w:lsdException w:name="List Continue 5" w:semiHidden="1" w:unhideWhenUsed="1"/>
-    <w:lsdException w:name="Message Header" w:semiHidden="1" w:unhideWhenUsed="1"/>
-    <w:lsdException w:name="Subtitle" w:uiPriority="11" w:qFormat="1"/>
-    <w:lsdException w:name="Salutation" w:semiHidden="1" w:unhideWhenUsed="1"/>
-    <w:lsdException w:name="Date" w:semiHidden="1" w:unhideWhenUsed="1"/>
-    <w:lsdException w:name="Body Text First Indent" w:semiHidden="1" w:unhideWhenUsed="1"/>
-    <w:lsdException w:name="Body Text First Indent 2" w:semiHidden="1" w:unhideWhenUsed="1"/>
-    <w:lsdException w:name="Note Heading" w:semiHidden="1" w:unhideWhenUsed="1"/>
-    <w:lsdException w:name="Body Text 2" w:semiHidden="1" w:unhideWhenUsed="1"/>
-    <w:lsdException w:name="Body Text 3" w:semiHidden="1" w:unhideWhenUsed="1"/>
-    <w:lsdException w:name="Body Text Indent 2" w:semiHidden="1" w:unhideWhenUsed="1"/>
-    <w:lsdException w:name="Body Text Indent 3" w:semiHidden="1" w:unhideWhenUsed="1"/>
-    <w:lsdException w:name="Block Text" w:semiHidden="1" w:unhideWhenUsed="1"/>
-    <w:lsdException w:name="Hyperlink" w:semiHidden="1" w:unhideWhenUsed="1"/>
-    <w:lsdException w:name="FollowedHyperlink" w:semiHidden="1" w:unhideWhenUsed="1"/>
-    <w:lsdException w:name="Strong" w:uiPriority="22" w:qFormat="1"/>
-    <w:lsdException w:name="Emphasis" w:uiPriority="20" w:qFormat="1"/>
-    <w:lsdException w:name="Document Map" w:semiHidden="1" w:unhideWhenUsed="1"/>
-    <w:lsdException w:name="Plain Text" w:semiHidden="1" w:unhideWhenUsed="1"/>
-    <w:lsdException w:name="E-mail Signature" w:semiHidden="1" w:unhideWhenUsed="1"/>
-    <w:lsdException w:name="HTML Top of Form" w:semiHidden="1" w:unhideWhenUsed="1"/>
-    <w:lsdException w:name="HTML Bottom of Form" w:semiHidden="1" w:unhideWhenUsed="1"/>
-    <w:lsdException w:name="Normal (Web)" w:semiHidden="1" w:unhideWhenUsed="1"/>
-    <w:lsdException w:name="HTML Acronym" w:semiHidden="1" w:unhideWhenUsed="1"/>
-    <w:lsdException w:name="HTML Address" w:semiHidden="1" w:unhideWhenUsed="1"/>
-    <w:lsdException w:name="HTML Cite" w:semiHidden="1" w:unhideWhenUsed="1"/>
-    <w:lsdException w:name="HTML Code" w:semiHidden="1" w:unhideWhenUsed="1"/>
-    <w:lsdException w:name="HTML Definition" w:semiHidden="1" w:unhideWhenUsed="1"/>
-    <w:lsdException w:name="HTML Keyboard" w:semiHidden="1" w:unhideWhenUsed="1"/>
-    <w:lsdException w:name="HTML Preformatted" w:semiHidden="1" w:unhideWhenUsed="1"/>
-    <w:lsdException w:name="HTML Sample" w:semiHidden="1" w:unhideWhenUsed="1"/>
-    <w:lsdException w:name="HTML Typewriter" w:semiHidden="1" w:unhideWhenUsed="1"/>
-    <w:lsdException w:name="HTML Variable" w:semiHidden="1" w:unhideWhenUsed="1"/>
-    <w:lsdException w:name="Normal Table" w:semiHidden="1" w:unhideWhenUsed="1"/>
-    <w:lsdException w:name="annotation subject" w:semiHidden="1" w:unhideWhenUsed="1"/>
-    <w:lsdException w:name="No List" w:semiHidden="1" w:unhideWhenUsed="1"/>
-    <w:lsdException w:name="Outline List 1" w:semiHidden="1" w:unhideWhenUsed="1"/>
-    <w:lsdException w:name="Outline List 2" w:semiHidden="1" w:unhideWhenUsed="1"/>
-    <w:lsdException w:name="Outline List 3" w:semiHidden="1" w:unhideWhenUsed="1"/>
-    <w:lsdException w:name="Table Simple 1" w:semiHidden="1" w:unhideWhenUsed="1"/>
-    <w:lsdException w:name="Table Simple 2" w:semiHidden="1" w:unhideWhenUsed="1"/>
-    <w:lsdException w:name="Table Simple 3" w:semiHidden="1" w:unhideWhenUsed="1"/>
-    <w:lsdException w:name="Table Classic 1" w:semiHidden="1" w:unhideWhenUsed="1"/>
-    <w:lsdException w:name="Table Classic 2" w:semiHidden="1" w:unhideWhenUsed="1"/>
-    <w:lsdException w:name="Table Classic 3" w:semiHidden="1" w:unhideWhenUsed="1"/>
-    <w:lsdException w:name="Table Classic 4" w:semiHidden="1" w:unhideWhenUsed="1"/>
-    <w:lsdException w:name="Table Colorful 1" w:semiHidden="1" w:unhideWhenUsed="1"/>
-    <w:lsdException w:name="Table Colorful 2" w:semiHidden="1" w:unhideWhenUsed="1"/>
-    <w:lsdException w:name="Table Colorful 3" w:semiHidden="1" w:unhideWhenUsed="1"/>
-    <w:lsdException w:name="Table Columns 1" w:semiHidden="1" w:unhideWhenUsed="1"/>
-    <w:lsdException w:name="Table Columns 2" w:semiHidden="1" w:unhideWhenUsed="1"/>
-    <w:lsdException w:name="Table Columns 3" w:semiHidden="1" w:unhideWhenUsed="1"/>
-    <w:lsdException w:name="Table Columns 4" w:semiHidden="1" w:unhideWhenUsed="1"/>
-    <w:lsdException w:name="Table Columns 5" w:semiHidden="1" w:unhideWhenUsed="1"/>
-    <w:lsdException w:name="Table Grid 1" w:semiHidden="1" w:unhideWhenUsed="1"/>
-    <w:lsdException w:name="Table Grid 2" w:semiHidden="1" w:unhideWhenUsed="1"/>
-    <w:lsdException w:name="Table Grid 3" w:semiHidden="1" w:unhideWhenUsed="1"/>
-    <w:lsdException w:name="Table Grid 4" w:semiHidden="1" w:unhideWhenUsed="1"/>
-    <w:lsdException w:name="Table Grid 5" w:semiHidden="1" w:unhideWhenUsed="1"/>
-    <w:lsdException w:name="Table Grid 6" w:semiHidden="1" w:unhideWhenUsed="1"/>
-    <w:lsdException w:name="Table Grid 7" w:semiHidden="1" w:unhideWhenUsed="1"/>
-    <w:lsdException w:name="Table Grid 8" w:semiHidden="1" w:unhideWhenUsed="1"/>
-    <w:lsdException w:name="Table List 1" w:semiHidden="1" w:unhideWhenUsed="1"/>
-    <w:lsdException w:name="Table List 2" w:semiHidden="1" w:unhideWhenUsed="1"/>
-    <w:lsdException w:name="Table List 3" w:semiHidden="1" w:unhideWhenUsed="1"/>
-    <w:lsdException w:name="Table List 4" w:semiHidden="1" w:unhideWhenUsed="1"/>
-    <w:lsdException w:name="Table List 5" w:semiHidden="1" w:unhideWhenUsed="1"/>
-    <w:lsdException w:name="Table List 6" w:semiHidden="1" w:unhideWhenUsed="1"/>
-    <w:lsdException w:name="Table List 7" w:semiHidden="1" w:unhideWhenUsed="1"/>
-    <w:lsdException w:name="Table List 8" w:semiHidden="1" w:unhideWhenUsed="1"/>
-    <w:lsdException w:name="Table 3D effects 1" w:semiHidden="1" w:unhideWhenUsed="1"/>
-    <w:lsdException w:name="Table 3D effects 2" w:semiHidden="1" w:unhideWhenUsed="1"/>
-    <w:lsdException w:name="Table 3D effects 3" w:semiHidden="1" w:unhideWhenUsed="1"/>
-    <w:lsdException w:name="Table Contemporary" w:semiHidden="1" w:unhideWhenUsed="1"/>
-    <w:lsdException w:name="Table Elegant" w:semiHidden="1" w:unhideWhenUsed="1"/>
-    <w:lsdException w:name="Table Professional" w:semiHidden="1" w:unhideWhenUsed="1"/>
-    <w:lsdException w:name="Table Subtle 1" w:semiHidden="1" w:unhideWhenUsed="1"/>
-    <w:lsdException w:name="Table Subtle 2" w:semiHidden="1" w:unhideWhenUsed="1"/>
-    <w:lsdException w:name="Table Web 1" w:semiHidden="1" w:unhideWhenUsed="1"/>
-    <w:lsdException w:name="Table Web 2" w:semiHidden="1" w:unhideWhenUsed="1"/>
-    <w:lsdException w:name="Table Web 3" w:semiHidden="1" w:unhideWhenUsed="1"/>
-    <w:lsdException w:name="Balloon Text" w:semiHidden="1" w:unhideWhenUsed="1"/>
-    <w:lsdException w:name="Table Grid" w:uiPriority="39"/>
-    <w:lsdException w:name="Table Theme" w:semiHidden="1" w:unhideWhenUsed="1"/>
-    <w:lsdException w:name="Placeholder Text" w:semiHidden="1"/>
-    <w:lsdException w:name="No Spacing" w:uiPriority="1" w:qFormat="1"/>
-    <w:lsdException w:name="Light Shading" w:uiPriority="60"/>
-    <w:lsdException w:name="Light List" w:uiPriority="61"/>
-    <w:lsdException w:name="Light Grid" w:uiPriority="62"/>
-    <w:lsdException w:name="Medium Shading 1" w:uiPriority="63"/>
-    <w:lsdException w:name="Medium Shading 2" w:uiPriority="64"/>
-    <w:lsdException w:name="Medium List 1" w:uiPriority="65"/>
-    <w:lsdException w:name="Medium List 2" w:uiPriority="66"/>
-    <w:lsdException w:name="Medium Grid 1" w:uiPriority="67"/>
-    <w:lsdException w:name="Medium Grid 2" w:uiPriority="68"/>
-    <w:lsdException w:name="Medium Grid 3" w:uiPriority="69"/>
-    <w:lsdException w:name="Dark List" w:uiPriority="70"/>
-    <w:lsdException w:name="Colorful Shading" w:uiPriority="71"/>
-    <w:lsdException w:name="Colorful List" w:uiPriority="72"/>
-    <w:lsdException w:name="Colorful Grid" w:uiPriority="73"/>
-    <w:lsdException w:name="Light Shading Accent 1" w:uiPriority="60"/>
-    <w:lsdException w:name="Light List Accent 1" w:uiPriority="61"/>
-    <w:lsdException w:name="Light Grid Accent 1" w:uiPriority="62"/>
-    <w:lsdException w:name="Medium Shading 1 Accent 1" w:uiPriority="63"/>
-    <w:lsdException w:name="Medium Shading 2 Accent 1" w:uiPriority="64"/>
-    <w:lsdException w:name="Medium List 1 Accent 1" w:uiPriority="65"/>
-    <w:lsdException w:name="Revision" w:semiHidden="1"/>
-    <w:lsdException w:name="List Paragraph" w:uiPriority="34" w:qFormat="1"/>
-    <w:lsdException w:name="Quote" w:uiPriority="29" w:qFormat="1"/>
-    <w:lsdException w:name="Intense Quote" w:uiPriority="30" w:qFormat="1"/>
-    <w:lsdException w:name="Medium List 2 Accent 1" w:uiPriority="66"/>
-    <w:lsdException w:name="Medium Grid 1 Accent 1" w:uiPriority="67"/>
-    <w:lsdException w:name="Medium Grid 2 Accent 1" w:uiPriority="68"/>
-    <w:lsdException w:name="Medium Grid 3 Accent 1" w:uiPriority="69"/>
-    <w:lsdException w:name="Dark List Accent 1" w:uiPriority="70"/>
-    <w:lsdException w:name="Colorful Shading Accent 1" w:uiPriority="71"/>
-    <w:lsdException w:name="Colorful List Accent 1" w:uiPriority="72"/>
-    <w:lsdException w:name="Colorful Grid Accent 1" w:uiPriority="73"/>
-    <w:lsdException w:name="Light Shading Accent 2" w:uiPriority="60"/>
-    <w:lsdException w:name="Light List Accent 2" w:uiPriority="61"/>
-    <w:lsdException w:name="Light Grid Accent 2" w:uiPriority="62"/>
-    <w:lsdException w:name="Medium Shading 1 Accent 2" w:uiPriority="63"/>
-    <w:lsdException w:name="Medium Shading 2 Accent 2" w:uiPriority="64"/>
-    <w:lsdException w:name="Medium List 1 Accent 2" w:uiPriority="65"/>
-    <w:lsdException w:name="Medium List 2 Accent 2" w:uiPriority="66"/>
-    <w:lsdException w:name="Medium Grid 1 Accent 2" w:uiPriority="67"/>
-    <w:lsdException w:name="Medium Grid 2 Accent 2" w:uiPriority="68"/>
-    <w:lsdException w:name="Medium Grid 3 Accent 2" w:uiPriority="69"/>
-    <w:lsdException w:name="Dark List Accent 2" w:uiPriority="70"/>
-    <w:lsdException w:name="Colorful Shading Accent 2" w:uiPriority="71"/>
-    <w:lsdException w:name="Colorful List Accent 2" w:uiPriority="72"/>
-    <w:lsdException w:name="Colorful Grid Accent 2" w:uiPriority="73"/>
-    <w:lsdException w:name="Light Shading Accent 3" w:uiPriority="60"/>
-    <w:lsdException w:name="Light List Accent 3" w:uiPriority="61"/>
-    <w:lsdException w:name="Light Grid Accent 3" w:uiPriority="62"/>
-    <w:lsdException w:name="Medium Shading 1 Accent 3" w:uiPriority="63"/>
-    <w:lsdException w:name="Medium Shading 2 Accent 3" w:uiPriority="64"/>
-    <w:lsdException w:name="Medium List 1 Accent 3" w:uiPriority="65"/>
-    <w:lsdException w:name="Medium List 2 Accent 3" w:uiPriority="66"/>
-    <w:lsdException w:name="Medium Grid 1 Accent 3" w:uiPriority="67"/>
-    <w:lsdException w:name="Medium Grid 2 Accent 3" w:uiPriority="68"/>
-    <w:lsdException w:name="Medium Grid 3 Accent 3" w:uiPriority="69"/>
-    <w:lsdException w:name="Dark List Accent 3" w:uiPriority="70"/>
-    <w:lsdException w:name="Colorful Shading Accent 3" w:uiPriority="71"/>
-    <w:lsdException w:name="Colorful List Accent 3" w:uiPriority="72"/>
-    <w:lsdException w:name="Colorful Grid Accent 3" w:uiPriority="73"/>
-    <w:lsdException w:name="Light Shading Accent 4" w:uiPriority="60"/>
-    <w:lsdException w:name="Light List Accent 4" w:uiPriority="61"/>
-    <w:lsdException w:name="Light Grid Accent 4" w:uiPriority="62"/>
-    <w:lsdException w:name="Medium Shading 1 Accent 4" w:uiPriority="63"/>
-    <w:lsdException w:name="Medium Shading 2 Accent 4" w:uiPriority="64"/>
-    <w:lsdException w:name="Medium List 1 Accent 4" w:uiPriority="65"/>
-    <w:lsdException w:name="Medium List 2 Accent 4" w:uiPriority="66"/>
-    <w:lsdException w:name="Medium Grid 1 Accent 4" w:uiPriority="67"/>
-    <w:lsdException w:name="Medium Grid 2 Accent 4" w:uiPriority="68"/>
-    <w:lsdException w:name="Medium Grid 3 Accent 4" w:uiPriority="69"/>
-    <w:lsdException w:name="Dark List Accent 4" w:uiPriority="70"/>
-    <w:lsdException w:name="Colorful Shading Accent 4" w:uiPriority="71"/>
-    <w:lsdException w:name="Colorful List Accent 4" w:uiPriority="72"/>
-    <w:lsdException w:name="Colorful Grid Accent 4" w:uiPriority="73"/>
-    <w:lsdException w:name="Light Shading Accent 5" w:uiPriority="60"/>
-    <w:lsdException w:name="Light List Accent 5" w:uiPriority="61"/>
-    <w:lsdException w:name="Light Grid Accent 5" w:uiPriority="62"/>
-    <w:lsdException w:name="Medium Shading 1 Accent 5" w:uiPriority="63"/>
-    <w:lsdException w:name="Medium Shading 2 Accent 5" w:uiPriority="64"/>
-    <w:lsdException w:name="Medium List 1 Accent 5" w:uiPriority="65"/>
-    <w:lsdException w:name="Medium List 2 Accent 5" w:uiPriority="66"/>
-    <w:lsdException w:name="Medium Grid 1 Accent 5" w:uiPriority="67"/>
-    <w:lsdException w:name="Medium Grid 2 Accent 5" w:uiPriority="68"/>
-    <w:lsdException w:name="Medium Grid 3 Accent 5" w:uiPriority="69"/>
-    <w:lsdException w:name="Dark List Accent 5" w:uiPriority="70"/>
-    <w:lsdException w:name="Colorful Shading Accent 5" w:uiPriority="71"/>
-    <w:lsdException w:name="Colorful List Accent 5" w:uiPriority="72"/>
-    <w:lsdException w:name="Colorful Grid Accent 5" w:uiPriority="73"/>
-    <w:lsdException w:name="Light Shading Accent 6" w:uiPriority="60"/>
-    <w:lsdException w:name="Light List Accent 6" w:uiPriority="61"/>
-    <w:lsdException w:name="Light Grid Accent 6" w:uiPriority="62"/>
-    <w:lsdException w:name="Medium Shading 1 Accent 6" w:uiPriority="63"/>
-    <w:lsdException w:name="Medium Shading 2 Accent 6" w:uiPriority="64"/>
-    <w:lsdException w:name="Medium List 1 Accent 6" w:uiPriority="65"/>
-    <w:lsdException w:name="Medium List 2 Accent 6" w:uiPriority="66"/>
-    <w:lsdException w:name="Medium Grid 1 Accent 6" w:uiPriority="67"/>
-    <w:lsdException w:name="Medium Grid 2 Accent 6" w:uiPriority="68"/>
-    <w:lsdException w:name="Medium Grid 3 Accent 6" w:uiPriority="69"/>
-    <w:lsdException w:name="Dark List Accent 6" w:uiPriority="70"/>
-    <w:lsdException w:name="Colorful Shading Accent 6" w:uiPriority="71"/>
-    <w:lsdException w:name="Colorful List Accent 6" w:uiPriority="72"/>
-    <w:lsdException w:name="Colorful Grid Accent 6" w:uiPriority="73"/>
-    <w:lsdException w:name="Subtle Emphasis" w:uiPriority="19" w:qFormat="1"/>
-    <w:lsdException w:name="Intense Emphasis" w:uiPriority="21" w:qFormat="1"/>
-    <w:lsdException w:name="Subtle Reference" w:uiPriority="31" w:qFormat="1"/>
-    <w:lsdException w:name="Intense Reference" w:uiPriority="32" w:qFormat="1"/>
-    <w:lsdException w:name="Book Title" w:uiPriority="33" w:qFormat="1"/>
-    <w:lsdException w:name="Bibliography" w:semiHidden="1" w:uiPriority="37" w:unhideWhenUsed="1"/>
-    <w:lsdException w:name="TOC Heading" w:semiHidden="1" w:uiPriority="39" w:unhideWhenUsed="1" w:qFormat="1"/>
-    <w:lsdException w:name="Plain Table 1" w:uiPriority="41"/>
-    <w:lsdException w:name="Plain Table 2" w:uiPriority="42"/>
-    <w:lsdException w:name="Plain Table 3" w:uiPriority="43"/>
-    <w:lsdException w:name="Plain Table 4" w:uiPriority="44"/>
-    <w:lsdException w:name="Plain Table 5" w:uiPriority="45"/>
-    <w:lsdException w:name="Grid Table Light" w:uiPriority="40"/>
-    <w:lsdException w:name="Grid Table 1 Light" w:uiPriority="46"/>
-    <w:lsdException w:name="Grid Table 2" w:uiPriority="47"/>
-    <w:lsdException w:name="Grid Table 3" w:uiPriority="48"/>
-    <w:lsdException w:name="Grid Table 4" w:uiPriority="49"/>
-    <w:lsdException w:name="Grid Table 5 Dark" w:uiPriority="50"/>
-    <w:lsdException w:name="Grid Table 6 Colorful" w:uiPriority="51"/>
-    <w:lsdException w:name="Grid Table 7 Colorful" w:uiPriority="52"/>
-    <w:lsdException w:name="Grid Table 1 Light Accent 1" w:uiPriority="46"/>
-    <w:lsdException w:name="Grid Table 2 Accent 1" w:uiPriority="47"/>
-    <w:lsdException w:name="Grid Table 3 Accent 1" w:uiPriority="48"/>
-    <w:lsdException w:name="Grid Table 4 Accent 1" w:uiPriority="49"/>
-    <w:lsdException w:name="Grid Table 5 Dark Accent 1" w:uiPriority="50"/>
-    <w:lsdException w:name="Grid Table 6 Colorful Accent 1" w:uiPriority="51"/>
-    <w:lsdException w:name="Grid Table 7 Colorful Accent 1" w:uiPriority="52"/>
-    <w:lsdException w:name="Grid Table 1 Light Accent 2" w:uiPriority="46"/>
-    <w:lsdException w:name="Grid Table 2 Accent 2" w:uiPriority="47"/>
-    <w:lsdException w:name="Grid Table 3 Accent 2" w:uiPriority="48"/>
-    <w:lsdException w:name="Grid Table 4 Accent 2" w:uiPriority="49"/>
-    <w:lsdException w:name="Grid Table 5 Dark Accent 2" w:uiPriority="50"/>
-    <w:lsdException w:name="Grid Table 6 Colorful Accent 2" w:uiPriority="51"/>
-    <w:lsdException w:name="Grid Table 7 Colorful Accent 2" w:uiPriority="52"/>
-    <w:lsdException w:name="Grid Table 1 Light Accent 3" w:uiPriority="46"/>
-    <w:lsdException w:name="Grid Table 2 Accent 3" w:uiPriority="47"/>
-    <w:lsdException w:name="Grid Table 3 Accent 3" w:uiPriority="48"/>
-    <w:lsdException w:name="Grid Table 4 Accent 3" w:uiPriority="49"/>
-    <w:lsdException w:name="Grid Table 5 Dark Accent 3" w:uiPriority="50"/>
-    <w:lsdException w:name="Grid Table 6 Colorful Accent 3" w:uiPriority="51"/>
-    <w:lsdException w:name="Grid Table 7 Colorful Accent 3" w:uiPriority="52"/>
-    <w:lsdException w:name="Grid Table 1 Light Accent 4" w:uiPriority="46"/>
-    <w:lsdException w:name="Grid Table 2 Accent 4" w:uiPriority="47"/>
-    <w:lsdException w:name="Grid Table 3 Accent 4" w:uiPriority="48"/>
-    <w:lsdException w:name="Grid Table 4 Accent 4" w:uiPriority="49"/>
-    <w:lsdException w:name="Grid Table 5 Dark Accent 4" w:uiPriority="50"/>
-    <w:lsdException w:name="Grid Table 6 Colorful Accent 4" w:uiPriority="51"/>
-    <w:lsdException w:name="Grid Table 7 Colorful Accent 4" w:uiPriority="52"/>
-    <w:lsdException w:name="Grid Table 1 Light Accent 5" w:uiPriority="46"/>
-    <w:lsdException w:name="Grid Table 2 Accent 5" w:uiPriority="47"/>
-    <w:lsdException w:name="Grid Table 3 Accent 5" w:uiPriority="48"/>
-    <w:lsdException w:name="Grid Table 4 Accent 5" w:uiPriority="49"/>
-    <w:lsdException w:name="Grid Table 5 Dark Accent 5" w:uiPriority="50"/>
-    <w:lsdException w:name="Grid Table 6 Colorful Accent 5" w:uiPriority="51"/>
-    <w:lsdException w:name="Grid Table 7 Colorful Accent 5" w:uiPriority="52"/>
-    <w:lsdException w:name="Grid Table 1 Light Accent 6" w:uiPriority="46"/>
-    <w:lsdException w:name="Grid Table 2 Accent 6" w:uiPriority="47"/>
-    <w:lsdException w:name="Grid Table 3 Accent 6" w:uiPriority="48"/>
-    <w:lsdException w:name="Grid Table 4 Accent 6" w:uiPriority="49"/>
-    <w:lsdException w:name="Grid Table 5 Dark Accent 6" w:uiPriority="50"/>
-    <w:lsdException w:name="Grid Table 6 Colorful Accent 6" w:uiPriority="51"/>
-    <w:lsdException w:name="Grid Table 7 Colorful Accent 6" w:uiPriority="52"/>
-    <w:lsdException w:name="List Table 1 Light" w:uiPriority="46"/>
-    <w:lsdException w:name="List Table 2" w:uiPriority="47"/>
-    <w:lsdException w:name="List Table 3" w:uiPriority="48"/>
-    <w:lsdException w:name="List Table 4" w:uiPriority="49"/>
-    <w:lsdException w:name="List Table 5 Dark" w:uiPriority="50"/>
-    <w:lsdException w:name="List Table 6 Colorful" w:uiPriority="51"/>
-    <w:lsdException w:name="List Table 7 Colorful" w:uiPriority="52"/>
-    <w:lsdException w:name="List Table 1 Light Accent 1" w:uiPriority="46"/>
-    <w:lsdException w:name="List Table 2 Accent 1" w:uiPriority="47"/>
-    <w:lsdException w:name="List Table 3 Accent 1" w:uiPriority="48"/>
-    <w:lsdException w:name="List Table 4 Accent 1" w:uiPriority="49"/>
-    <w:lsdException w:name="List Table 5 Dark Accent 1" w:uiPriority="50"/>
-    <w:lsdException w:name="List Table 6 Colorful Accent 1" w:uiPriority="51"/>
-    <w:lsdException w:name="List Table 7 Colorful Accent 1" w:uiPriority="52"/>
-    <w:lsdException w:name="List Table 1 Light Accent 2" w:uiPriority="46"/>
-    <w:lsdException w:name="List Table 2 Accent 2" w:uiPriority="47"/>
-    <w:lsdException w:name="List Table 3 Accent 2" w:uiPriority="48"/>
-    <w:lsdException w:name="List Table 4 Accent 2" w:uiPriority="49"/>
-    <w:lsdException w:name="List Table 5 Dark Accent 2" w:uiPriority="50"/>
-    <w:lsdException w:name="List Table 6 Colorful Accent 2" w:uiPriority="51"/>
-    <w:lsdException w:name="List Table 7 Colorful Accent 2" w:uiPriority="52"/>
-    <w:lsdException w:name="List Table 1 Light Accent 3" w:uiPriority="46"/>
-    <w:lsdException w:name="List Table 2 Accent 3" w:uiPriority="47"/>
-    <w:lsdException w:name="List Table 3 Accent 3" w:uiPriority="48"/>
-    <w:lsdException w:name="List Table 4 Accent 3" w:uiPriority="49"/>
-    <w:lsdException w:name="List Table 5 Dark Accent 3" w:uiPriority="50"/>
-    <w:lsdException w:name="List Table 6 Colorful Accent 3" w:uiPriority="51"/>
-    <w:lsdException w:name="List Table 7 Colorful Accent 3" w:uiPriority="52"/>
-    <w:lsdException w:name="List Table 1 Light Accent 4" w:uiPriority="46"/>
-    <w:lsdException w:name="List Table 2 Accent 4" w:uiPriority="47"/>
-    <w:lsdException w:name="List Table 3 Accent 4" w:uiPriority="48"/>
-    <w:lsdException w:name="List Table 4 Accent 4" w:uiPriority="49"/>
-    <w:lsdException w:name="List Table 5 Dark Accent 4" w:uiPriority="50"/>
-    <w:lsdException w:name="List Table 6 Colorful Accent 4" w:uiPriority="51"/>
-    <w:lsdException w:name="List Table 7 Colorful Accent 4" w:uiPriority="52"/>
-    <w:lsdException w:name="List Table 1 Light Accent 5" w:uiPriority="46"/>
-    <w:lsdException w:name="List Table 2 Accent 5" w:uiPriority="47"/>
-    <w:lsdException w:name="List Table 3 Accent 5" w:uiPriority="48"/>
-    <w:lsdException w:name="List Table 4 Accent 5" w:uiPriority="49"/>
-    <w:lsdException w:name="List Table 5 Dark Accent 5" w:uiPriority="50"/>
-    <w:lsdException w:name="List Table 6 Colorful Accent 5" w:uiPriority="51"/>
-    <w:lsdException w:name="List Table 7 Colorful Accent 5" w:uiPriority="52"/>
-    <w:lsdException w:name="List Table 1 Light Accent 6" w:uiPriority="46"/>
-    <w:lsdException w:name="List Table 2 Accent 6" w:uiPriority="47"/>
-    <w:lsdException w:name="List Table 3 Accent 6" w:uiPriority="48"/>
-    <w:lsdException w:name="List Table 4 Accent 6" w:uiPriority="49"/>
-    <w:lsdException w:name="List Table 5 Dark Accent 6" w:uiPriority="50"/>
-    <w:lsdException w:name="List Table 6 Colorful Accent 6" w:uiPriority="51"/>
-    <w:lsdException w:name="List Table 7 Colorful Accent 6" w:uiPriority="52"/>
-    <w:lsdException w:name="Mention" w:semiHidden="1" w:unhideWhenUsed="1"/>
-    <w:lsdException w:name="Smart Hyperlink" w:semiHidden="1" w:unhideWhenUsed="1"/>
-    <w:lsdException w:name="Hashtag" w:semiHidden="1" w:unhideWhenUsed="1"/>
-    <w:lsdException w:name="Unresolved Mention" w:semiHidden="1" w:unhideWhenUsed="1"/>
-    <w:lsdException w:name="Smart Link" w:semiHidden="1" w:unhideWhenUsed="1"/>
-  </w:latentStyles>
-  <w:style w:type="paragraph" w:default="1" w:styleId="Standard">
-    <w:name w:val="Normal"/>
-    <w:qFormat/>
-  </w:style>
-  <w:style w:type="character" w:default="1" w:styleId="Absatz-Standardschriftart">
-    <w:name w:val="Default Paragraph Font"/>
-    <w:uiPriority w:val="1"/>
-    <w:semiHidden/>
-    <w:unhideWhenUsed/>
-  </w:style>
-  <w:style w:type="table" w:default="1" w:styleId="NormaleTabelle">
-    <w:name w:val="Normal Table"/>
-    <w:uiPriority w:val="99"/>
-    <w:semiHidden/>
-    <w:unhideWhenUsed/>
-    <w:tblPr>
-      <w:tblInd w:w="0" w:type="dxa"/>
-      <w:tblCellMar>
-        <w:top w:w="0" w:type="dxa"/>
-        <w:left w:w="108" w:type="dxa"/>
-        <w:bottom w:w="0" w:type="dxa"/>
-        <w:right w:w="108" w:type="dxa"/>
-      </w:tblCellMar>
-    </w:tblPr>
-  </w:style>
-  <w:style w:type="numbering" w:default="1" w:styleId="KeineListe">
-    <w:name w:val="No List"/>
-    <w:uiPriority w:val="99"/>
-    <w:semiHidden/>
-    <w:unhideWhenUsed/>
-  </w:style>
-  <w:style w:type="paragraph" w:customStyle="1" w:styleId="FFDC29BD32CE4024905424B2FE7A0517">
-    <w:name w:val="FFDC29BD32CE4024905424B2FE7A0517"/>
-    <w:rsid w:val="0035029E"/>
-  </w:style>
-  <w:style w:type="paragraph" w:customStyle="1" w:styleId="C672BCADA1EB43A887C9111518970481">
-    <w:name w:val="C672BCADA1EB43A887C9111518970481"/>
-    <w:rsid w:val="0035029E"/>
-  </w:style>
-  <w:style w:type="paragraph" w:customStyle="1" w:styleId="567B0F6C832746B5BB39BBE211B4BFB4">
-    <w:name w:val="567B0F6C832746B5BB39BBE211B4BFB4"/>
-    <w:rsid w:val="0035029E"/>
-  </w:style>
-  <w:style w:type="paragraph" w:customStyle="1" w:styleId="8AE9A5BA8C894C08BB9226E89B6B7874">
-    <w:name w:val="8AE9A5BA8C894C08BB9226E89B6B7874"/>
-    <w:rsid w:val="0035029E"/>
-  </w:style>
-  <w:style w:type="paragraph" w:customStyle="1" w:styleId="EACA1CC791E14AA980BD1375871969A9">
-    <w:name w:val="EACA1CC791E14AA980BD1375871969A9"/>
-    <w:rsid w:val="0035029E"/>
-  </w:style>
-  <w:style w:type="paragraph" w:customStyle="1" w:styleId="C671D45D86CD419481B3F5255685E9D4">
-    <w:name w:val="C671D45D86CD419481B3F5255685E9D4"/>
-    <w:rsid w:val="0035029E"/>
-  </w:style>
-  <w:style w:type="paragraph" w:customStyle="1" w:styleId="C1A6524DE86A4C6CB3216E69039A59CF">
-    <w:name w:val="C1A6524DE86A4C6CB3216E69039A59CF"/>
-    <w:rsid w:val="0035029E"/>
-  </w:style>
-  <w:style w:type="paragraph" w:customStyle="1" w:styleId="8CED53AD0CF448E3B2BB40B2F5470C04">
-    <w:name w:val="8CED53AD0CF448E3B2BB40B2F5470C04"/>
-    <w:rsid w:val="0035029E"/>
-  </w:style>
-  <w:style w:type="paragraph" w:customStyle="1" w:styleId="02E7D3BDA05F4ACFB75928679EDBFE22">
-    <w:name w:val="02E7D3BDA05F4ACFB75928679EDBFE22"/>
-    <w:rsid w:val="0035029E"/>
-  </w:style>
-  <w:style w:type="paragraph" w:customStyle="1" w:styleId="D2C35314DDF645BE8484D1FFA04D3BA7">
-    <w:name w:val="D2C35314DDF645BE8484D1FFA04D3BA7"/>
-    <w:rsid w:val="0035029E"/>
-  </w:style>
-</w:styles>
-</file>
-
-<file path=word/glossary/webSettings.xml><?xml version="1.0" encoding="utf-8"?>
-<w:webSettings xmlns:mc="http://schemas.openxmlformats.org/markup-compatibility/2006" xmlns:r="http://schemas.openxmlformats.org/officeDocument/2006/relationships" xmlns:w="http://schemas.openxmlformats.org/wordprocessingml/2006/main" xmlns:w14="http://schemas.microsoft.com/office/word/2010/wordml" xmlns:w15="http://schemas.microsoft.com/office/word/2012/wordml" xmlns:w16cex="http://schemas.microsoft.com/office/word/2018/wordml/cex" xmlns:w16cid="http://schemas.microsoft.com/office/word/2016/wordml/cid" xmlns:w16="http://schemas.microsoft.com/office/word/2018/wordml" xmlns:w16du="http://schemas.microsoft.com/office/word/2023/wordml/word16du" xmlns:w16sdtdh="http://schemas.microsoft.com/office/word/2020/wordml/sdtdatahash" xmlns:w16sdtfl="http://schemas.microsoft.com/office/word/2024/wordml/sdtformatlock" xmlns:w16se="http://schemas.microsoft.com/office/word/2015/wordml/symex" mc:Ignorable="w14 w15 w16se w16cid w16 w16cex w16sdtdh w16sdtfl w16du">
-  <w:optimizeForBrowser/>
-  <w:allowPNG/>
-</w:webSettings>
 </file>
 
 <file path=word/theme/theme1.xml><?xml version="1.0" encoding="utf-8"?>
@@ -5295,4 +4912,16 @@
     </a:ext>
   </a:extLst>
 </a:theme>
+</file>
+
+<file path=customXml/item1.xml><?xml version="1.0" encoding="utf-8"?>
+<b:Sources xmlns:b="http://schemas.openxmlformats.org/officeDocument/2006/bibliography" xmlns="http://schemas.openxmlformats.org/officeDocument/2006/bibliography" SelectedStyle="\APASixthEditionOfficeOnline.xsl" StyleName="APA" Version="6"/>
+</file>
+
+<file path=customXml/itemProps1.xml><?xml version="1.0" encoding="utf-8"?>
+<ds:datastoreItem xmlns:ds="http://schemas.openxmlformats.org/officeDocument/2006/customXml" ds:itemID="{3F7385D8-11E5-4D35-8D92-6872808379C1}">
+  <ds:schemaRefs>
+    <ds:schemaRef ds:uri="http://schemas.openxmlformats.org/officeDocument/2006/bibliography"/>
+  </ds:schemaRefs>
+</ds:datastoreItem>
 </file>
</xml_diff>

<commit_message>
änderung projektantrag und dokumentation
</commit_message>
<xml_diff>
--- a/Dokumentation.docx
+++ b/Dokumentation.docx
@@ -737,31 +737,142 @@
       <w:bookmarkEnd w:id="0"/>
     </w:p>
     <w:p>
-      <w:r>
+      <w:pPr>
+        <w:rPr>
+          <w:sz w:val="24"/>
+          <w:szCs w:val="24"/>
+        </w:rPr>
+      </w:pPr>
+      <w:r>
+        <w:rPr>
+          <w:sz w:val="24"/>
+          <w:szCs w:val="24"/>
+        </w:rPr>
         <w:t>Als wir am Donnerstag mit dem Projekt endlich beginnen konnten,</w:t>
       </w:r>
       <w:r>
+        <w:rPr>
+          <w:sz w:val="24"/>
+          <w:szCs w:val="24"/>
+        </w:rPr>
         <w:t xml:space="preserve"> teilten wir zuerst die Arbeit auf. Noel übernahm das Gestalten der Dokumentation, während Florian ein </w:t>
       </w:r>
       <w:proofErr w:type="spellStart"/>
       <w:r>
+        <w:rPr>
+          <w:sz w:val="24"/>
+          <w:szCs w:val="24"/>
+        </w:rPr>
         <w:t>Repositorie</w:t>
       </w:r>
       <w:proofErr w:type="spellEnd"/>
       <w:r>
+        <w:rPr>
+          <w:sz w:val="24"/>
+          <w:szCs w:val="24"/>
+        </w:rPr>
         <w:t xml:space="preserve"> in </w:t>
       </w:r>
       <w:proofErr w:type="spellStart"/>
       <w:r>
+        <w:rPr>
+          <w:sz w:val="24"/>
+          <w:szCs w:val="24"/>
+        </w:rPr>
         <w:t>Git</w:t>
       </w:r>
       <w:proofErr w:type="spellEnd"/>
       <w:r>
+        <w:rPr>
+          <w:sz w:val="24"/>
+          <w:szCs w:val="24"/>
+        </w:rPr>
         <w:t xml:space="preserve"> für all unsere Dateien angelegt hat.</w:t>
       </w:r>
       <w:r>
+        <w:rPr>
+          <w:sz w:val="24"/>
+          <w:szCs w:val="24"/>
+        </w:rPr>
         <w:t xml:space="preserve"> Florian schaute nochmals in allen Unterlagen nach und informierte sich über IPERKA und was wir bei jedem Schritt machen müssen.</w:t>
       </w:r>
+      <w:r>
+        <w:rPr>
+          <w:sz w:val="24"/>
+          <w:szCs w:val="24"/>
+        </w:rPr>
+        <w:t xml:space="preserve"> Ausserdem schauten wir die Kriterien für die Dokumentation an und welche Dokumente wir abgeben müssen</w:t>
+      </w:r>
+      <w:r>
+        <w:rPr>
+          <w:sz w:val="24"/>
+          <w:szCs w:val="24"/>
+        </w:rPr>
+        <w:t>.</w:t>
+      </w:r>
+    </w:p>
+    <w:p>
+      <w:pPr>
+        <w:rPr>
+          <w:sz w:val="24"/>
+          <w:szCs w:val="24"/>
+        </w:rPr>
+      </w:pPr>
+      <w:r>
+        <w:rPr>
+          <w:sz w:val="24"/>
+          <w:szCs w:val="24"/>
+        </w:rPr>
+        <w:t>Abgabe:</w:t>
+      </w:r>
+    </w:p>
+    <w:p>
+      <w:pPr>
+        <w:pStyle w:val="Listenabsatz"/>
+        <w:numPr>
+          <w:ilvl w:val="0"/>
+          <w:numId w:val="17"/>
+        </w:numPr>
+        <w:rPr>
+          <w:sz w:val="24"/>
+          <w:szCs w:val="24"/>
+        </w:rPr>
+      </w:pPr>
+      <w:r>
+        <w:rPr>
+          <w:sz w:val="24"/>
+          <w:szCs w:val="24"/>
+        </w:rPr>
+        <w:t>Dokumentation</w:t>
+      </w:r>
+    </w:p>
+    <w:p>
+      <w:pPr>
+        <w:pStyle w:val="Listenabsatz"/>
+        <w:numPr>
+          <w:ilvl w:val="0"/>
+          <w:numId w:val="17"/>
+        </w:numPr>
+        <w:rPr>
+          <w:sz w:val="24"/>
+          <w:szCs w:val="24"/>
+        </w:rPr>
+      </w:pPr>
+      <w:r>
+        <w:rPr>
+          <w:sz w:val="24"/>
+          <w:szCs w:val="24"/>
+        </w:rPr>
+        <w:t>Projekt</w:t>
+      </w:r>
+    </w:p>
+    <w:p>
+      <w:pPr>
+        <w:rPr>
+          <w:sz w:val="24"/>
+          <w:szCs w:val="24"/>
+        </w:rPr>
+      </w:pPr>
     </w:p>
     <w:p>
       <w:r>
@@ -830,7 +941,14 @@
           <w:sz w:val="24"/>
           <w:szCs w:val="24"/>
         </w:rPr>
-        <w:t>Währenddessen las Noel die Leistungsbeurteilung durch und teilte mir alle wichtigen Informationen mit.</w:t>
+        <w:t>Währenddessen las Noel die Leistungsbeurteilung durch und teilte mir alle wichtigen Informationen mit</w:t>
+      </w:r>
+      <w:r>
+        <w:rPr>
+          <w:sz w:val="24"/>
+          <w:szCs w:val="24"/>
+        </w:rPr>
+        <w:t>, die ich beim Erstellen der Dokumentation beachten muss. Danach fühlten wir uns sicher genug mit der Planung zu beginnen.</w:t>
       </w:r>
     </w:p>
     <w:p/>
@@ -909,12 +1027,20 @@
         </w:rPr>
         <w:t xml:space="preserve"> Somit entschieden wir uns nach kurzer Besprechung für Noels Design der Webseite.</w:t>
       </w:r>
+      <w:r>
+        <w:rPr>
+          <w:sz w:val="24"/>
+          <w:szCs w:val="24"/>
+        </w:rPr>
+        <w:t xml:space="preserve"> </w:t>
+      </w:r>
     </w:p>
     <w:p>
       <w:r>
         <w:rPr>
           <w:noProof/>
         </w:rPr>
+        <w:lastRenderedPageBreak/>
         <w:drawing>
           <wp:anchor distT="0" distB="0" distL="114300" distR="114300" simplePos="0" relativeHeight="251659264" behindDoc="0" locked="0" layoutInCell="1" allowOverlap="1" wp14:anchorId="16386015" wp14:editId="157BE781">
             <wp:simplePos x="0" y="0"/>
@@ -1091,6 +1217,7 @@
         </w:rPr>
         <w:t>(</w:t>
       </w:r>
+      <w:proofErr w:type="gramStart"/>
       <w:r>
         <w:rPr>
           <w:lang w:val="en-GB"/>
@@ -1113,7 +1240,14 @@
         <w:rPr>
           <w:lang w:val="en-GB"/>
         </w:rPr>
-        <w:t xml:space="preserve">                                                                          </w:t>
+        <w:t xml:space="preserve"> </w:t>
+      </w:r>
+      <w:proofErr w:type="gramEnd"/>
+      <w:r>
+        <w:rPr>
+          <w:lang w:val="en-GB"/>
+        </w:rPr>
+        <w:t xml:space="preserve">                                                                         </w:t>
       </w:r>
       <w:r>
         <w:rPr>
@@ -1230,7 +1364,14 @@
           <w:sz w:val="24"/>
           <w:szCs w:val="24"/>
         </w:rPr>
-        <w:t xml:space="preserve"> ein Kanban Project und fügte die Ziele dort ein.</w:t>
+        <w:t xml:space="preserve"> ein Kanban Project und fügte die Ziele dort ein</w:t>
+      </w:r>
+      <w:r>
+        <w:rPr>
+          <w:sz w:val="24"/>
+          <w:szCs w:val="24"/>
+        </w:rPr>
+        <w:t>, die somit bereit sind bearbeitet zu werden.</w:t>
       </w:r>
     </w:p>
     <w:p/>
@@ -1328,76 +1469,36 @@
       </w:pPr>
     </w:p>
     <w:p>
-      <w:pPr>
-        <w:pStyle w:val="berschrift2"/>
-        <w:rPr>
-          <w:color w:val="EE0000"/>
-        </w:rPr>
-      </w:pPr>
-      <w:r>
-        <w:rPr>
-          <w:color w:val="EE0000"/>
-        </w:rPr>
-        <w:t>Mindmap</w:t>
+      <w:r>
+        <w:rPr>
+          <w:sz w:val="24"/>
+          <w:szCs w:val="24"/>
+        </w:rPr>
+        <w:t>Zuerst waren alle Ideen im Backlog. Danach fügte Noel sie ins Ready ein, jedoch wurde ein der Punkt «Das Game Downloaden» zurückgelassen, da es eine Grundanforderung ist und nicht ins Kanban passt</w:t>
+      </w:r>
+      <w:r>
+        <w:t>.</w:t>
       </w:r>
     </w:p>
     <w:p>
       <w:pPr>
-        <w:rPr>
-          <w:sz w:val="24"/>
-          <w:szCs w:val="24"/>
-        </w:rPr>
-      </w:pPr>
-      <w:r>
-        <w:rPr>
-          <w:sz w:val="24"/>
-          <w:szCs w:val="24"/>
-        </w:rPr>
-        <w:t xml:space="preserve">Während Noel am Mindmap arbeitete, um noch letzte Ideen </w:t>
-      </w:r>
-      <w:r>
-        <w:rPr>
-          <w:sz w:val="24"/>
-          <w:szCs w:val="24"/>
-        </w:rPr>
-        <w:t xml:space="preserve">zu sammeln, arbeitete Florian an der Dokumentation und dessen Layout. Jedoch merkte Noel schon bald, </w:t>
-      </w:r>
-      <w:r>
-        <w:rPr>
-          <w:sz w:val="24"/>
-          <w:szCs w:val="24"/>
-        </w:rPr>
-        <w:t>dass</w:t>
-      </w:r>
-      <w:r>
-        <w:rPr>
-          <w:sz w:val="24"/>
-          <w:szCs w:val="24"/>
-        </w:rPr>
-        <w:t xml:space="preserve"> wir eigentlich alle Ideen schon geplant haben und es fast nichts </w:t>
-      </w:r>
-      <w:r>
-        <w:rPr>
-          <w:sz w:val="24"/>
-          <w:szCs w:val="24"/>
-        </w:rPr>
-        <w:t>Neue</w:t>
-      </w:r>
-      <w:r>
-        <w:rPr>
-          <w:sz w:val="24"/>
-          <w:szCs w:val="24"/>
-        </w:rPr>
-        <w:t xml:space="preserve"> gibt, das wir tun könnten.</w:t>
-      </w:r>
+        <w:spacing w:before="0"/>
+      </w:pPr>
     </w:p>
     <w:p>
       <w:pPr>
-        <w:rPr>
-          <w:sz w:val="24"/>
-          <w:szCs w:val="24"/>
-        </w:rPr>
-      </w:pPr>
+        <w:pStyle w:val="berschrift2"/>
+        <w:rPr>
+          <w:color w:val="EE0000"/>
+        </w:rPr>
+      </w:pPr>
+      <w:r>
+        <w:rPr>
+          <w:color w:val="EE0000"/>
+        </w:rPr>
+        <w:lastRenderedPageBreak/>
+        <w:t>Mindmap</w:t>
+      </w:r>
     </w:p>
     <w:p>
       <w:pPr>
@@ -1411,30 +1512,163 @@
           <w:sz w:val="24"/>
           <w:szCs w:val="24"/>
         </w:rPr>
-        <w:t xml:space="preserve">Nach etwa einer halben Stunde, hatten wir dann auch das Mindmap und somit alle Schritte für die Planung absolviert. </w:t>
+        <w:t xml:space="preserve">Während Noel am Mindmap arbeitete, um noch letzte Ideen </w:t>
+      </w:r>
+      <w:r>
+        <w:rPr>
+          <w:sz w:val="24"/>
+          <w:szCs w:val="24"/>
+        </w:rPr>
+        <w:t xml:space="preserve">zu sammeln, arbeitete Florian an der Dokumentation und dessen Layout. Jedoch merkte Noel schon bald, </w:t>
+      </w:r>
+      <w:r>
+        <w:rPr>
+          <w:sz w:val="24"/>
+          <w:szCs w:val="24"/>
+        </w:rPr>
+        <w:t>dass</w:t>
+      </w:r>
+      <w:r>
+        <w:rPr>
+          <w:sz w:val="24"/>
+          <w:szCs w:val="24"/>
+        </w:rPr>
+        <w:t xml:space="preserve"> wir eigentlich alle Ideen schon geplant haben und es fast nichts </w:t>
+      </w:r>
+      <w:r>
+        <w:rPr>
+          <w:sz w:val="24"/>
+          <w:szCs w:val="24"/>
+        </w:rPr>
+        <w:t>Neue</w:t>
+      </w:r>
+      <w:r>
+        <w:rPr>
+          <w:sz w:val="24"/>
+          <w:szCs w:val="24"/>
+        </w:rPr>
+        <w:t xml:space="preserve"> gibt, das wir tun könnten.</w:t>
       </w:r>
     </w:p>
     <w:p>
       <w:pPr>
-        <w:pStyle w:val="berschrift2"/>
-        <w:numPr>
-          <w:ilvl w:val="0"/>
-          <w:numId w:val="0"/>
-        </w:numPr>
-        <w:ind w:left="576"/>
-      </w:pPr>
-      <w:r>
-        <w:br w:type="page"/>
+        <w:rPr>
+          <w:sz w:val="24"/>
+          <w:szCs w:val="24"/>
+        </w:rPr>
+      </w:pPr>
+      <w:r>
+        <w:rPr>
+          <w:sz w:val="24"/>
+          <w:szCs w:val="24"/>
+        </w:rPr>
+        <w:t xml:space="preserve">Im Mindmap fassten wir einfach die </w:t>
+      </w:r>
+      <w:r>
+        <w:rPr>
+          <w:sz w:val="24"/>
+          <w:szCs w:val="24"/>
+        </w:rPr>
+        <w:t>Anforderungen</w:t>
+      </w:r>
+      <w:r>
+        <w:rPr>
+          <w:sz w:val="24"/>
+          <w:szCs w:val="24"/>
+        </w:rPr>
+        <w:t>, Hilfsmittel</w:t>
       </w:r>
     </w:p>
     <w:p>
-      <w:r>
-        <w:lastRenderedPageBreak/>
-        <w:t>Zuerst waren alle Ideen im Backlog. Danach fügte Noel sie ins Ready ein, jedoch wurde ein der Punkt «Das Game Downloaden» zurückgelassen, da es eine Grundanforderung ist und nicht ins Kanban passt.</w:t>
+      <w:pPr>
+        <w:rPr>
+          <w:sz w:val="24"/>
+          <w:szCs w:val="24"/>
+        </w:rPr>
+      </w:pPr>
+      <w:r>
+        <w:rPr>
+          <w:sz w:val="24"/>
+          <w:szCs w:val="24"/>
+        </w:rPr>
+        <w:t xml:space="preserve">Nach etwa einer halben Stunde, hatten wir dann auch das Mindmap und somit alle Schritte für die Planung absolviert. </w:t>
       </w:r>
     </w:p>
     <w:p>
       <w:pPr>
+        <w:rPr>
+          <w:sz w:val="24"/>
+          <w:szCs w:val="24"/>
+        </w:rPr>
+      </w:pPr>
+      <w:r>
+        <w:rPr>
+          <w:b/>
+          <w:sz w:val="28"/>
+        </w:rPr>
+        <w:drawing>
+          <wp:anchor distT="0" distB="0" distL="114300" distR="114300" simplePos="0" relativeHeight="251661312" behindDoc="0" locked="0" layoutInCell="1" allowOverlap="1" wp14:anchorId="239D6AA5" wp14:editId="3163F752">
+            <wp:simplePos x="0" y="0"/>
+            <wp:positionH relativeFrom="margin">
+              <wp:align>left</wp:align>
+            </wp:positionH>
+            <wp:positionV relativeFrom="paragraph">
+              <wp:posOffset>360271</wp:posOffset>
+            </wp:positionV>
+            <wp:extent cx="6189345" cy="4363720"/>
+            <wp:effectExtent l="0" t="0" r="1905" b="0"/>
+            <wp:wrapNone/>
+            <wp:docPr id="1544317989" name="Grafik 2" descr="Ein Bild, das Diagramm, Text, Plan, Reihe enthält.&#10;&#10;KI-generierte Inhalte können fehlerhaft sein."/>
+            <wp:cNvGraphicFramePr>
+              <a:graphicFrameLocks xmlns:a="http://schemas.openxmlformats.org/drawingml/2006/main" noChangeAspect="1"/>
+            </wp:cNvGraphicFramePr>
+            <a:graphic xmlns:a="http://schemas.openxmlformats.org/drawingml/2006/main">
+              <a:graphicData uri="http://schemas.openxmlformats.org/drawingml/2006/picture">
+                <pic:pic xmlns:pic="http://schemas.openxmlformats.org/drawingml/2006/picture">
+                  <pic:nvPicPr>
+                    <pic:cNvPr id="1544317989" name="Grafik 2" descr="Ein Bild, das Diagramm, Text, Plan, Reihe enthält.&#10;&#10;KI-generierte Inhalte können fehlerhaft sein."/>
+                    <pic:cNvPicPr>
+                      <a:picLocks noChangeAspect="1" noChangeArrowheads="1"/>
+                    </pic:cNvPicPr>
+                  </pic:nvPicPr>
+                  <pic:blipFill>
+                    <a:blip r:embed="rId12">
+                      <a:extLst>
+                        <a:ext uri="{28A0092B-C50C-407E-A947-70E740481C1C}">
+                          <a14:useLocalDpi xmlns:a14="http://schemas.microsoft.com/office/drawing/2010/main" val="0"/>
+                        </a:ext>
+                      </a:extLst>
+                    </a:blip>
+                    <a:srcRect/>
+                    <a:stretch>
+                      <a:fillRect/>
+                    </a:stretch>
+                  </pic:blipFill>
+                  <pic:spPr bwMode="auto">
+                    <a:xfrm>
+                      <a:off x="0" y="0"/>
+                      <a:ext cx="6189345" cy="4363720"/>
+                    </a:xfrm>
+                    <a:prstGeom prst="rect">
+                      <a:avLst/>
+                    </a:prstGeom>
+                    <a:noFill/>
+                    <a:ln>
+                      <a:noFill/>
+                    </a:ln>
+                  </pic:spPr>
+                </pic:pic>
+              </a:graphicData>
+            </a:graphic>
+          </wp:anchor>
+        </w:drawing>
+      </w:r>
+      <w:r>
+        <w:br w:type="page"/>
+      </w:r>
+    </w:p>
+    <w:p>
+      <w:pPr>
         <w:pStyle w:val="berschrift1"/>
         <w:rPr>
           <w:color w:val="E97132" w:themeColor="accent2"/>
@@ -1445,6 +1679,7 @@
         <w:rPr>
           <w:color w:val="E97132" w:themeColor="accent2"/>
         </w:rPr>
+        <w:lastRenderedPageBreak/>
         <w:t>Entscheiden</w:t>
       </w:r>
       <w:bookmarkEnd w:id="4"/>
@@ -1466,8 +1701,39 @@
       <w:bookmarkEnd w:id="5"/>
     </w:p>
     <w:p>
-      <w:r>
-        <w:t>Als wir uns für das Wireframe entschieden hatten, füllten wir die Entscheidungstabelle, für das endgültige Resultat, aus</w:t>
+      <w:pPr>
+        <w:rPr>
+          <w:sz w:val="24"/>
+          <w:szCs w:val="24"/>
+        </w:rPr>
+      </w:pPr>
+      <w:r>
+        <w:rPr>
+          <w:sz w:val="24"/>
+          <w:szCs w:val="24"/>
+        </w:rPr>
+        <w:t>Als wir uns für das Wireframe entschieden hatten, füllten wir die Entscheidungstabelle, für das endgültige Resultat</w:t>
+      </w:r>
+      <w:r>
+        <w:rPr>
+          <w:sz w:val="24"/>
+          <w:szCs w:val="24"/>
+        </w:rPr>
+        <w:t>,</w:t>
+      </w:r>
+      <w:r>
+        <w:rPr>
+          <w:sz w:val="24"/>
+          <w:szCs w:val="24"/>
+        </w:rPr>
+        <w:t xml:space="preserve"> aus</w:t>
+      </w:r>
+      <w:r>
+        <w:rPr>
+          <w:sz w:val="24"/>
+          <w:szCs w:val="24"/>
+        </w:rPr>
+        <w:t>.</w:t>
       </w:r>
     </w:p>
     <w:p/>
@@ -1492,7 +1758,7 @@
                     <pic:cNvPicPr/>
                   </pic:nvPicPr>
                   <pic:blipFill>
-                    <a:blip r:embed="rId12"/>
+                    <a:blip r:embed="rId13"/>
                     <a:stretch>
                       <a:fillRect/>
                     </a:stretch>
@@ -1515,19 +1781,53 @@
     </w:p>
     <w:p/>
     <w:p>
-      <w:r>
-        <w:t>Die Security von Florians Wireframe ist so tief, wei</w:t>
-      </w:r>
-      <w:r>
-        <w:t>l er die Webseite mit http machte und Noel mit https. Jedoch ist die Security im Allgemeinen nicht so hoch, da auf unserer Webseite keine Privaten Informationen gespeichert werden. Nach dem wir das gemacht hatten, beschlossen wir endgültig Noels Wireframe für die Webseite zu verwenden.</w:t>
+      <w:pPr>
+        <w:rPr>
+          <w:sz w:val="24"/>
+          <w:szCs w:val="24"/>
+        </w:rPr>
+      </w:pPr>
+      <w:r>
+        <w:rPr>
+          <w:sz w:val="24"/>
+          <w:szCs w:val="24"/>
+        </w:rPr>
+        <w:t>Die Security von Florians Wireframe ist so tief, weil er die Webseite mit http machte und Noel mit https. Jedoch ist die Security im Allgemeinen nicht so hoch, da auf unserer Webseite keine Privaten Informationen gespeichert werden. Nach dem wir das gemacht hatten, beschlossen wir endgültig Noels Wireframe für die Webseite zu verwenden.</w:t>
+      </w:r>
+      <w:r>
+        <w:rPr>
+          <w:sz w:val="24"/>
+          <w:szCs w:val="24"/>
+        </w:rPr>
+        <w:t xml:space="preserve"> Als wir alles überprüft hatten und Herr Gehrig den Projektantrag geschickt hatten, begannen wir mit dem Realisieren</w:t>
+      </w:r>
+    </w:p>
+    <w:p>
+      <w:pPr>
+        <w:pStyle w:val="berschrift1"/>
+        <w:rPr>
+          <w:color w:val="8DD873" w:themeColor="accent6" w:themeTint="99"/>
+          <w:sz w:val="24"/>
+          <w:szCs w:val="24"/>
+        </w:rPr>
+      </w:pPr>
+      <w:r>
+        <w:rPr>
+          <w:color w:val="8DD873" w:themeColor="accent6" w:themeTint="99"/>
+          <w:sz w:val="24"/>
+          <w:szCs w:val="24"/>
+        </w:rPr>
+        <w:t>Realisieren</w:t>
       </w:r>
     </w:p>
     <w:p/>
+    <w:p/>
+    <w:p/>
     <w:sectPr>
-      <w:headerReference w:type="default" r:id="rId13"/>
-      <w:footerReference w:type="default" r:id="rId14"/>
-      <w:headerReference w:type="first" r:id="rId15"/>
-      <w:footerReference w:type="first" r:id="rId16"/>
+      <w:headerReference w:type="default" r:id="rId14"/>
+      <w:footerReference w:type="default" r:id="rId15"/>
+      <w:headerReference w:type="first" r:id="rId16"/>
+      <w:footerReference w:type="first" r:id="rId17"/>
       <w:pgSz w:w="11907" w:h="16840"/>
       <w:pgMar w:top="1440" w:right="1080" w:bottom="1440" w:left="1080" w:header="567" w:footer="964" w:gutter="0"/>
       <w:cols w:space="720"/>
@@ -2491,6 +2791,119 @@
     </w:lvl>
   </w:abstractNum>
   <w:abstractNum w:abstractNumId="4" w15:restartNumberingAfterBreak="0">
+    <w:nsid w:val="1EEE3A0C"/>
+    <w:multiLevelType w:val="hybridMultilevel"/>
+    <w:tmpl w:val="471C8C80"/>
+    <w:lvl w:ilvl="0" w:tplc="08070001">
+      <w:start w:val="1"/>
+      <w:numFmt w:val="bullet"/>
+      <w:lvlText w:val=""/>
+      <w:lvlJc w:val="left"/>
+      <w:pPr>
+        <w:ind w:left="720" w:hanging="360"/>
+      </w:pPr>
+      <w:rPr>
+        <w:rFonts w:ascii="Symbol" w:hAnsi="Symbol" w:hint="default"/>
+      </w:rPr>
+    </w:lvl>
+    <w:lvl w:ilvl="1" w:tplc="08070003" w:tentative="1">
+      <w:start w:val="1"/>
+      <w:numFmt w:val="bullet"/>
+      <w:lvlText w:val="o"/>
+      <w:lvlJc w:val="left"/>
+      <w:pPr>
+        <w:ind w:left="1440" w:hanging="360"/>
+      </w:pPr>
+      <w:rPr>
+        <w:rFonts w:ascii="Courier New" w:hAnsi="Courier New" w:cs="Courier New" w:hint="default"/>
+      </w:rPr>
+    </w:lvl>
+    <w:lvl w:ilvl="2" w:tplc="08070005" w:tentative="1">
+      <w:start w:val="1"/>
+      <w:numFmt w:val="bullet"/>
+      <w:lvlText w:val=""/>
+      <w:lvlJc w:val="left"/>
+      <w:pPr>
+        <w:ind w:left="2160" w:hanging="360"/>
+      </w:pPr>
+      <w:rPr>
+        <w:rFonts w:ascii="Wingdings" w:hAnsi="Wingdings" w:hint="default"/>
+      </w:rPr>
+    </w:lvl>
+    <w:lvl w:ilvl="3" w:tplc="08070001" w:tentative="1">
+      <w:start w:val="1"/>
+      <w:numFmt w:val="bullet"/>
+      <w:lvlText w:val=""/>
+      <w:lvlJc w:val="left"/>
+      <w:pPr>
+        <w:ind w:left="2880" w:hanging="360"/>
+      </w:pPr>
+      <w:rPr>
+        <w:rFonts w:ascii="Symbol" w:hAnsi="Symbol" w:hint="default"/>
+      </w:rPr>
+    </w:lvl>
+    <w:lvl w:ilvl="4" w:tplc="08070003" w:tentative="1">
+      <w:start w:val="1"/>
+      <w:numFmt w:val="bullet"/>
+      <w:lvlText w:val="o"/>
+      <w:lvlJc w:val="left"/>
+      <w:pPr>
+        <w:ind w:left="3600" w:hanging="360"/>
+      </w:pPr>
+      <w:rPr>
+        <w:rFonts w:ascii="Courier New" w:hAnsi="Courier New" w:cs="Courier New" w:hint="default"/>
+      </w:rPr>
+    </w:lvl>
+    <w:lvl w:ilvl="5" w:tplc="08070005" w:tentative="1">
+      <w:start w:val="1"/>
+      <w:numFmt w:val="bullet"/>
+      <w:lvlText w:val=""/>
+      <w:lvlJc w:val="left"/>
+      <w:pPr>
+        <w:ind w:left="4320" w:hanging="360"/>
+      </w:pPr>
+      <w:rPr>
+        <w:rFonts w:ascii="Wingdings" w:hAnsi="Wingdings" w:hint="default"/>
+      </w:rPr>
+    </w:lvl>
+    <w:lvl w:ilvl="6" w:tplc="08070001" w:tentative="1">
+      <w:start w:val="1"/>
+      <w:numFmt w:val="bullet"/>
+      <w:lvlText w:val=""/>
+      <w:lvlJc w:val="left"/>
+      <w:pPr>
+        <w:ind w:left="5040" w:hanging="360"/>
+      </w:pPr>
+      <w:rPr>
+        <w:rFonts w:ascii="Symbol" w:hAnsi="Symbol" w:hint="default"/>
+      </w:rPr>
+    </w:lvl>
+    <w:lvl w:ilvl="7" w:tplc="08070003" w:tentative="1">
+      <w:start w:val="1"/>
+      <w:numFmt w:val="bullet"/>
+      <w:lvlText w:val="o"/>
+      <w:lvlJc w:val="left"/>
+      <w:pPr>
+        <w:ind w:left="5760" w:hanging="360"/>
+      </w:pPr>
+      <w:rPr>
+        <w:rFonts w:ascii="Courier New" w:hAnsi="Courier New" w:cs="Courier New" w:hint="default"/>
+      </w:rPr>
+    </w:lvl>
+    <w:lvl w:ilvl="8" w:tplc="08070005" w:tentative="1">
+      <w:start w:val="1"/>
+      <w:numFmt w:val="bullet"/>
+      <w:lvlText w:val=""/>
+      <w:lvlJc w:val="left"/>
+      <w:pPr>
+        <w:ind w:left="6480" w:hanging="360"/>
+      </w:pPr>
+      <w:rPr>
+        <w:rFonts w:ascii="Wingdings" w:hAnsi="Wingdings" w:hint="default"/>
+      </w:rPr>
+    </w:lvl>
+  </w:abstractNum>
+  <w:abstractNum w:abstractNumId="5" w15:restartNumberingAfterBreak="0">
     <w:nsid w:val="2F55013A"/>
     <w:multiLevelType w:val="multilevel"/>
     <w:tmpl w:val="58F2C6D6"/>
@@ -2556,7 +2969,7 @@
       <w:lvlJc w:val="left"/>
     </w:lvl>
   </w:abstractNum>
-  <w:abstractNum w:abstractNumId="5" w15:restartNumberingAfterBreak="0">
+  <w:abstractNum w:abstractNumId="6" w15:restartNumberingAfterBreak="0">
     <w:nsid w:val="349D1D77"/>
     <w:multiLevelType w:val="multilevel"/>
     <w:tmpl w:val="18749778"/>
@@ -2622,7 +3035,7 @@
       <w:lvlJc w:val="left"/>
     </w:lvl>
   </w:abstractNum>
-  <w:abstractNum w:abstractNumId="6" w15:restartNumberingAfterBreak="0">
+  <w:abstractNum w:abstractNumId="7" w15:restartNumberingAfterBreak="0">
     <w:nsid w:val="385F5405"/>
     <w:multiLevelType w:val="hybridMultilevel"/>
     <w:tmpl w:val="3F10CB6C"/>
@@ -2708,7 +3121,7 @@
       </w:pPr>
     </w:lvl>
   </w:abstractNum>
-  <w:abstractNum w:abstractNumId="7" w15:restartNumberingAfterBreak="0">
+  <w:abstractNum w:abstractNumId="8" w15:restartNumberingAfterBreak="0">
     <w:nsid w:val="463B19C9"/>
     <w:multiLevelType w:val="multilevel"/>
     <w:tmpl w:val="D486C2EE"/>
@@ -2812,7 +3225,7 @@
       </w:rPr>
     </w:lvl>
   </w:abstractNum>
-  <w:abstractNum w:abstractNumId="8" w15:restartNumberingAfterBreak="0">
+  <w:abstractNum w:abstractNumId="9" w15:restartNumberingAfterBreak="0">
     <w:nsid w:val="4AD8037B"/>
     <w:multiLevelType w:val="multilevel"/>
     <w:tmpl w:val="8FE2571E"/>
@@ -2899,7 +3312,7 @@
       </w:pPr>
     </w:lvl>
   </w:abstractNum>
-  <w:abstractNum w:abstractNumId="9" w15:restartNumberingAfterBreak="0">
+  <w:abstractNum w:abstractNumId="10" w15:restartNumberingAfterBreak="0">
     <w:nsid w:val="4B1F3926"/>
     <w:multiLevelType w:val="multilevel"/>
     <w:tmpl w:val="64385668"/>
@@ -2963,7 +3376,7 @@
       <w:lvlJc w:val="left"/>
     </w:lvl>
   </w:abstractNum>
-  <w:abstractNum w:abstractNumId="10" w15:restartNumberingAfterBreak="0">
+  <w:abstractNum w:abstractNumId="11" w15:restartNumberingAfterBreak="0">
     <w:nsid w:val="562220D3"/>
     <w:multiLevelType w:val="multilevel"/>
     <w:tmpl w:val="D9F67196"/>
@@ -3029,7 +3442,7 @@
       <w:lvlJc w:val="left"/>
     </w:lvl>
   </w:abstractNum>
-  <w:abstractNum w:abstractNumId="11" w15:restartNumberingAfterBreak="0">
+  <w:abstractNum w:abstractNumId="12" w15:restartNumberingAfterBreak="0">
     <w:nsid w:val="5C2D0390"/>
     <w:multiLevelType w:val="multilevel"/>
     <w:tmpl w:val="BF141DE6"/>
@@ -3093,7 +3506,7 @@
       <w:lvlJc w:val="left"/>
     </w:lvl>
   </w:abstractNum>
-  <w:abstractNum w:abstractNumId="12" w15:restartNumberingAfterBreak="0">
+  <w:abstractNum w:abstractNumId="13" w15:restartNumberingAfterBreak="0">
     <w:nsid w:val="6A737A9C"/>
     <w:multiLevelType w:val="hybridMultilevel"/>
     <w:tmpl w:val="25989292"/>
@@ -3179,7 +3592,7 @@
       </w:pPr>
     </w:lvl>
   </w:abstractNum>
-  <w:abstractNum w:abstractNumId="13" w15:restartNumberingAfterBreak="0">
+  <w:abstractNum w:abstractNumId="14" w15:restartNumberingAfterBreak="0">
     <w:nsid w:val="6AAD4098"/>
     <w:multiLevelType w:val="multilevel"/>
     <w:tmpl w:val="8ED4086E"/>
@@ -3243,7 +3656,7 @@
       <w:lvlJc w:val="left"/>
     </w:lvl>
   </w:abstractNum>
-  <w:abstractNum w:abstractNumId="14" w15:restartNumberingAfterBreak="0">
+  <w:abstractNum w:abstractNumId="15" w15:restartNumberingAfterBreak="0">
     <w:nsid w:val="7DB60BEC"/>
     <w:multiLevelType w:val="multilevel"/>
     <w:tmpl w:val="26D047F2"/>
@@ -3343,22 +3756,22 @@
     </w:lvlOverride>
   </w:num>
   <w:num w:numId="2" w16cid:durableId="1475562357">
-    <w:abstractNumId w:val="8"/>
+    <w:abstractNumId w:val="9"/>
   </w:num>
   <w:num w:numId="3" w16cid:durableId="1322660949">
     <w:abstractNumId w:val="1"/>
   </w:num>
   <w:num w:numId="4" w16cid:durableId="1906642910">
-    <w:abstractNumId w:val="10"/>
+    <w:abstractNumId w:val="11"/>
   </w:num>
   <w:num w:numId="5" w16cid:durableId="1256985938">
-    <w:abstractNumId w:val="14"/>
+    <w:abstractNumId w:val="15"/>
   </w:num>
   <w:num w:numId="6" w16cid:durableId="1449621369">
-    <w:abstractNumId w:val="4"/>
+    <w:abstractNumId w:val="5"/>
   </w:num>
   <w:num w:numId="7" w16cid:durableId="626660600">
-    <w:abstractNumId w:val="5"/>
+    <w:abstractNumId w:val="6"/>
   </w:num>
   <w:num w:numId="8" w16cid:durableId="868420611">
     <w:abstractNumId w:val="2"/>
@@ -3367,25 +3780,28 @@
     <w:abstractNumId w:val="0"/>
   </w:num>
   <w:num w:numId="10" w16cid:durableId="1066102819">
-    <w:abstractNumId w:val="11"/>
+    <w:abstractNumId w:val="12"/>
   </w:num>
   <w:num w:numId="11" w16cid:durableId="519928115">
-    <w:abstractNumId w:val="9"/>
+    <w:abstractNumId w:val="10"/>
   </w:num>
   <w:num w:numId="12" w16cid:durableId="1333796148">
+    <w:abstractNumId w:val="14"/>
+  </w:num>
+  <w:num w:numId="13" w16cid:durableId="1867525886">
+    <w:abstractNumId w:val="8"/>
+  </w:num>
+  <w:num w:numId="14" w16cid:durableId="213390976">
     <w:abstractNumId w:val="13"/>
   </w:num>
-  <w:num w:numId="13" w16cid:durableId="1867525886">
+  <w:num w:numId="15" w16cid:durableId="773404970">
     <w:abstractNumId w:val="7"/>
-  </w:num>
-  <w:num w:numId="14" w16cid:durableId="213390976">
-    <w:abstractNumId w:val="12"/>
-  </w:num>
-  <w:num w:numId="15" w16cid:durableId="773404970">
-    <w:abstractNumId w:val="6"/>
   </w:num>
   <w:num w:numId="16" w16cid:durableId="470027948">
     <w:abstractNumId w:val="3"/>
+  </w:num>
+  <w:num w:numId="17" w16cid:durableId="2119907191">
+    <w:abstractNumId w:val="4"/>
   </w:num>
 </w:numbering>
 </file>
@@ -3989,7 +4405,6 @@
   <w:style w:type="character" w:default="1" w:styleId="Absatz-Standardschriftart">
     <w:name w:val="Default Paragraph Font"/>
     <w:uiPriority w:val="1"/>
-    <w:semiHidden/>
     <w:unhideWhenUsed/>
   </w:style>
   <w:style w:type="table" w:default="1" w:styleId="NormaleTabelle">

</xml_diff>

<commit_message>
doku erweitert noel du peach ga go schaffe
</commit_message>
<xml_diff>
--- a/Dokumentation.docx
+++ b/Dokumentation.docx
@@ -755,39 +755,7 @@
           <w:sz w:val="24"/>
           <w:szCs w:val="24"/>
         </w:rPr>
-        <w:t xml:space="preserve"> teilten wir zuerst die Arbeit auf. Noel übernahm das Gestalten der Dokumentation, während Florian ein </w:t>
-      </w:r>
-      <w:proofErr w:type="spellStart"/>
-      <w:r>
-        <w:rPr>
-          <w:sz w:val="24"/>
-          <w:szCs w:val="24"/>
-        </w:rPr>
-        <w:t>Repositorie</w:t>
-      </w:r>
-      <w:proofErr w:type="spellEnd"/>
-      <w:r>
-        <w:rPr>
-          <w:sz w:val="24"/>
-          <w:szCs w:val="24"/>
-        </w:rPr>
-        <w:t xml:space="preserve"> in </w:t>
-      </w:r>
-      <w:proofErr w:type="spellStart"/>
-      <w:r>
-        <w:rPr>
-          <w:sz w:val="24"/>
-          <w:szCs w:val="24"/>
-        </w:rPr>
-        <w:t>Git</w:t>
-      </w:r>
-      <w:proofErr w:type="spellEnd"/>
-      <w:r>
-        <w:rPr>
-          <w:sz w:val="24"/>
-          <w:szCs w:val="24"/>
-        </w:rPr>
-        <w:t xml:space="preserve"> für all unsere Dateien angelegt hat.</w:t>
+        <w:t xml:space="preserve"> teilten wir zuerst die Arbeit auf. Noel übernahm das Gestalten der Dokumentation, während Florian ein Repositorie in Git für all unsere Dateien angelegt hat.</w:t>
       </w:r>
       <w:r>
         <w:rPr>
@@ -1217,7 +1185,6 @@
         </w:rPr>
         <w:t>(</w:t>
       </w:r>
-      <w:proofErr w:type="gramStart"/>
       <w:r>
         <w:rPr>
           <w:lang w:val="en-GB"/>
@@ -1240,14 +1207,7 @@
         <w:rPr>
           <w:lang w:val="en-GB"/>
         </w:rPr>
-        <w:t xml:space="preserve"> </w:t>
-      </w:r>
-      <w:proofErr w:type="gramEnd"/>
-      <w:r>
-        <w:rPr>
-          <w:lang w:val="en-GB"/>
-        </w:rPr>
-        <w:t xml:space="preserve">                                                                         </w:t>
+        <w:t xml:space="preserve">                                                                          </w:t>
       </w:r>
       <w:r>
         <w:rPr>
@@ -1332,39 +1292,7 @@
           <w:sz w:val="24"/>
           <w:szCs w:val="24"/>
         </w:rPr>
-        <w:t xml:space="preserve">Er sammelte Ideen, welche ein Benutzer von unserer Webseite erwarten würde, und schrieb diese auf </w:t>
-      </w:r>
-      <w:proofErr w:type="spellStart"/>
-      <w:r>
-        <w:rPr>
-          <w:sz w:val="24"/>
-          <w:szCs w:val="24"/>
-        </w:rPr>
-        <w:t>One</w:t>
-      </w:r>
-      <w:proofErr w:type="spellEnd"/>
-      <w:r>
-        <w:rPr>
-          <w:sz w:val="24"/>
-          <w:szCs w:val="24"/>
-        </w:rPr>
-        <w:t xml:space="preserve"> Note auf. Nach dem er 7 Ziele gesammelt hatte, erstellte er auf </w:t>
-      </w:r>
-      <w:proofErr w:type="spellStart"/>
-      <w:r>
-        <w:rPr>
-          <w:sz w:val="24"/>
-          <w:szCs w:val="24"/>
-        </w:rPr>
-        <w:t>Github</w:t>
-      </w:r>
-      <w:proofErr w:type="spellEnd"/>
-      <w:r>
-        <w:rPr>
-          <w:sz w:val="24"/>
-          <w:szCs w:val="24"/>
-        </w:rPr>
-        <w:t xml:space="preserve"> ein Kanban Project und fügte die Ziele dort ein</w:t>
+        <w:t>Er sammelte Ideen, welche ein Benutzer von unserer Webseite erwarten würde, und schrieb diese auf One Note auf. Nach dem er 7 Ziele gesammelt hatte, erstellte er auf Github ein Kanban Project und fügte die Ziele dort ein</w:t>
       </w:r>
       <w:r>
         <w:rPr>
@@ -1604,6 +1532,7 @@
       <w:r>
         <w:rPr>
           <w:b/>
+          <w:noProof/>
           <w:sz w:val="28"/>
         </w:rPr>
         <w:drawing>
@@ -1807,17 +1736,94 @@
         <w:pStyle w:val="berschrift1"/>
         <w:rPr>
           <w:color w:val="8DD873" w:themeColor="accent6" w:themeTint="99"/>
-          <w:sz w:val="24"/>
-          <w:szCs w:val="24"/>
+          <w:szCs w:val="32"/>
         </w:rPr>
       </w:pPr>
       <w:r>
         <w:rPr>
           <w:color w:val="8DD873" w:themeColor="accent6" w:themeTint="99"/>
-          <w:sz w:val="24"/>
-          <w:szCs w:val="24"/>
+          <w:szCs w:val="32"/>
         </w:rPr>
         <w:t>Realisieren</w:t>
+      </w:r>
+    </w:p>
+    <w:p>
+      <w:r>
+        <w:t>Als wir alles geplant und entschieden hatten, begannen wir mit dem Programmieren der Webseite.</w:t>
+      </w:r>
+    </w:p>
+    <w:p/>
+    <w:p>
+      <w:pPr>
+        <w:pStyle w:val="berschrift2"/>
+        <w:rPr>
+          <w:color w:val="8DD873" w:themeColor="accent6" w:themeTint="99"/>
+        </w:rPr>
+      </w:pPr>
+      <w:r>
+        <w:rPr>
+          <w:color w:val="8DD873" w:themeColor="accent6" w:themeTint="99"/>
+        </w:rPr>
+        <w:t>Homepage Gestaltung</w:t>
+      </w:r>
+    </w:p>
+    <w:p>
+      <w:pPr>
+        <w:rPr>
+          <w:sz w:val="24"/>
+          <w:szCs w:val="24"/>
+        </w:rPr>
+      </w:pPr>
+      <w:r>
+        <w:rPr>
+          <w:sz w:val="24"/>
+          <w:szCs w:val="24"/>
+        </w:rPr>
+        <w:t>Wir teilten die Arbeit so auf, sodass Noel zuerst die Homepage gestaltete und ich weiter an der Dokumentation arbeitete. Noel benutzte flex boxen und das, von uns gewünschte Layout, verwirklichen zu können</w:t>
+      </w:r>
+      <w:r>
+        <w:rPr>
+          <w:sz w:val="24"/>
+          <w:szCs w:val="24"/>
+        </w:rPr>
+        <w:t>. Den Übergang zu erstellen war jedoch einfacher als gedacht, was uns viel Arbeit abnahm.</w:t>
+      </w:r>
+    </w:p>
+    <w:p>
+      <w:pPr>
+        <w:rPr>
+          <w:sz w:val="24"/>
+          <w:szCs w:val="24"/>
+        </w:rPr>
+      </w:pPr>
+    </w:p>
+    <w:p>
+      <w:pPr>
+        <w:rPr>
+          <w:sz w:val="24"/>
+          <w:szCs w:val="24"/>
+        </w:rPr>
+      </w:pPr>
+      <w:r>
+        <w:rPr>
+          <w:sz w:val="24"/>
+          <w:szCs w:val="24"/>
+        </w:rPr>
+        <w:t xml:space="preserve">Währenddessen machte </w:t>
+      </w:r>
+      <w:r>
+        <w:rPr>
+          <w:sz w:val="24"/>
+          <w:szCs w:val="24"/>
+        </w:rPr>
+        <w:t>sich Florian</w:t>
+      </w:r>
+      <w:r>
+        <w:rPr>
+          <w:sz w:val="24"/>
+          <w:szCs w:val="24"/>
+        </w:rPr>
+        <w:t xml:space="preserve"> Gedanken, wie wir ein Feedback Link einbauen könnten. Zum glück konnte mir hier Herr Gehrig eine gute und einfache Lösung liefern. Ich sollte mailto benutzen, sodass man dann direkt auf meine Schulwebseite kommen kann.</w:t>
       </w:r>
     </w:p>
     <w:p/>
@@ -4405,6 +4411,7 @@
   <w:style w:type="character" w:default="1" w:styleId="Absatz-Standardschriftart">
     <w:name w:val="Default Paragraph Font"/>
     <w:uiPriority w:val="1"/>
+    <w:semiHidden/>
     <w:unhideWhenUsed/>
   </w:style>
   <w:style w:type="table" w:default="1" w:styleId="NormaleTabelle">

</xml_diff>

<commit_message>
noel du peach arbeite!
</commit_message>
<xml_diff>
--- a/Dokumentation.docx
+++ b/Dokumentation.docx
@@ -5,18 +5,96 @@
     <w:p>
       <w:pPr>
         <w:spacing w:before="6800"/>
-      </w:pPr>
-      <w:r>
-        <w:rPr>
+        <w:rPr>
+          <w:color w:val="3A7C22" w:themeColor="accent6" w:themeShade="BF"/>
+        </w:rPr>
+      </w:pPr>
+      <w:r>
+        <w:rPr>
+          <w:noProof/>
+          <w:color w:val="3A7C22" w:themeColor="accent6" w:themeShade="BF"/>
+        </w:rPr>
+        <w:drawing>
+          <wp:anchor distT="0" distB="0" distL="114300" distR="114300" simplePos="0" relativeHeight="251662336" behindDoc="0" locked="0" layoutInCell="1" allowOverlap="1" wp14:anchorId="5CB0B084" wp14:editId="1F80DCE1">
+            <wp:simplePos x="0" y="0"/>
+            <wp:positionH relativeFrom="margin">
+              <wp:align>center</wp:align>
+            </wp:positionH>
+            <wp:positionV relativeFrom="paragraph">
+              <wp:posOffset>-338207</wp:posOffset>
+            </wp:positionV>
+            <wp:extent cx="4253948" cy="4253948"/>
+            <wp:effectExtent l="0" t="0" r="0" b="0"/>
+            <wp:wrapNone/>
+            <wp:docPr id="680525083" name="Grafik 1" descr="Ein Bild, das Grafiken, Text, Schrift, Grafikdesign enthält."/>
+            <wp:cNvGraphicFramePr>
+              <a:graphicFrameLocks xmlns:a="http://schemas.openxmlformats.org/drawingml/2006/main" noChangeAspect="1"/>
+            </wp:cNvGraphicFramePr>
+            <a:graphic xmlns:a="http://schemas.openxmlformats.org/drawingml/2006/main">
+              <a:graphicData uri="http://schemas.openxmlformats.org/drawingml/2006/picture">
+                <pic:pic xmlns:pic="http://schemas.openxmlformats.org/drawingml/2006/picture">
+                  <pic:nvPicPr>
+                    <pic:cNvPr id="680525083" name="Grafik 1" descr="Ein Bild, das Grafiken, Text, Schrift, Grafikdesign enthält."/>
+                    <pic:cNvPicPr>
+                      <a:picLocks noChangeAspect="1" noChangeArrowheads="1"/>
+                    </pic:cNvPicPr>
+                  </pic:nvPicPr>
+                  <pic:blipFill>
+                    <a:blip r:embed="rId8">
+                      <a:extLst>
+                        <a:ext uri="{28A0092B-C50C-407E-A947-70E740481C1C}">
+                          <a14:useLocalDpi xmlns:a14="http://schemas.microsoft.com/office/drawing/2010/main" val="0"/>
+                        </a:ext>
+                      </a:extLst>
+                    </a:blip>
+                    <a:srcRect/>
+                    <a:stretch>
+                      <a:fillRect/>
+                    </a:stretch>
+                  </pic:blipFill>
+                  <pic:spPr bwMode="auto">
+                    <a:xfrm>
+                      <a:off x="0" y="0"/>
+                      <a:ext cx="4253948" cy="4253948"/>
+                    </a:xfrm>
+                    <a:prstGeom prst="rect">
+                      <a:avLst/>
+                    </a:prstGeom>
+                    <a:noFill/>
+                    <a:ln>
+                      <a:noFill/>
+                    </a:ln>
+                  </pic:spPr>
+                </pic:pic>
+              </a:graphicData>
+            </a:graphic>
+            <wp14:sizeRelH relativeFrom="margin">
+              <wp14:pctWidth>0</wp14:pctWidth>
+            </wp14:sizeRelH>
+            <wp14:sizeRelV relativeFrom="margin">
+              <wp14:pctHeight>0</wp14:pctHeight>
+            </wp14:sizeRelV>
+          </wp:anchor>
+        </w:drawing>
+      </w:r>
+      <w:r>
+        <w:rPr>
+          <w:color w:val="3A7C22" w:themeColor="accent6" w:themeShade="BF"/>
           <w:sz w:val="40"/>
         </w:rPr>
         <w:t>Projektauftrag Modul 431</w:t>
       </w:r>
     </w:p>
     <w:p>
+      <w:pPr>
+        <w:rPr>
+          <w:color w:val="3A7C22" w:themeColor="accent6" w:themeShade="BF"/>
+        </w:rPr>
+      </w:pPr>
       <w:r>
         <w:rPr>
           <w:b/>
+          <w:color w:val="3A7C22" w:themeColor="accent6" w:themeShade="BF"/>
           <w:sz w:val="40"/>
         </w:rPr>
         <w:t>Webseite</w:t>
@@ -25,9 +103,13 @@
     <w:p>
       <w:pPr>
         <w:spacing w:before="480"/>
-      </w:pPr>
-      <w:r>
-        <w:rPr>
+        <w:rPr>
+          <w:color w:val="000000" w:themeColor="text1"/>
+        </w:rPr>
+      </w:pPr>
+      <w:r>
+        <w:rPr>
+          <w:color w:val="000000" w:themeColor="text1"/>
           <w:sz w:val="32"/>
           <w:szCs w:val="32"/>
           <w:lang w:val="en-GB"/>
@@ -36,6 +118,7 @@
       </w:r>
       <w:r>
         <w:rPr>
+          <w:color w:val="000000" w:themeColor="text1"/>
           <w:sz w:val="32"/>
           <w:szCs w:val="32"/>
         </w:rPr>
@@ -43,6 +126,7 @@
       </w:r>
       <w:r>
         <w:rPr>
+          <w:color w:val="000000" w:themeColor="text1"/>
           <w:sz w:val="32"/>
           <w:szCs w:val="32"/>
           <w:lang w:val="en-GB"/>
@@ -51,6 +135,7 @@
       </w:r>
       <w:r>
         <w:rPr>
+          <w:color w:val="000000" w:themeColor="text1"/>
           <w:sz w:val="32"/>
           <w:szCs w:val="32"/>
         </w:rPr>
@@ -58,6 +143,7 @@
       </w:r>
       <w:r>
         <w:rPr>
+          <w:color w:val="000000" w:themeColor="text1"/>
           <w:sz w:val="32"/>
           <w:szCs w:val="32"/>
           <w:lang w:val="en-GB"/>
@@ -66,6 +152,7 @@
       </w:r>
       <w:r>
         <w:rPr>
+          <w:color w:val="000000" w:themeColor="text1"/>
           <w:sz w:val="32"/>
           <w:szCs w:val="32"/>
         </w:rPr>
@@ -77,12 +164,14 @@
         <w:spacing w:before="0"/>
         <w:rPr>
           <w:b/>
+          <w:color w:val="3A7C22" w:themeColor="accent6" w:themeShade="BF"/>
           <w:sz w:val="40"/>
         </w:rPr>
       </w:pPr>
       <w:r>
         <w:rPr>
           <w:b/>
+          <w:color w:val="3A7C22" w:themeColor="accent6" w:themeShade="BF"/>
           <w:sz w:val="40"/>
         </w:rPr>
         <w:br w:type="page"/>
@@ -154,7 +243,7 @@
           <w:r>
             <w:fldChar w:fldCharType="separate"/>
           </w:r>
-          <w:hyperlink w:anchor="_Toc200617662" w:history="1">
+          <w:hyperlink w:anchor="_Toc200632412" w:history="1">
             <w:r>
               <w:rPr>
                 <w:rStyle w:val="Hyperlink"/>
@@ -200,7 +289,7 @@
                 <w:noProof/>
                 <w:webHidden/>
               </w:rPr>
-              <w:instrText xml:space="preserve"> PAGEREF _Toc200617662 \h </w:instrText>
+              <w:instrText xml:space="preserve"> PAGEREF _Toc200632412 \h </w:instrText>
             </w:r>
             <w:r>
               <w:rPr>
@@ -248,7 +337,7 @@
               <w14:ligatures w14:val="standardContextual"/>
             </w:rPr>
           </w:pPr>
-          <w:hyperlink w:anchor="_Toc200617663" w:history="1">
+          <w:hyperlink w:anchor="_Toc200632413" w:history="1">
             <w:r>
               <w:rPr>
                 <w:rStyle w:val="Hyperlink"/>
@@ -294,7 +383,7 @@
                 <w:noProof/>
                 <w:webHidden/>
               </w:rPr>
-              <w:instrText xml:space="preserve"> PAGEREF _Toc200617663 \h </w:instrText>
+              <w:instrText xml:space="preserve"> PAGEREF _Toc200632413 \h </w:instrText>
             </w:r>
             <w:r>
               <w:rPr>
@@ -342,7 +431,7 @@
               <w14:ligatures w14:val="standardContextual"/>
             </w:rPr>
           </w:pPr>
-          <w:hyperlink w:anchor="_Toc200617664" w:history="1">
+          <w:hyperlink w:anchor="_Toc200632414" w:history="1">
             <w:r>
               <w:rPr>
                 <w:rStyle w:val="Hyperlink"/>
@@ -388,7 +477,7 @@
                 <w:noProof/>
                 <w:webHidden/>
               </w:rPr>
-              <w:instrText xml:space="preserve"> PAGEREF _Toc200617664 \h </w:instrText>
+              <w:instrText xml:space="preserve"> PAGEREF _Toc200632414 \h </w:instrText>
             </w:r>
             <w:r>
               <w:rPr>
@@ -436,7 +525,7 @@
               <w14:ligatures w14:val="standardContextual"/>
             </w:rPr>
           </w:pPr>
-          <w:hyperlink w:anchor="_Toc200617665" w:history="1">
+          <w:hyperlink w:anchor="_Toc200632415" w:history="1">
             <w:r>
               <w:rPr>
                 <w:rStyle w:val="Hyperlink"/>
@@ -482,7 +571,7 @@
                 <w:noProof/>
                 <w:webHidden/>
               </w:rPr>
-              <w:instrText xml:space="preserve"> PAGEREF _Toc200617665 \h </w:instrText>
+              <w:instrText xml:space="preserve"> PAGEREF _Toc200632415 \h </w:instrText>
             </w:r>
             <w:r>
               <w:rPr>
@@ -503,6 +592,194 @@
                 <w:webHidden/>
               </w:rPr>
               <w:t>4</w:t>
+            </w:r>
+            <w:r>
+              <w:rPr>
+                <w:noProof/>
+                <w:webHidden/>
+              </w:rPr>
+              <w:fldChar w:fldCharType="end"/>
+            </w:r>
+          </w:hyperlink>
+        </w:p>
+        <w:p>
+          <w:pPr>
+            <w:pStyle w:val="Verzeichnis2"/>
+            <w:tabs>
+              <w:tab w:val="left" w:pos="960"/>
+              <w:tab w:val="right" w:leader="dot" w:pos="9737"/>
+            </w:tabs>
+            <w:rPr>
+              <w:rFonts w:asciiTheme="minorHAnsi" w:eastAsiaTheme="minorEastAsia" w:hAnsiTheme="minorHAnsi" w:cstheme="minorBidi"/>
+              <w:noProof/>
+              <w:kern w:val="2"/>
+              <w:sz w:val="24"/>
+              <w:szCs w:val="24"/>
+              <w:lang w:eastAsia="de-CH"/>
+              <w14:ligatures w14:val="standardContextual"/>
+            </w:rPr>
+          </w:pPr>
+          <w:hyperlink w:anchor="_Toc200632416" w:history="1">
+            <w:r>
+              <w:rPr>
+                <w:rStyle w:val="Hyperlink"/>
+                <w:noProof/>
+              </w:rPr>
+              <w:t>2.3</w:t>
+            </w:r>
+            <w:r>
+              <w:rPr>
+                <w:rFonts w:asciiTheme="minorHAnsi" w:eastAsiaTheme="minorEastAsia" w:hAnsiTheme="minorHAnsi" w:cstheme="minorBidi"/>
+                <w:noProof/>
+                <w:kern w:val="2"/>
+                <w:sz w:val="24"/>
+                <w:szCs w:val="24"/>
+                <w:lang w:eastAsia="de-CH"/>
+                <w14:ligatures w14:val="standardContextual"/>
+              </w:rPr>
+              <w:tab/>
+            </w:r>
+            <w:r>
+              <w:rPr>
+                <w:rStyle w:val="Hyperlink"/>
+                <w:noProof/>
+              </w:rPr>
+              <w:t>Visualisierter Zeitplan</w:t>
+            </w:r>
+            <w:r>
+              <w:rPr>
+                <w:noProof/>
+                <w:webHidden/>
+              </w:rPr>
+              <w:tab/>
+            </w:r>
+            <w:r>
+              <w:rPr>
+                <w:noProof/>
+                <w:webHidden/>
+              </w:rPr>
+              <w:fldChar w:fldCharType="begin"/>
+            </w:r>
+            <w:r>
+              <w:rPr>
+                <w:noProof/>
+                <w:webHidden/>
+              </w:rPr>
+              <w:instrText xml:space="preserve"> PAGEREF _Toc200632416 \h </w:instrText>
+            </w:r>
+            <w:r>
+              <w:rPr>
+                <w:noProof/>
+                <w:webHidden/>
+              </w:rPr>
+            </w:r>
+            <w:r>
+              <w:rPr>
+                <w:noProof/>
+                <w:webHidden/>
+              </w:rPr>
+              <w:fldChar w:fldCharType="separate"/>
+            </w:r>
+            <w:r>
+              <w:rPr>
+                <w:noProof/>
+                <w:webHidden/>
+              </w:rPr>
+              <w:t>5</w:t>
+            </w:r>
+            <w:r>
+              <w:rPr>
+                <w:noProof/>
+                <w:webHidden/>
+              </w:rPr>
+              <w:fldChar w:fldCharType="end"/>
+            </w:r>
+          </w:hyperlink>
+        </w:p>
+        <w:p>
+          <w:pPr>
+            <w:pStyle w:val="Verzeichnis2"/>
+            <w:tabs>
+              <w:tab w:val="left" w:pos="960"/>
+              <w:tab w:val="right" w:leader="dot" w:pos="9737"/>
+            </w:tabs>
+            <w:rPr>
+              <w:rFonts w:asciiTheme="minorHAnsi" w:eastAsiaTheme="minorEastAsia" w:hAnsiTheme="minorHAnsi" w:cstheme="minorBidi"/>
+              <w:noProof/>
+              <w:kern w:val="2"/>
+              <w:sz w:val="24"/>
+              <w:szCs w:val="24"/>
+              <w:lang w:eastAsia="de-CH"/>
+              <w14:ligatures w14:val="standardContextual"/>
+            </w:rPr>
+          </w:pPr>
+          <w:hyperlink w:anchor="_Toc200632417" w:history="1">
+            <w:r>
+              <w:rPr>
+                <w:rStyle w:val="Hyperlink"/>
+                <w:noProof/>
+              </w:rPr>
+              <w:t>2.4</w:t>
+            </w:r>
+            <w:r>
+              <w:rPr>
+                <w:rFonts w:asciiTheme="minorHAnsi" w:eastAsiaTheme="minorEastAsia" w:hAnsiTheme="minorHAnsi" w:cstheme="minorBidi"/>
+                <w:noProof/>
+                <w:kern w:val="2"/>
+                <w:sz w:val="24"/>
+                <w:szCs w:val="24"/>
+                <w:lang w:eastAsia="de-CH"/>
+                <w14:ligatures w14:val="standardContextual"/>
+              </w:rPr>
+              <w:tab/>
+            </w:r>
+            <w:r>
+              <w:rPr>
+                <w:rStyle w:val="Hyperlink"/>
+                <w:noProof/>
+              </w:rPr>
+              <w:t>Mindmap</w:t>
+            </w:r>
+            <w:r>
+              <w:rPr>
+                <w:noProof/>
+                <w:webHidden/>
+              </w:rPr>
+              <w:tab/>
+            </w:r>
+            <w:r>
+              <w:rPr>
+                <w:noProof/>
+                <w:webHidden/>
+              </w:rPr>
+              <w:fldChar w:fldCharType="begin"/>
+            </w:r>
+            <w:r>
+              <w:rPr>
+                <w:noProof/>
+                <w:webHidden/>
+              </w:rPr>
+              <w:instrText xml:space="preserve"> PAGEREF _Toc200632417 \h </w:instrText>
+            </w:r>
+            <w:r>
+              <w:rPr>
+                <w:noProof/>
+                <w:webHidden/>
+              </w:rPr>
+            </w:r>
+            <w:r>
+              <w:rPr>
+                <w:noProof/>
+                <w:webHidden/>
+              </w:rPr>
+              <w:fldChar w:fldCharType="separate"/>
+            </w:r>
+            <w:r>
+              <w:rPr>
+                <w:noProof/>
+                <w:webHidden/>
+              </w:rPr>
+              <w:t>5</w:t>
             </w:r>
             <w:r>
               <w:rPr>
@@ -530,7 +807,7 @@
               <w14:ligatures w14:val="standardContextual"/>
             </w:rPr>
           </w:pPr>
-          <w:hyperlink w:anchor="_Toc200617666" w:history="1">
+          <w:hyperlink w:anchor="_Toc200632418" w:history="1">
             <w:r>
               <w:rPr>
                 <w:rStyle w:val="Hyperlink"/>
@@ -576,7 +853,7 @@
                 <w:noProof/>
                 <w:webHidden/>
               </w:rPr>
-              <w:instrText xml:space="preserve"> PAGEREF _Toc200617666 \h </w:instrText>
+              <w:instrText xml:space="preserve"> PAGEREF _Toc200632418 \h </w:instrText>
             </w:r>
             <w:r>
               <w:rPr>
@@ -596,7 +873,7 @@
                 <w:noProof/>
                 <w:webHidden/>
               </w:rPr>
-              <w:t>5</w:t>
+              <w:t>6</w:t>
             </w:r>
             <w:r>
               <w:rPr>
@@ -624,7 +901,7 @@
               <w14:ligatures w14:val="standardContextual"/>
             </w:rPr>
           </w:pPr>
-          <w:hyperlink w:anchor="_Toc200617667" w:history="1">
+          <w:hyperlink w:anchor="_Toc200632419" w:history="1">
             <w:r>
               <w:rPr>
                 <w:rStyle w:val="Hyperlink"/>
@@ -670,7 +947,7 @@
                 <w:noProof/>
                 <w:webHidden/>
               </w:rPr>
-              <w:instrText xml:space="preserve"> PAGEREF _Toc200617667 \h </w:instrText>
+              <w:instrText xml:space="preserve"> PAGEREF _Toc200632419 \h </w:instrText>
             </w:r>
             <w:r>
               <w:rPr>
@@ -690,7 +967,195 @@
                 <w:noProof/>
                 <w:webHidden/>
               </w:rPr>
-              <w:t>5</w:t>
+              <w:t>6</w:t>
+            </w:r>
+            <w:r>
+              <w:rPr>
+                <w:noProof/>
+                <w:webHidden/>
+              </w:rPr>
+              <w:fldChar w:fldCharType="end"/>
+            </w:r>
+          </w:hyperlink>
+        </w:p>
+        <w:p>
+          <w:pPr>
+            <w:pStyle w:val="Verzeichnis1"/>
+            <w:tabs>
+              <w:tab w:val="left" w:pos="480"/>
+              <w:tab w:val="right" w:leader="dot" w:pos="9737"/>
+            </w:tabs>
+            <w:rPr>
+              <w:rFonts w:asciiTheme="minorHAnsi" w:eastAsiaTheme="minorEastAsia" w:hAnsiTheme="minorHAnsi" w:cstheme="minorBidi"/>
+              <w:noProof/>
+              <w:kern w:val="2"/>
+              <w:sz w:val="24"/>
+              <w:szCs w:val="24"/>
+              <w:lang w:eastAsia="de-CH"/>
+              <w14:ligatures w14:val="standardContextual"/>
+            </w:rPr>
+          </w:pPr>
+          <w:hyperlink w:anchor="_Toc200632420" w:history="1">
+            <w:r>
+              <w:rPr>
+                <w:rStyle w:val="Hyperlink"/>
+                <w:noProof/>
+              </w:rPr>
+              <w:t>4</w:t>
+            </w:r>
+            <w:r>
+              <w:rPr>
+                <w:rFonts w:asciiTheme="minorHAnsi" w:eastAsiaTheme="minorEastAsia" w:hAnsiTheme="minorHAnsi" w:cstheme="minorBidi"/>
+                <w:noProof/>
+                <w:kern w:val="2"/>
+                <w:sz w:val="24"/>
+                <w:szCs w:val="24"/>
+                <w:lang w:eastAsia="de-CH"/>
+                <w14:ligatures w14:val="standardContextual"/>
+              </w:rPr>
+              <w:tab/>
+            </w:r>
+            <w:r>
+              <w:rPr>
+                <w:rStyle w:val="Hyperlink"/>
+                <w:noProof/>
+              </w:rPr>
+              <w:t>Realisieren</w:t>
+            </w:r>
+            <w:r>
+              <w:rPr>
+                <w:noProof/>
+                <w:webHidden/>
+              </w:rPr>
+              <w:tab/>
+            </w:r>
+            <w:r>
+              <w:rPr>
+                <w:noProof/>
+                <w:webHidden/>
+              </w:rPr>
+              <w:fldChar w:fldCharType="begin"/>
+            </w:r>
+            <w:r>
+              <w:rPr>
+                <w:noProof/>
+                <w:webHidden/>
+              </w:rPr>
+              <w:instrText xml:space="preserve"> PAGEREF _Toc200632420 \h </w:instrText>
+            </w:r>
+            <w:r>
+              <w:rPr>
+                <w:noProof/>
+                <w:webHidden/>
+              </w:rPr>
+            </w:r>
+            <w:r>
+              <w:rPr>
+                <w:noProof/>
+                <w:webHidden/>
+              </w:rPr>
+              <w:fldChar w:fldCharType="separate"/>
+            </w:r>
+            <w:r>
+              <w:rPr>
+                <w:noProof/>
+                <w:webHidden/>
+              </w:rPr>
+              <w:t>6</w:t>
+            </w:r>
+            <w:r>
+              <w:rPr>
+                <w:noProof/>
+                <w:webHidden/>
+              </w:rPr>
+              <w:fldChar w:fldCharType="end"/>
+            </w:r>
+          </w:hyperlink>
+        </w:p>
+        <w:p>
+          <w:pPr>
+            <w:pStyle w:val="Verzeichnis2"/>
+            <w:tabs>
+              <w:tab w:val="left" w:pos="960"/>
+              <w:tab w:val="right" w:leader="dot" w:pos="9737"/>
+            </w:tabs>
+            <w:rPr>
+              <w:rFonts w:asciiTheme="minorHAnsi" w:eastAsiaTheme="minorEastAsia" w:hAnsiTheme="minorHAnsi" w:cstheme="minorBidi"/>
+              <w:noProof/>
+              <w:kern w:val="2"/>
+              <w:sz w:val="24"/>
+              <w:szCs w:val="24"/>
+              <w:lang w:eastAsia="de-CH"/>
+              <w14:ligatures w14:val="standardContextual"/>
+            </w:rPr>
+          </w:pPr>
+          <w:hyperlink w:anchor="_Toc200632421" w:history="1">
+            <w:r>
+              <w:rPr>
+                <w:rStyle w:val="Hyperlink"/>
+                <w:noProof/>
+              </w:rPr>
+              <w:t>4.1</w:t>
+            </w:r>
+            <w:r>
+              <w:rPr>
+                <w:rFonts w:asciiTheme="minorHAnsi" w:eastAsiaTheme="minorEastAsia" w:hAnsiTheme="minorHAnsi" w:cstheme="minorBidi"/>
+                <w:noProof/>
+                <w:kern w:val="2"/>
+                <w:sz w:val="24"/>
+                <w:szCs w:val="24"/>
+                <w:lang w:eastAsia="de-CH"/>
+                <w14:ligatures w14:val="standardContextual"/>
+              </w:rPr>
+              <w:tab/>
+            </w:r>
+            <w:r>
+              <w:rPr>
+                <w:rStyle w:val="Hyperlink"/>
+                <w:noProof/>
+              </w:rPr>
+              <w:t>Homepage Gestaltung</w:t>
+            </w:r>
+            <w:r>
+              <w:rPr>
+                <w:noProof/>
+                <w:webHidden/>
+              </w:rPr>
+              <w:tab/>
+            </w:r>
+            <w:r>
+              <w:rPr>
+                <w:noProof/>
+                <w:webHidden/>
+              </w:rPr>
+              <w:fldChar w:fldCharType="begin"/>
+            </w:r>
+            <w:r>
+              <w:rPr>
+                <w:noProof/>
+                <w:webHidden/>
+              </w:rPr>
+              <w:instrText xml:space="preserve"> PAGEREF _Toc200632421 \h </w:instrText>
+            </w:r>
+            <w:r>
+              <w:rPr>
+                <w:noProof/>
+                <w:webHidden/>
+              </w:rPr>
+            </w:r>
+            <w:r>
+              <w:rPr>
+                <w:noProof/>
+                <w:webHidden/>
+              </w:rPr>
+              <w:fldChar w:fldCharType="separate"/>
+            </w:r>
+            <w:r>
+              <w:rPr>
+                <w:noProof/>
+                <w:webHidden/>
+              </w:rPr>
+              <w:t>6</w:t>
             </w:r>
             <w:r>
               <w:rPr>
@@ -727,7 +1192,7 @@
           <w:color w:val="A02B93" w:themeColor="accent5"/>
         </w:rPr>
       </w:pPr>
-      <w:bookmarkStart w:id="0" w:name="_Toc200617662"/>
+      <w:bookmarkStart w:id="0" w:name="_Toc200632412"/>
       <w:r>
         <w:rPr>
           <w:color w:val="A02B93" w:themeColor="accent5"/>
@@ -755,7 +1220,39 @@
           <w:sz w:val="24"/>
           <w:szCs w:val="24"/>
         </w:rPr>
-        <w:t xml:space="preserve"> teilten wir zuerst die Arbeit auf. Noel übernahm das Gestalten der Dokumentation, während Florian ein Repositorie in Git für all unsere Dateien angelegt hat.</w:t>
+        <w:t xml:space="preserve"> teilten wir zuerst die Arbeit auf. Noel übernahm das Gestalten der Dokumentation, während Florian ein </w:t>
+      </w:r>
+      <w:proofErr w:type="spellStart"/>
+      <w:r>
+        <w:rPr>
+          <w:sz w:val="24"/>
+          <w:szCs w:val="24"/>
+        </w:rPr>
+        <w:t>Repositorie</w:t>
+      </w:r>
+      <w:proofErr w:type="spellEnd"/>
+      <w:r>
+        <w:rPr>
+          <w:sz w:val="24"/>
+          <w:szCs w:val="24"/>
+        </w:rPr>
+        <w:t xml:space="preserve"> in </w:t>
+      </w:r>
+      <w:proofErr w:type="spellStart"/>
+      <w:r>
+        <w:rPr>
+          <w:sz w:val="24"/>
+          <w:szCs w:val="24"/>
+        </w:rPr>
+        <w:t>Git</w:t>
+      </w:r>
+      <w:proofErr w:type="spellEnd"/>
+      <w:r>
+        <w:rPr>
+          <w:sz w:val="24"/>
+          <w:szCs w:val="24"/>
+        </w:rPr>
+        <w:t xml:space="preserve"> für all unsere Dateien angelegt hat.</w:t>
       </w:r>
       <w:r>
         <w:rPr>
@@ -865,7 +1362,7 @@
                     </pic:cNvPicPr>
                   </pic:nvPicPr>
                   <pic:blipFill>
-                    <a:blip r:embed="rId8" cstate="print">
+                    <a:blip r:embed="rId9" cstate="print">
                       <a:extLst>
                         <a:ext uri="{28A0092B-C50C-407E-A947-70E740481C1C}">
                           <a14:useLocalDpi xmlns:a14="http://schemas.microsoft.com/office/drawing/2010/main" val="0"/>
@@ -927,7 +1424,7 @@
           <w:color w:val="EE0000"/>
         </w:rPr>
       </w:pPr>
-      <w:bookmarkStart w:id="1" w:name="_Toc200617663"/>
+      <w:bookmarkStart w:id="1" w:name="_Toc200632413"/>
       <w:r>
         <w:rPr>
           <w:color w:val="EE0000"/>
@@ -940,13 +1437,13 @@
       <w:pPr>
         <w:pStyle w:val="berschrift2"/>
         <w:rPr>
-          <w:color w:val="EE0000"/>
-        </w:rPr>
-      </w:pPr>
-      <w:bookmarkStart w:id="2" w:name="_Toc200617664"/>
-      <w:r>
-        <w:rPr>
-          <w:color w:val="EE0000"/>
+          <w:color w:val="FF5353"/>
+        </w:rPr>
+      </w:pPr>
+      <w:bookmarkStart w:id="2" w:name="_Toc200632414"/>
+      <w:r>
+        <w:rPr>
+          <w:color w:val="FF5353"/>
         </w:rPr>
         <w:t>Wireframe</w:t>
       </w:r>
@@ -1010,7 +1507,7 @@
         </w:rPr>
         <w:lastRenderedPageBreak/>
         <w:drawing>
-          <wp:anchor distT="0" distB="0" distL="114300" distR="114300" simplePos="0" relativeHeight="251659264" behindDoc="0" locked="0" layoutInCell="1" allowOverlap="1" wp14:anchorId="16386015" wp14:editId="157BE781">
+          <wp:anchor distT="0" distB="0" distL="114300" distR="114300" simplePos="0" relativeHeight="251659264" behindDoc="0" locked="0" layoutInCell="1" allowOverlap="1" wp14:anchorId="16386015" wp14:editId="32CDE427">
             <wp:simplePos x="0" y="0"/>
             <wp:positionH relativeFrom="margin">
               <wp:posOffset>4019550</wp:posOffset>
@@ -1019,14 +1516,14 @@
               <wp:posOffset>81280</wp:posOffset>
             </wp:positionV>
             <wp:extent cx="1993900" cy="2182495"/>
-            <wp:effectExtent l="0" t="0" r="6350" b="8255"/>
+            <wp:effectExtent l="76200" t="76200" r="82550" b="84455"/>
             <wp:wrapThrough wrapText="bothSides">
               <wp:wrapPolygon edited="0">
-                <wp:start x="0" y="0"/>
-                <wp:lineTo x="0" y="21493"/>
-                <wp:lineTo x="21462" y="21493"/>
-                <wp:lineTo x="21462" y="0"/>
-                <wp:lineTo x="0" y="0"/>
+                <wp:start x="-825" y="-754"/>
+                <wp:lineTo x="-825" y="22247"/>
+                <wp:lineTo x="22288" y="22247"/>
+                <wp:lineTo x="22288" y="-754"/>
+                <wp:lineTo x="-825" y="-754"/>
               </wp:wrapPolygon>
             </wp:wrapThrough>
             <wp:docPr id="2003308268" name="Grafik 2" descr="Ein Bild, das Text, Elektronik, Screenshot, Software enthält.&#10;&#10;KI-generierte Inhalte können fehlerhaft sein."/>
@@ -1043,7 +1540,7 @@
                     </pic:cNvPicPr>
                   </pic:nvPicPr>
                   <pic:blipFill>
-                    <a:blip r:embed="rId9" cstate="print">
+                    <a:blip r:embed="rId10" cstate="print">
                       <a:extLst>
                         <a:ext uri="{28A0092B-C50C-407E-A947-70E740481C1C}">
                           <a14:useLocalDpi xmlns:a14="http://schemas.microsoft.com/office/drawing/2010/main" val="0"/>
@@ -1067,6 +1564,14 @@
                     <a:ln>
                       <a:noFill/>
                     </a:ln>
+                    <a:effectLst>
+                      <a:glow rad="63500">
+                        <a:schemeClr val="accent6">
+                          <a:satMod val="175000"/>
+                          <a:alpha val="40000"/>
+                        </a:schemeClr>
+                      </a:glow>
+                    </a:effectLst>
                   </pic:spPr>
                 </pic:pic>
               </a:graphicData>
@@ -1085,7 +1590,7 @@
           <w:noProof/>
         </w:rPr>
         <w:drawing>
-          <wp:anchor distT="0" distB="0" distL="114300" distR="114300" simplePos="0" relativeHeight="251658240" behindDoc="0" locked="0" layoutInCell="1" allowOverlap="1" wp14:anchorId="3CDD7798" wp14:editId="5A2340DB">
+          <wp:anchor distT="0" distB="0" distL="114300" distR="114300" simplePos="0" relativeHeight="251658240" behindDoc="0" locked="0" layoutInCell="1" allowOverlap="1" wp14:anchorId="3CDD7798" wp14:editId="25491A7E">
             <wp:simplePos x="0" y="0"/>
             <wp:positionH relativeFrom="column">
               <wp:posOffset>-25400</wp:posOffset>
@@ -1094,14 +1599,14 @@
               <wp:posOffset>89535</wp:posOffset>
             </wp:positionV>
             <wp:extent cx="2044700" cy="2197735"/>
-            <wp:effectExtent l="0" t="0" r="0" b="0"/>
+            <wp:effectExtent l="95250" t="114300" r="88900" b="107315"/>
             <wp:wrapThrough wrapText="bothSides">
               <wp:wrapPolygon edited="0">
-                <wp:start x="0" y="0"/>
-                <wp:lineTo x="0" y="21344"/>
-                <wp:lineTo x="21332" y="21344"/>
-                <wp:lineTo x="21332" y="0"/>
-                <wp:lineTo x="0" y="0"/>
+                <wp:start x="-1006" y="-1123"/>
+                <wp:lineTo x="-1006" y="22467"/>
+                <wp:lineTo x="22338" y="22467"/>
+                <wp:lineTo x="22338" y="-1123"/>
+                <wp:lineTo x="-1006" y="-1123"/>
               </wp:wrapPolygon>
             </wp:wrapThrough>
             <wp:docPr id="137652939" name="Grafik 1" descr="Ein Bild, das Text, Screenshot, Software, Design enthält.&#10;&#10;KI-generierte Inhalte können fehlerhaft sein."/>
@@ -1116,7 +1621,7 @@
                     <pic:cNvPicPr/>
                   </pic:nvPicPr>
                   <pic:blipFill>
-                    <a:blip r:embed="rId10" cstate="print">
+                    <a:blip r:embed="rId11" cstate="print">
                       <a:extLst>
                         <a:ext uri="{28A0092B-C50C-407E-A947-70E740481C1C}">
                           <a14:useLocalDpi xmlns:a14="http://schemas.microsoft.com/office/drawing/2010/main" val="0"/>
@@ -1135,6 +1640,13 @@
                     <a:prstGeom prst="rect">
                       <a:avLst/>
                     </a:prstGeom>
+                    <a:effectLst>
+                      <a:glow rad="101600">
+                        <a:srgbClr val="EE0000">
+                          <a:alpha val="60000"/>
+                        </a:srgbClr>
+                      </a:glow>
+                    </a:effectLst>
                   </pic:spPr>
                 </pic:pic>
               </a:graphicData>
@@ -1154,9 +1666,81 @@
         <w:t xml:space="preserve">                                                 </w:t>
       </w:r>
     </w:p>
+    <w:p>
+      <w:r>
+        <w:rPr>
+          <w:noProof/>
+        </w:rPr>
+        <w:drawing>
+          <wp:anchor distT="0" distB="0" distL="114300" distR="114300" simplePos="0" relativeHeight="251663360" behindDoc="0" locked="0" layoutInCell="1" allowOverlap="1" wp14:anchorId="34CF2AE8" wp14:editId="53DD3EBF">
+            <wp:simplePos x="0" y="0"/>
+            <wp:positionH relativeFrom="margin">
+              <wp:posOffset>2230770</wp:posOffset>
+            </wp:positionH>
+            <wp:positionV relativeFrom="paragraph">
+              <wp:posOffset>77455</wp:posOffset>
+            </wp:positionV>
+            <wp:extent cx="1480726" cy="1480726"/>
+            <wp:effectExtent l="0" t="0" r="0" b="0"/>
+            <wp:wrapNone/>
+            <wp:docPr id="1624210414" name="Grafik 8" descr="Ein Bild, das Grafiken, Clipart, Grün, Grafikdesign enthält.&#10;&#10;KI-generierte Inhalte können fehlerhaft sein."/>
+            <wp:cNvGraphicFramePr>
+              <a:graphicFrameLocks xmlns:a="http://schemas.openxmlformats.org/drawingml/2006/main" noChangeAspect="1"/>
+            </wp:cNvGraphicFramePr>
+            <a:graphic xmlns:a="http://schemas.openxmlformats.org/drawingml/2006/main">
+              <a:graphicData uri="http://schemas.openxmlformats.org/drawingml/2006/picture">
+                <pic:pic xmlns:pic="http://schemas.openxmlformats.org/drawingml/2006/picture">
+                  <pic:nvPicPr>
+                    <pic:cNvPr id="1624210414" name="Grafik 8" descr="Ein Bild, das Grafiken, Clipart, Grün, Grafikdesign enthält.&#10;&#10;KI-generierte Inhalte können fehlerhaft sein."/>
+                    <pic:cNvPicPr>
+                      <a:picLocks noChangeAspect="1" noChangeArrowheads="1"/>
+                    </pic:cNvPicPr>
+                  </pic:nvPicPr>
+                  <pic:blipFill>
+                    <a:blip r:embed="rId12">
+                      <a:extLst>
+                        <a:ext uri="{28A0092B-C50C-407E-A947-70E740481C1C}">
+                          <a14:useLocalDpi xmlns:a14="http://schemas.microsoft.com/office/drawing/2010/main" val="0"/>
+                        </a:ext>
+                      </a:extLst>
+                    </a:blip>
+                    <a:srcRect/>
+                    <a:stretch>
+                      <a:fillRect/>
+                    </a:stretch>
+                  </pic:blipFill>
+                  <pic:spPr bwMode="auto">
+                    <a:xfrm>
+                      <a:off x="0" y="0"/>
+                      <a:ext cx="1480726" cy="1480726"/>
+                    </a:xfrm>
+                    <a:prstGeom prst="rect">
+                      <a:avLst/>
+                    </a:prstGeom>
+                    <a:noFill/>
+                    <a:ln>
+                      <a:noFill/>
+                    </a:ln>
+                  </pic:spPr>
+                </pic:pic>
+              </a:graphicData>
+            </a:graphic>
+            <wp14:sizeRelH relativeFrom="margin">
+              <wp14:pctWidth>0</wp14:pctWidth>
+            </wp14:sizeRelH>
+            <wp14:sizeRelV relativeFrom="margin">
+              <wp14:pctHeight>0</wp14:pctHeight>
+            </wp14:sizeRelV>
+          </wp:anchor>
+        </w:drawing>
+      </w:r>
+    </w:p>
     <w:p/>
-    <w:p/>
-    <w:p/>
+    <w:p>
+      <w:pPr>
+        <w:jc w:val="center"/>
+      </w:pPr>
+    </w:p>
     <w:p/>
     <w:p/>
     <w:p/>
@@ -1246,13 +1830,13 @@
       <w:pPr>
         <w:pStyle w:val="berschrift2"/>
         <w:rPr>
-          <w:color w:val="EE0000"/>
-        </w:rPr>
-      </w:pPr>
-      <w:bookmarkStart w:id="3" w:name="_Toc200617665"/>
-      <w:r>
-        <w:rPr>
-          <w:color w:val="EE0000"/>
+          <w:color w:val="FF5353"/>
+        </w:rPr>
+      </w:pPr>
+      <w:bookmarkStart w:id="3" w:name="_Toc200632415"/>
+      <w:r>
+        <w:rPr>
+          <w:color w:val="FF5353"/>
         </w:rPr>
         <w:t>Kanban</w:t>
       </w:r>
@@ -1292,7 +1876,39 @@
           <w:sz w:val="24"/>
           <w:szCs w:val="24"/>
         </w:rPr>
-        <w:t>Er sammelte Ideen, welche ein Benutzer von unserer Webseite erwarten würde, und schrieb diese auf One Note auf. Nach dem er 7 Ziele gesammelt hatte, erstellte er auf Github ein Kanban Project und fügte die Ziele dort ein</w:t>
+        <w:t xml:space="preserve">Er sammelte Ideen, welche ein Benutzer von unserer Webseite erwarten würde, und schrieb diese auf </w:t>
+      </w:r>
+      <w:proofErr w:type="spellStart"/>
+      <w:r>
+        <w:rPr>
+          <w:sz w:val="24"/>
+          <w:szCs w:val="24"/>
+        </w:rPr>
+        <w:t>One</w:t>
+      </w:r>
+      <w:proofErr w:type="spellEnd"/>
+      <w:r>
+        <w:rPr>
+          <w:sz w:val="24"/>
+          <w:szCs w:val="24"/>
+        </w:rPr>
+        <w:t xml:space="preserve"> Note auf. Nach dem er 7 Ziele gesammelt hatte, erstellte er auf </w:t>
+      </w:r>
+      <w:proofErr w:type="spellStart"/>
+      <w:r>
+        <w:rPr>
+          <w:sz w:val="24"/>
+          <w:szCs w:val="24"/>
+        </w:rPr>
+        <w:t>Github</w:t>
+      </w:r>
+      <w:proofErr w:type="spellEnd"/>
+      <w:r>
+        <w:rPr>
+          <w:sz w:val="24"/>
+          <w:szCs w:val="24"/>
+        </w:rPr>
+        <w:t xml:space="preserve"> ein Kanban Project und fügte die Ziele dort ein</w:t>
       </w:r>
       <w:r>
         <w:rPr>
@@ -1301,6 +1917,14 @@
         </w:rPr>
         <w:t>, die somit bereit sind bearbeitet zu werden.</w:t>
       </w:r>
+    </w:p>
+    <w:p>
+      <w:pPr>
+        <w:rPr>
+          <w:sz w:val="24"/>
+          <w:szCs w:val="24"/>
+        </w:rPr>
+      </w:pPr>
     </w:p>
     <w:p/>
     <w:p>
@@ -1309,7 +1933,7 @@
           <w:noProof/>
         </w:rPr>
         <w:drawing>
-          <wp:anchor distT="0" distB="0" distL="114300" distR="114300" simplePos="0" relativeHeight="251660288" behindDoc="0" locked="0" layoutInCell="1" allowOverlap="1" wp14:anchorId="1C5F67C2" wp14:editId="027A864B">
+          <wp:anchor distT="0" distB="0" distL="114300" distR="114300" simplePos="0" relativeHeight="251660288" behindDoc="0" locked="0" layoutInCell="1" allowOverlap="1" wp14:anchorId="1C5F67C2" wp14:editId="1823A6B6">
             <wp:simplePos x="0" y="0"/>
             <wp:positionH relativeFrom="margin">
               <wp:align>left</wp:align>
@@ -1342,7 +1966,7 @@
                     </pic:cNvPicPr>
                   </pic:nvPicPr>
                   <pic:blipFill>
-                    <a:blip r:embed="rId11">
+                    <a:blip r:embed="rId13">
                       <a:extLst>
                         <a:ext uri="{28A0092B-C50C-407E-A947-70E740481C1C}">
                           <a14:useLocalDpi xmlns:a14="http://schemas.microsoft.com/office/drawing/2010/main" val="0"/>
@@ -1415,71 +2039,245 @@
     </w:p>
     <w:p>
       <w:pPr>
-        <w:pStyle w:val="berschrift2"/>
-        <w:rPr>
-          <w:color w:val="EE0000"/>
-        </w:rPr>
-      </w:pPr>
-      <w:r>
-        <w:rPr>
-          <w:color w:val="EE0000"/>
-        </w:rPr>
-        <w:lastRenderedPageBreak/>
-        <w:t>Mindmap</w:t>
-      </w:r>
+        <w:spacing w:before="0"/>
+      </w:pPr>
     </w:p>
     <w:p>
       <w:pPr>
-        <w:rPr>
-          <w:sz w:val="24"/>
-          <w:szCs w:val="24"/>
-        </w:rPr>
-      </w:pPr>
-      <w:r>
-        <w:rPr>
-          <w:sz w:val="24"/>
-          <w:szCs w:val="24"/>
-        </w:rPr>
-        <w:t xml:space="preserve">Während Noel am Mindmap arbeitete, um noch letzte Ideen </w:t>
-      </w:r>
-      <w:r>
-        <w:rPr>
-          <w:sz w:val="24"/>
-          <w:szCs w:val="24"/>
-        </w:rPr>
-        <w:t xml:space="preserve">zu sammeln, arbeitete Florian an der Dokumentation und dessen Layout. Jedoch merkte Noel schon bald, </w:t>
-      </w:r>
-      <w:r>
-        <w:rPr>
-          <w:sz w:val="24"/>
-          <w:szCs w:val="24"/>
-        </w:rPr>
-        <w:t>dass</w:t>
-      </w:r>
-      <w:r>
-        <w:rPr>
-          <w:sz w:val="24"/>
-          <w:szCs w:val="24"/>
-        </w:rPr>
-        <w:t xml:space="preserve"> wir eigentlich alle Ideen schon geplant haben und es fast nichts </w:t>
-      </w:r>
-      <w:r>
-        <w:rPr>
-          <w:sz w:val="24"/>
-          <w:szCs w:val="24"/>
-        </w:rPr>
-        <w:t>Neue</w:t>
-      </w:r>
-      <w:r>
-        <w:rPr>
-          <w:sz w:val="24"/>
-          <w:szCs w:val="24"/>
-        </w:rPr>
-        <w:t xml:space="preserve"> gibt, das wir tun könnten.</w:t>
-      </w:r>
+        <w:spacing w:before="0"/>
+      </w:pPr>
     </w:p>
     <w:p>
       <w:pPr>
+        <w:pStyle w:val="berschrift2"/>
+        <w:rPr>
+          <w:color w:val="FF5353"/>
+        </w:rPr>
+      </w:pPr>
+      <w:bookmarkStart w:id="4" w:name="_Toc200632416"/>
+      <w:r>
+        <w:rPr>
+          <w:color w:val="FF5353"/>
+        </w:rPr>
+        <w:lastRenderedPageBreak/>
+        <w:t>Visualisierter Zeitplan</w:t>
+      </w:r>
+      <w:bookmarkEnd w:id="4"/>
+    </w:p>
+    <w:p>
+      <w:pPr>
+        <w:rPr>
+          <w:sz w:val="24"/>
+          <w:szCs w:val="24"/>
+        </w:rPr>
+      </w:pPr>
+      <w:r>
+        <w:rPr>
+          <w:sz w:val="24"/>
+          <w:szCs w:val="24"/>
+        </w:rPr>
+        <w:t xml:space="preserve">Wir gingen auf </w:t>
+      </w:r>
+      <w:proofErr w:type="spellStart"/>
+      <w:r>
+        <w:rPr>
+          <w:sz w:val="24"/>
+          <w:szCs w:val="24"/>
+        </w:rPr>
+        <w:t>Github</w:t>
+      </w:r>
+      <w:proofErr w:type="spellEnd"/>
+      <w:r>
+        <w:rPr>
+          <w:sz w:val="24"/>
+          <w:szCs w:val="24"/>
+        </w:rPr>
+        <w:t xml:space="preserve"> und erstellten ein neues Project namens Projektauftrag. Dann klickten wir auf die </w:t>
+      </w:r>
+      <w:proofErr w:type="spellStart"/>
+      <w:r>
+        <w:rPr>
+          <w:sz w:val="24"/>
+          <w:szCs w:val="24"/>
+        </w:rPr>
+        <w:t>Issues</w:t>
+      </w:r>
+      <w:proofErr w:type="spellEnd"/>
+      <w:r>
+        <w:rPr>
+          <w:sz w:val="24"/>
+          <w:szCs w:val="24"/>
+        </w:rPr>
+        <w:t xml:space="preserve"> und teilten sie einem Projekt zu.</w:t>
+      </w:r>
+      <w:r>
+        <w:rPr>
+          <w:sz w:val="24"/>
+          <w:szCs w:val="24"/>
+        </w:rPr>
+        <w:t xml:space="preserve"> Das war die bisher grösste Herausforderung, da wir beide komplett vergessen hatten, wie man eine Roadmap erstellen kann.</w:t>
+      </w:r>
+    </w:p>
+    <w:p>
+      <w:pPr>
+        <w:rPr>
+          <w:sz w:val="24"/>
+          <w:szCs w:val="24"/>
+        </w:rPr>
+      </w:pPr>
+      <w:r>
+        <w:rPr>
+          <w:sz w:val="24"/>
+          <w:szCs w:val="24"/>
+        </w:rPr>
+        <w:t>Zum Glück konnten wir Herr Gehrig fragen, der dann Florian erklären konnte, wie es geht.</w:t>
+      </w:r>
+    </w:p>
+    <w:p>
+      <w:pPr>
+        <w:rPr>
+          <w:sz w:val="24"/>
+          <w:szCs w:val="24"/>
+        </w:rPr>
+      </w:pPr>
+      <w:r>
+        <w:rPr>
+          <w:sz w:val="24"/>
+          <w:szCs w:val="24"/>
+        </w:rPr>
+        <w:t>Danach teilte Florian die Aufgaben auf die Tage auf und erstellte erfolgreich unsere Roadmap zum Erfolg.</w:t>
+      </w:r>
+    </w:p>
+    <w:p>
+      <w:pPr>
+        <w:rPr>
+          <w:sz w:val="24"/>
+          <w:szCs w:val="24"/>
+        </w:rPr>
+      </w:pPr>
+      <w:r>
+        <w:rPr>
+          <w:sz w:val="24"/>
+          <w:szCs w:val="24"/>
+        </w:rPr>
+        <w:drawing>
+          <wp:inline distT="0" distB="0" distL="0" distR="0" wp14:anchorId="1EE2EEDF" wp14:editId="2C824640">
+            <wp:extent cx="6189345" cy="1960245"/>
+            <wp:effectExtent l="0" t="0" r="1905" b="1905"/>
+            <wp:docPr id="447415337" name="Grafik 1" descr="Ein Bild, das Text, Screenshot, Schrift, Zahl enthält.&#10;&#10;KI-generierte Inhalte können fehlerhaft sein."/>
+            <wp:cNvGraphicFramePr>
+              <a:graphicFrameLocks xmlns:a="http://schemas.openxmlformats.org/drawingml/2006/main" noChangeAspect="1"/>
+            </wp:cNvGraphicFramePr>
+            <a:graphic xmlns:a="http://schemas.openxmlformats.org/drawingml/2006/main">
+              <a:graphicData uri="http://schemas.openxmlformats.org/drawingml/2006/picture">
+                <pic:pic xmlns:pic="http://schemas.openxmlformats.org/drawingml/2006/picture">
+                  <pic:nvPicPr>
+                    <pic:cNvPr id="447415337" name="Grafik 1" descr="Ein Bild, das Text, Screenshot, Schrift, Zahl enthält.&#10;&#10;KI-generierte Inhalte können fehlerhaft sein."/>
+                    <pic:cNvPicPr/>
+                  </pic:nvPicPr>
+                  <pic:blipFill>
+                    <a:blip r:embed="rId14"/>
+                    <a:stretch>
+                      <a:fillRect/>
+                    </a:stretch>
+                  </pic:blipFill>
+                  <pic:spPr>
+                    <a:xfrm>
+                      <a:off x="0" y="0"/>
+                      <a:ext cx="6189345" cy="1960245"/>
+                    </a:xfrm>
+                    <a:prstGeom prst="rect">
+                      <a:avLst/>
+                    </a:prstGeom>
+                  </pic:spPr>
+                </pic:pic>
+              </a:graphicData>
+            </a:graphic>
+          </wp:inline>
+        </w:drawing>
+      </w:r>
+    </w:p>
+    <w:p>
+      <w:pPr>
+        <w:pStyle w:val="berschrift2"/>
+        <w:rPr>
+          <w:color w:val="FF5353"/>
+        </w:rPr>
+      </w:pPr>
+      <w:bookmarkStart w:id="5" w:name="_Toc200632417"/>
+      <w:r>
+        <w:rPr>
+          <w:color w:val="FF5353"/>
+        </w:rPr>
+        <w:t>Mindmap</w:t>
+      </w:r>
+      <w:bookmarkEnd w:id="5"/>
+      <w:r>
+        <w:rPr>
+          <w:color w:val="FF5353"/>
+        </w:rPr>
+        <w:t xml:space="preserve"> </w:t>
+      </w:r>
+    </w:p>
+    <w:p>
+      <w:pPr>
+        <w:rPr>
+          <w:sz w:val="24"/>
+          <w:szCs w:val="24"/>
+        </w:rPr>
+      </w:pPr>
+      <w:r>
+        <w:rPr>
+          <w:sz w:val="24"/>
+          <w:szCs w:val="24"/>
+        </w:rPr>
+        <w:t xml:space="preserve">Während Noel am Mindmap arbeitete, um noch letzte Ideen </w:t>
+      </w:r>
+      <w:r>
+        <w:rPr>
+          <w:sz w:val="24"/>
+          <w:szCs w:val="24"/>
+        </w:rPr>
+        <w:t xml:space="preserve">zu sammeln, arbeitete Florian an der Dokumentation und dessen Layout. Jedoch merkte Noel schon bald, </w:t>
+      </w:r>
+      <w:r>
+        <w:rPr>
+          <w:sz w:val="24"/>
+          <w:szCs w:val="24"/>
+        </w:rPr>
+        <w:t>dass</w:t>
+      </w:r>
+      <w:r>
+        <w:rPr>
+          <w:sz w:val="24"/>
+          <w:szCs w:val="24"/>
+        </w:rPr>
+        <w:t xml:space="preserve"> wir eigentlich alle Ideen schon geplant haben und es fast nichts </w:t>
+      </w:r>
+      <w:r>
+        <w:rPr>
+          <w:sz w:val="24"/>
+          <w:szCs w:val="24"/>
+        </w:rPr>
+        <w:t>Neue</w:t>
+      </w:r>
+      <w:r>
+        <w:rPr>
+          <w:sz w:val="24"/>
+          <w:szCs w:val="24"/>
+        </w:rPr>
+        <w:t>s</w:t>
+      </w:r>
+      <w:r>
+        <w:rPr>
+          <w:sz w:val="24"/>
+          <w:szCs w:val="24"/>
+        </w:rPr>
+        <w:t xml:space="preserve"> gibt, das wir tun könnten.</w:t>
+      </w:r>
+    </w:p>
+    <w:p>
+      <w:pPr>
         <w:rPr>
           <w:sz w:val="24"/>
           <w:szCs w:val="24"/>
@@ -1505,6 +2303,13 @@
           <w:szCs w:val="24"/>
         </w:rPr>
         <w:t>, Hilfsmittel</w:t>
+      </w:r>
+      <w:r>
+        <w:rPr>
+          <w:sz w:val="24"/>
+          <w:szCs w:val="24"/>
+        </w:rPr>
+        <w:t>, Ideen und Aufteilungen zusammen.</w:t>
       </w:r>
     </w:p>
     <w:p>
@@ -1536,15 +2341,15 @@
           <w:sz w:val="28"/>
         </w:rPr>
         <w:drawing>
-          <wp:anchor distT="0" distB="0" distL="114300" distR="114300" simplePos="0" relativeHeight="251661312" behindDoc="0" locked="0" layoutInCell="1" allowOverlap="1" wp14:anchorId="239D6AA5" wp14:editId="3163F752">
+          <wp:anchor distT="0" distB="0" distL="114300" distR="114300" simplePos="0" relativeHeight="251661312" behindDoc="0" locked="0" layoutInCell="1" allowOverlap="1" wp14:anchorId="239D6AA5" wp14:editId="3C40015D">
             <wp:simplePos x="0" y="0"/>
             <wp:positionH relativeFrom="margin">
               <wp:align>left</wp:align>
             </wp:positionH>
             <wp:positionV relativeFrom="paragraph">
-              <wp:posOffset>360271</wp:posOffset>
+              <wp:posOffset>149293</wp:posOffset>
             </wp:positionV>
-            <wp:extent cx="6189345" cy="4363720"/>
+            <wp:extent cx="5675326" cy="4001317"/>
             <wp:effectExtent l="0" t="0" r="1905" b="0"/>
             <wp:wrapNone/>
             <wp:docPr id="1544317989" name="Grafik 2" descr="Ein Bild, das Diagramm, Text, Plan, Reihe enthält.&#10;&#10;KI-generierte Inhalte können fehlerhaft sein."/>
@@ -1561,7 +2366,7 @@
                     </pic:cNvPicPr>
                   </pic:nvPicPr>
                   <pic:blipFill>
-                    <a:blip r:embed="rId12">
+                    <a:blip r:embed="rId15">
                       <a:extLst>
                         <a:ext uri="{28A0092B-C50C-407E-A947-70E740481C1C}">
                           <a14:useLocalDpi xmlns:a14="http://schemas.microsoft.com/office/drawing/2010/main" val="0"/>
@@ -1576,7 +2381,7 @@
                   <pic:spPr bwMode="auto">
                     <a:xfrm>
                       <a:off x="0" y="0"/>
-                      <a:ext cx="6189345" cy="4363720"/>
+                      <a:ext cx="5675326" cy="4001317"/>
                     </a:xfrm>
                     <a:prstGeom prst="rect">
                       <a:avLst/>
@@ -1585,10 +2390,19 @@
                     <a:ln>
                       <a:noFill/>
                     </a:ln>
+                    <a:effectLst>
+                      <a:softEdge rad="31750"/>
+                    </a:effectLst>
                   </pic:spPr>
                 </pic:pic>
               </a:graphicData>
             </a:graphic>
+            <wp14:sizeRelH relativeFrom="margin">
+              <wp14:pctWidth>0</wp14:pctWidth>
+            </wp14:sizeRelH>
+            <wp14:sizeRelV relativeFrom="margin">
+              <wp14:pctHeight>0</wp14:pctHeight>
+            </wp14:sizeRelV>
           </wp:anchor>
         </w:drawing>
       </w:r>
@@ -1603,7 +2417,7 @@
           <w:color w:val="E97132" w:themeColor="accent2"/>
         </w:rPr>
       </w:pPr>
-      <w:bookmarkStart w:id="4" w:name="_Toc200617666"/>
+      <w:bookmarkStart w:id="6" w:name="_Toc200632418"/>
       <w:r>
         <w:rPr>
           <w:color w:val="E97132" w:themeColor="accent2"/>
@@ -1611,23 +2425,23 @@
         <w:lastRenderedPageBreak/>
         <w:t>Entscheiden</w:t>
       </w:r>
-      <w:bookmarkEnd w:id="4"/>
+      <w:bookmarkEnd w:id="6"/>
     </w:p>
     <w:p>
       <w:pPr>
         <w:pStyle w:val="berschrift2"/>
         <w:rPr>
-          <w:color w:val="E97132" w:themeColor="accent2"/>
-        </w:rPr>
-      </w:pPr>
-      <w:bookmarkStart w:id="5" w:name="_Toc200617667"/>
-      <w:r>
-        <w:rPr>
-          <w:color w:val="E97132" w:themeColor="accent2"/>
+          <w:color w:val="F2AA86"/>
+        </w:rPr>
+      </w:pPr>
+      <w:bookmarkStart w:id="7" w:name="_Toc200632419"/>
+      <w:r>
+        <w:rPr>
+          <w:color w:val="F2AA86"/>
         </w:rPr>
         <w:t>Entscheidungstabelle</w:t>
       </w:r>
-      <w:bookmarkEnd w:id="5"/>
+      <w:bookmarkEnd w:id="7"/>
     </w:p>
     <w:p>
       <w:pPr>
@@ -1687,7 +2501,7 @@
                     <pic:cNvPicPr/>
                   </pic:nvPicPr>
                   <pic:blipFill>
-                    <a:blip r:embed="rId13"/>
+                    <a:blip r:embed="rId16"/>
                     <a:stretch>
                       <a:fillRect/>
                     </a:stretch>
@@ -1739,6 +2553,7 @@
           <w:szCs w:val="32"/>
         </w:rPr>
       </w:pPr>
+      <w:bookmarkStart w:id="8" w:name="_Toc200632420"/>
       <w:r>
         <w:rPr>
           <w:color w:val="8DD873" w:themeColor="accent6" w:themeTint="99"/>
@@ -1746,6 +2561,7 @@
         </w:rPr>
         <w:t>Realisieren</w:t>
       </w:r>
+      <w:bookmarkEnd w:id="8"/>
     </w:p>
     <w:p>
       <w:r>
@@ -1760,12 +2576,14 @@
           <w:color w:val="8DD873" w:themeColor="accent6" w:themeTint="99"/>
         </w:rPr>
       </w:pPr>
+      <w:bookmarkStart w:id="9" w:name="_Toc200632421"/>
       <w:r>
         <w:rPr>
           <w:color w:val="8DD873" w:themeColor="accent6" w:themeTint="99"/>
         </w:rPr>
         <w:t>Homepage Gestaltung</w:t>
       </w:r>
+      <w:bookmarkEnd w:id="9"/>
     </w:p>
     <w:p>
       <w:pPr>
@@ -1823,17 +2641,63 @@
           <w:sz w:val="24"/>
           <w:szCs w:val="24"/>
         </w:rPr>
-        <w:t xml:space="preserve"> Gedanken, wie wir ein Feedback Link einbauen könnten. Zum glück konnte mir hier Herr Gehrig eine gute und einfache Lösung liefern. Ich sollte mailto benutzen, sodass man dann direkt auf meine Schulwebseite kommen kann.</w:t>
+        <w:t xml:space="preserve"> Gedanken, wie wir ein Feedback Link einbauen könnten. Zum </w:t>
+      </w:r>
+      <w:r>
+        <w:rPr>
+          <w:sz w:val="24"/>
+          <w:szCs w:val="24"/>
+        </w:rPr>
+        <w:t>Glück</w:t>
+      </w:r>
+      <w:r>
+        <w:rPr>
+          <w:sz w:val="24"/>
+          <w:szCs w:val="24"/>
+        </w:rPr>
+        <w:t xml:space="preserve"> konnte mir hier Herr Gehrig eine gute und einfache Lösung liefern. Ich sollte </w:t>
+      </w:r>
+      <w:proofErr w:type="spellStart"/>
+      <w:r>
+        <w:rPr>
+          <w:sz w:val="24"/>
+          <w:szCs w:val="24"/>
+        </w:rPr>
+        <w:t>mailto</w:t>
+      </w:r>
+      <w:proofErr w:type="spellEnd"/>
+      <w:r>
+        <w:rPr>
+          <w:sz w:val="24"/>
+          <w:szCs w:val="24"/>
+        </w:rPr>
+        <w:t xml:space="preserve"> benutzen, sodass man dann direkt auf meine Schulwebseite kommen kann.</w:t>
       </w:r>
     </w:p>
     <w:p/>
-    <w:p/>
+    <w:p>
+      <w:r>
+        <w:lastRenderedPageBreak/>
+        <w:t>Doch die perfekte Homepage zu gestalten stellte sich dann doch als grössere Herausforderung dar, als wir am Anfang dachten, denn der Code hatte Fehler, den wir beide kaum beheben konnten.</w:t>
+      </w:r>
+    </w:p>
+    <w:p>
+      <w:r>
+        <w:t>Doch nach langer Arbeit konnten wir die Homepage und somit die Vorlage für alle anderen Pages fertig</w:t>
+      </w:r>
+      <w:r>
+        <w:t xml:space="preserve"> </w:t>
+      </w:r>
+      <w:r>
+        <w:t xml:space="preserve">stellen. </w:t>
+      </w:r>
+    </w:p>
     <w:p/>
     <w:sectPr>
-      <w:headerReference w:type="default" r:id="rId14"/>
-      <w:footerReference w:type="default" r:id="rId15"/>
-      <w:headerReference w:type="first" r:id="rId16"/>
-      <w:footerReference w:type="first" r:id="rId17"/>
+      <w:headerReference w:type="default" r:id="rId17"/>
+      <w:footerReference w:type="default" r:id="rId18"/>
+      <w:headerReference w:type="first" r:id="rId19"/>
+      <w:footerReference w:type="first" r:id="rId20"/>
       <w:pgSz w:w="11907" w:h="16840"/>
       <w:pgMar w:top="1440" w:right="1080" w:bottom="1440" w:left="1080" w:header="567" w:footer="964" w:gutter="0"/>
       <w:cols w:space="720"/>
@@ -1892,6 +2756,10 @@
         <w:tab w:val="right" w:pos="9923"/>
       </w:tabs>
       <w:spacing w:before="0"/>
+      <w:rPr>
+        <w:sz w:val="16"/>
+        <w:szCs w:val="16"/>
+      </w:rPr>
     </w:pPr>
     <w:r>
       <w:rPr>
@@ -2098,6 +2966,13 @@
         <w:szCs w:val="16"/>
       </w:rPr>
       <w:fldChar w:fldCharType="end"/>
+    </w:r>
+    <w:r>
+      <w:rPr>
+        <w:sz w:val="16"/>
+        <w:szCs w:val="16"/>
+      </w:rPr>
+      <w:t xml:space="preserve">                                                                      </w:t>
     </w:r>
   </w:p>
 </w:ftr>
@@ -2127,6 +3002,10 @@
         <w:tab w:val="right" w:pos="9923"/>
       </w:tabs>
       <w:spacing w:before="0"/>
+      <w:rPr>
+        <w:sz w:val="16"/>
+        <w:szCs w:val="16"/>
+      </w:rPr>
     </w:pPr>
     <w:r>
       <w:rPr>
@@ -2333,6 +3212,9 @@
         <w:szCs w:val="16"/>
       </w:rPr>
       <w:fldChar w:fldCharType="end"/>
+    </w:r>
+    <w:r>
+      <w:t xml:space="preserve">    </w:t>
     </w:r>
   </w:p>
 </w:ftr>

</xml_diff>